<commit_message>
Work on design data interface, added archived versions
</commit_message>
<xml_diff>
--- a/docs/Requirements/SRS_Cycle2.docx
+++ b/docs/Requirements/SRS_Cycle2.docx
@@ -115,45 +115,13 @@
           </w:tcPr>
           <w:p>
             <w:r>
-              <w:t xml:space="preserve">Medard </w:t>
-            </w:r>
-            <w:proofErr w:type="spellStart"/>
-            <w:r>
-              <w:t>Azandegbe</w:t>
-            </w:r>
-            <w:proofErr w:type="spellEnd"/>
-            <w:r>
-              <w:t xml:space="preserve">, Kamalludin Colaire, </w:t>
-            </w:r>
-            <w:r>
-              <w:t xml:space="preserve">Juan Garcia, Ryan </w:t>
-            </w:r>
-            <w:proofErr w:type="spellStart"/>
-            <w:r>
-              <w:t>Hassing</w:t>
-            </w:r>
-            <w:proofErr w:type="spellEnd"/>
-            <w:r>
-              <w:t xml:space="preserve">, </w:t>
-            </w:r>
-            <w:r>
-              <w:t xml:space="preserve">Christopher </w:t>
-            </w:r>
-            <w:proofErr w:type="spellStart"/>
-            <w:r>
-              <w:t>Mak</w:t>
-            </w:r>
-            <w:proofErr w:type="spellEnd"/>
-            <w:r>
-              <w:t xml:space="preserve">, </w:t>
-            </w:r>
-            <w:proofErr w:type="spellStart"/>
-            <w:r>
-              <w:t>Enioluwa</w:t>
-            </w:r>
-            <w:proofErr w:type="spellEnd"/>
-            <w:r>
-              <w:t xml:space="preserve"> Segun</w:t>
+              <w:t xml:space="preserve">Medard Azandegbe, Kamalludin Colaire, </w:t>
+            </w:r>
+            <w:r>
+              <w:t xml:space="preserve">Juan Garcia, Ryan Hassing, </w:t>
+            </w:r>
+            <w:r>
+              <w:t>Christopher Mak, Enioluwa Segun</w:t>
             </w:r>
           </w:p>
         </w:tc>
@@ -1962,6 +1930,7 @@
         </w:rPr>
       </w:sdtEndPr>
       <w:sdtContent>
+        <w:commentRangeStart w:id="4" w:displacedByCustomXml="prev"/>
         <w:p>
           <w:pPr>
             <w:pStyle w:val="Heading1"/>
@@ -1975,6 +1944,15 @@
             <w:t>Contents</w:t>
           </w:r>
           <w:bookmarkEnd w:id="3"/>
+          <w:commentRangeEnd w:id="4"/>
+          <w:r>
+            <w:rPr>
+              <w:rStyle w:val="CommentReference"/>
+              <w:b w:val="0"/>
+              <w:bCs w:val="0"/>
+            </w:rPr>
+            <w:commentReference w:id="4"/>
+          </w:r>
         </w:p>
         <w:p>
           <w:pPr>
@@ -6833,17 +6811,16 @@
       <w:pPr>
         <w:pStyle w:val="Heading1"/>
       </w:pPr>
-      <w:bookmarkStart w:id="4" w:name="_Toc24308803"/>
-      <w:bookmarkStart w:id="5" w:name="_Toc24308877"/>
-      <w:bookmarkStart w:id="6" w:name="_Toc24308951"/>
-      <w:bookmarkStart w:id="7" w:name="_Toc24309026"/>
-      <w:bookmarkStart w:id="8" w:name="_Toc24309098"/>
-      <w:bookmarkStart w:id="9" w:name="_Toc24309180"/>
-      <w:bookmarkStart w:id="10" w:name="_Toc24309254"/>
-      <w:bookmarkStart w:id="11" w:name="_Toc24309326"/>
-      <w:bookmarkStart w:id="12" w:name="_Toc24309399"/>
-      <w:bookmarkStart w:id="13" w:name="_Toc24395601"/>
-      <w:bookmarkEnd w:id="4"/>
+      <w:bookmarkStart w:id="5" w:name="_Toc24308803"/>
+      <w:bookmarkStart w:id="6" w:name="_Toc24308877"/>
+      <w:bookmarkStart w:id="7" w:name="_Toc24308951"/>
+      <w:bookmarkStart w:id="8" w:name="_Toc24309026"/>
+      <w:bookmarkStart w:id="9" w:name="_Toc24309098"/>
+      <w:bookmarkStart w:id="10" w:name="_Toc24309180"/>
+      <w:bookmarkStart w:id="11" w:name="_Toc24309254"/>
+      <w:bookmarkStart w:id="12" w:name="_Toc24309326"/>
+      <w:bookmarkStart w:id="13" w:name="_Toc24309399"/>
+      <w:bookmarkStart w:id="14" w:name="_Toc24395601"/>
       <w:bookmarkEnd w:id="5"/>
       <w:bookmarkEnd w:id="6"/>
       <w:bookmarkEnd w:id="7"/>
@@ -6852,26 +6829,27 @@
       <w:bookmarkEnd w:id="10"/>
       <w:bookmarkEnd w:id="11"/>
       <w:bookmarkEnd w:id="12"/>
-      <w:r>
+      <w:bookmarkEnd w:id="13"/>
+      <w:r>
+        <w:lastRenderedPageBreak/>
         <w:t>Introduction</w:t>
       </w:r>
-      <w:bookmarkEnd w:id="13"/>
+      <w:bookmarkEnd w:id="14"/>
     </w:p>
     <w:p>
       <w:pPr>
         <w:pStyle w:val="Heading2"/>
       </w:pPr>
-      <w:bookmarkStart w:id="14" w:name="_Toc24308805"/>
-      <w:bookmarkStart w:id="15" w:name="_Toc24308879"/>
-      <w:bookmarkStart w:id="16" w:name="_Toc24308953"/>
-      <w:bookmarkStart w:id="17" w:name="_Toc24309028"/>
-      <w:bookmarkStart w:id="18" w:name="_Toc24309100"/>
-      <w:bookmarkStart w:id="19" w:name="_Toc24309182"/>
-      <w:bookmarkStart w:id="20" w:name="_Toc24309256"/>
-      <w:bookmarkStart w:id="21" w:name="_Toc24309328"/>
-      <w:bookmarkStart w:id="22" w:name="_Toc24309401"/>
-      <w:bookmarkStart w:id="23" w:name="_Toc24395602"/>
-      <w:bookmarkEnd w:id="14"/>
+      <w:bookmarkStart w:id="15" w:name="_Toc24308805"/>
+      <w:bookmarkStart w:id="16" w:name="_Toc24308879"/>
+      <w:bookmarkStart w:id="17" w:name="_Toc24308953"/>
+      <w:bookmarkStart w:id="18" w:name="_Toc24309028"/>
+      <w:bookmarkStart w:id="19" w:name="_Toc24309100"/>
+      <w:bookmarkStart w:id="20" w:name="_Toc24309182"/>
+      <w:bookmarkStart w:id="21" w:name="_Toc24309256"/>
+      <w:bookmarkStart w:id="22" w:name="_Toc24309328"/>
+      <w:bookmarkStart w:id="23" w:name="_Toc24309401"/>
+      <w:bookmarkStart w:id="24" w:name="_Toc24395602"/>
       <w:bookmarkEnd w:id="15"/>
       <w:bookmarkEnd w:id="16"/>
       <w:bookmarkEnd w:id="17"/>
@@ -6880,10 +6858,11 @@
       <w:bookmarkEnd w:id="20"/>
       <w:bookmarkEnd w:id="21"/>
       <w:bookmarkEnd w:id="22"/>
+      <w:bookmarkEnd w:id="23"/>
       <w:r>
         <w:t>Purpose</w:t>
       </w:r>
-      <w:bookmarkEnd w:id="23"/>
+      <w:bookmarkEnd w:id="24"/>
     </w:p>
     <w:p>
       <w:pPr>
@@ -6930,49 +6909,48 @@
       <w:pPr>
         <w:pStyle w:val="Heading2"/>
       </w:pPr>
-      <w:bookmarkStart w:id="24" w:name="_Toc24222901"/>
-      <w:bookmarkStart w:id="25" w:name="_Toc24222997"/>
-      <w:bookmarkStart w:id="26" w:name="_Toc24223085"/>
-      <w:bookmarkStart w:id="27" w:name="_Toc24223173"/>
-      <w:bookmarkStart w:id="28" w:name="_Toc24223262"/>
-      <w:bookmarkStart w:id="29" w:name="_Toc24223366"/>
-      <w:bookmarkStart w:id="30" w:name="_Toc24223454"/>
-      <w:bookmarkStart w:id="31" w:name="_Toc24223550"/>
-      <w:bookmarkStart w:id="32" w:name="_Toc24223638"/>
-      <w:bookmarkStart w:id="33" w:name="_Toc24223727"/>
-      <w:bookmarkStart w:id="34" w:name="_Toc24223815"/>
-      <w:bookmarkStart w:id="35" w:name="_Toc24223903"/>
-      <w:bookmarkStart w:id="36" w:name="_Toc24223991"/>
-      <w:bookmarkStart w:id="37" w:name="_Toc24224079"/>
-      <w:bookmarkStart w:id="38" w:name="_Toc24224167"/>
-      <w:bookmarkStart w:id="39" w:name="_Toc24224255"/>
-      <w:bookmarkStart w:id="40" w:name="_Toc24224340"/>
-      <w:bookmarkStart w:id="41" w:name="_Toc24224424"/>
-      <w:bookmarkStart w:id="42" w:name="_Toc24224502"/>
-      <w:bookmarkStart w:id="43" w:name="_Toc24224575"/>
-      <w:bookmarkStart w:id="44" w:name="_Toc24225054"/>
-      <w:bookmarkStart w:id="45" w:name="_Toc24225129"/>
-      <w:bookmarkStart w:id="46" w:name="_Toc24225197"/>
-      <w:bookmarkStart w:id="47" w:name="_Toc24225265"/>
-      <w:bookmarkStart w:id="48" w:name="_Toc24225333"/>
-      <w:bookmarkStart w:id="49" w:name="_Toc24308044"/>
-      <w:bookmarkStart w:id="50" w:name="_Toc24308370"/>
-      <w:bookmarkStart w:id="51" w:name="_Toc24308443"/>
-      <w:bookmarkStart w:id="52" w:name="_Toc24308515"/>
-      <w:bookmarkStart w:id="53" w:name="_Toc24308588"/>
-      <w:bookmarkStart w:id="54" w:name="_Toc24308661"/>
-      <w:bookmarkStart w:id="55" w:name="_Toc24308733"/>
-      <w:bookmarkStart w:id="56" w:name="_Toc24308807"/>
-      <w:bookmarkStart w:id="57" w:name="_Toc24308881"/>
-      <w:bookmarkStart w:id="58" w:name="_Toc24308955"/>
-      <w:bookmarkStart w:id="59" w:name="_Toc24309030"/>
-      <w:bookmarkStart w:id="60" w:name="_Toc24309102"/>
-      <w:bookmarkStart w:id="61" w:name="_Toc24309184"/>
-      <w:bookmarkStart w:id="62" w:name="_Toc24309258"/>
-      <w:bookmarkStart w:id="63" w:name="_Toc24309330"/>
-      <w:bookmarkStart w:id="64" w:name="_Toc24309403"/>
-      <w:bookmarkStart w:id="65" w:name="_Toc24395603"/>
-      <w:bookmarkEnd w:id="24"/>
+      <w:bookmarkStart w:id="25" w:name="_Toc24222901"/>
+      <w:bookmarkStart w:id="26" w:name="_Toc24222997"/>
+      <w:bookmarkStart w:id="27" w:name="_Toc24223085"/>
+      <w:bookmarkStart w:id="28" w:name="_Toc24223173"/>
+      <w:bookmarkStart w:id="29" w:name="_Toc24223262"/>
+      <w:bookmarkStart w:id="30" w:name="_Toc24223366"/>
+      <w:bookmarkStart w:id="31" w:name="_Toc24223454"/>
+      <w:bookmarkStart w:id="32" w:name="_Toc24223550"/>
+      <w:bookmarkStart w:id="33" w:name="_Toc24223638"/>
+      <w:bookmarkStart w:id="34" w:name="_Toc24223727"/>
+      <w:bookmarkStart w:id="35" w:name="_Toc24223815"/>
+      <w:bookmarkStart w:id="36" w:name="_Toc24223903"/>
+      <w:bookmarkStart w:id="37" w:name="_Toc24223991"/>
+      <w:bookmarkStart w:id="38" w:name="_Toc24224079"/>
+      <w:bookmarkStart w:id="39" w:name="_Toc24224167"/>
+      <w:bookmarkStart w:id="40" w:name="_Toc24224255"/>
+      <w:bookmarkStart w:id="41" w:name="_Toc24224340"/>
+      <w:bookmarkStart w:id="42" w:name="_Toc24224424"/>
+      <w:bookmarkStart w:id="43" w:name="_Toc24224502"/>
+      <w:bookmarkStart w:id="44" w:name="_Toc24224575"/>
+      <w:bookmarkStart w:id="45" w:name="_Toc24225054"/>
+      <w:bookmarkStart w:id="46" w:name="_Toc24225129"/>
+      <w:bookmarkStart w:id="47" w:name="_Toc24225197"/>
+      <w:bookmarkStart w:id="48" w:name="_Toc24225265"/>
+      <w:bookmarkStart w:id="49" w:name="_Toc24225333"/>
+      <w:bookmarkStart w:id="50" w:name="_Toc24308044"/>
+      <w:bookmarkStart w:id="51" w:name="_Toc24308370"/>
+      <w:bookmarkStart w:id="52" w:name="_Toc24308443"/>
+      <w:bookmarkStart w:id="53" w:name="_Toc24308515"/>
+      <w:bookmarkStart w:id="54" w:name="_Toc24308588"/>
+      <w:bookmarkStart w:id="55" w:name="_Toc24308661"/>
+      <w:bookmarkStart w:id="56" w:name="_Toc24308733"/>
+      <w:bookmarkStart w:id="57" w:name="_Toc24308807"/>
+      <w:bookmarkStart w:id="58" w:name="_Toc24308881"/>
+      <w:bookmarkStart w:id="59" w:name="_Toc24308955"/>
+      <w:bookmarkStart w:id="60" w:name="_Toc24309030"/>
+      <w:bookmarkStart w:id="61" w:name="_Toc24309102"/>
+      <w:bookmarkStart w:id="62" w:name="_Toc24309184"/>
+      <w:bookmarkStart w:id="63" w:name="_Toc24309258"/>
+      <w:bookmarkStart w:id="64" w:name="_Toc24309330"/>
+      <w:bookmarkStart w:id="65" w:name="_Toc24309403"/>
+      <w:bookmarkStart w:id="66" w:name="_Toc24395603"/>
       <w:bookmarkEnd w:id="25"/>
       <w:bookmarkEnd w:id="26"/>
       <w:bookmarkEnd w:id="27"/>
@@ -7013,10 +6991,11 @@
       <w:bookmarkEnd w:id="62"/>
       <w:bookmarkEnd w:id="63"/>
       <w:bookmarkEnd w:id="64"/>
+      <w:bookmarkEnd w:id="65"/>
       <w:r>
         <w:t>Definitions</w:t>
       </w:r>
-      <w:bookmarkEnd w:id="65"/>
+      <w:bookmarkEnd w:id="66"/>
     </w:p>
     <w:p>
       <w:r>
@@ -7312,17 +7291,16 @@
       <w:pPr>
         <w:pStyle w:val="Heading1"/>
       </w:pPr>
-      <w:bookmarkStart w:id="66" w:name="_Toc24308809"/>
-      <w:bookmarkStart w:id="67" w:name="_Toc24308883"/>
-      <w:bookmarkStart w:id="68" w:name="_Toc24308957"/>
-      <w:bookmarkStart w:id="69" w:name="_Toc24309032"/>
-      <w:bookmarkStart w:id="70" w:name="_Toc24309104"/>
-      <w:bookmarkStart w:id="71" w:name="_Toc24309186"/>
-      <w:bookmarkStart w:id="72" w:name="_Toc24309260"/>
-      <w:bookmarkStart w:id="73" w:name="_Toc24309332"/>
-      <w:bookmarkStart w:id="74" w:name="_Toc24309405"/>
-      <w:bookmarkStart w:id="75" w:name="_Toc24395604"/>
-      <w:bookmarkEnd w:id="66"/>
+      <w:bookmarkStart w:id="67" w:name="_Toc24308809"/>
+      <w:bookmarkStart w:id="68" w:name="_Toc24308883"/>
+      <w:bookmarkStart w:id="69" w:name="_Toc24308957"/>
+      <w:bookmarkStart w:id="70" w:name="_Toc24309032"/>
+      <w:bookmarkStart w:id="71" w:name="_Toc24309104"/>
+      <w:bookmarkStart w:id="72" w:name="_Toc24309186"/>
+      <w:bookmarkStart w:id="73" w:name="_Toc24309260"/>
+      <w:bookmarkStart w:id="74" w:name="_Toc24309332"/>
+      <w:bookmarkStart w:id="75" w:name="_Toc24309405"/>
+      <w:bookmarkStart w:id="76" w:name="_Toc24395604"/>
       <w:bookmarkEnd w:id="67"/>
       <w:bookmarkEnd w:id="68"/>
       <w:bookmarkEnd w:id="69"/>
@@ -7331,10 +7309,11 @@
       <w:bookmarkEnd w:id="72"/>
       <w:bookmarkEnd w:id="73"/>
       <w:bookmarkEnd w:id="74"/>
+      <w:bookmarkEnd w:id="75"/>
       <w:r>
         <w:t>Overall Description</w:t>
       </w:r>
-      <w:bookmarkEnd w:id="75"/>
+      <w:bookmarkEnd w:id="76"/>
     </w:p>
     <w:p>
       <w:pPr>
@@ -7355,6 +7334,7 @@
         <w:t xml:space="preserve">home </w:t>
       </w:r>
       <w:r>
+        <w:lastRenderedPageBreak/>
         <w:t>thermometer. A motion detector may collect and transfer data in a different form than a pressure sensor.</w:t>
       </w:r>
     </w:p>
@@ -7372,18 +7352,24 @@
         <w:t xml:space="preserve">Chariot is a platform for IoT device management, data storage, and analysis. Users can add, remove, and configure a variety of devices on a single network. </w:t>
       </w:r>
       <w:r>
-        <w:t>With Chariot a gardener could purchase off the shelf pH and humidity IoT devices and gather data from all from one convenient interface</w:t>
+        <w:t>With Chariot</w:t>
+      </w:r>
+      <w:r>
+        <w:t>,</w:t>
+      </w:r>
+      <w:r>
+        <w:t xml:space="preserve"> a gardener could purchase off the shelf pH and humidity IoT devices and gather data from all from one convenient interface</w:t>
       </w:r>
     </w:p>
     <w:p>
       <w:pPr>
         <w:pStyle w:val="Heading2"/>
       </w:pPr>
-      <w:bookmarkStart w:id="76" w:name="_Toc24395605"/>
+      <w:bookmarkStart w:id="77" w:name="_Toc24395605"/>
       <w:r>
         <w:t>Product Functions</w:t>
       </w:r>
-      <w:bookmarkEnd w:id="76"/>
+      <w:bookmarkEnd w:id="77"/>
     </w:p>
     <w:p>
       <w:pPr>
@@ -7505,11 +7491,11 @@
       <w:pPr>
         <w:pStyle w:val="Heading2"/>
       </w:pPr>
-      <w:bookmarkStart w:id="77" w:name="_Toc24395606"/>
+      <w:bookmarkStart w:id="78" w:name="_Toc24395606"/>
       <w:r>
         <w:t>User Characteristics</w:t>
       </w:r>
-      <w:bookmarkEnd w:id="77"/>
+      <w:bookmarkEnd w:id="78"/>
     </w:p>
     <w:p>
       <w:pPr>
@@ -7529,12 +7515,12 @@
       <w:pPr>
         <w:pStyle w:val="Heading3"/>
       </w:pPr>
-      <w:bookmarkStart w:id="78" w:name="_Toc24222550"/>
-      <w:bookmarkStart w:id="79" w:name="_Toc24225202"/>
-      <w:bookmarkStart w:id="80" w:name="_Toc24225338"/>
-      <w:bookmarkStart w:id="81" w:name="_Toc24308050"/>
-      <w:bookmarkStart w:id="82" w:name="_Toc24309409"/>
-      <w:bookmarkStart w:id="83" w:name="_Toc24395607"/>
+      <w:bookmarkStart w:id="79" w:name="_Toc24222550"/>
+      <w:bookmarkStart w:id="80" w:name="_Toc24225202"/>
+      <w:bookmarkStart w:id="81" w:name="_Toc24225338"/>
+      <w:bookmarkStart w:id="82" w:name="_Toc24308050"/>
+      <w:bookmarkStart w:id="83" w:name="_Toc24309409"/>
+      <w:bookmarkStart w:id="84" w:name="_Toc24395607"/>
       <w:r>
         <w:rPr>
           <w:b w:val="0"/>
@@ -7549,23 +7535,23 @@
         </w:rPr>
         <w:t xml:space="preserve"> – A user with technical familiarity with the system and its underlying code. They will have the knowledge to add or improve data models and IoT drivers for use by Chariot.</w:t>
       </w:r>
-      <w:bookmarkEnd w:id="78"/>
       <w:bookmarkEnd w:id="79"/>
       <w:bookmarkEnd w:id="80"/>
       <w:bookmarkEnd w:id="81"/>
       <w:bookmarkEnd w:id="82"/>
       <w:bookmarkEnd w:id="83"/>
+      <w:bookmarkEnd w:id="84"/>
     </w:p>
     <w:p>
       <w:pPr>
         <w:pStyle w:val="Heading3"/>
       </w:pPr>
-      <w:bookmarkStart w:id="84" w:name="_Toc24222551"/>
-      <w:bookmarkStart w:id="85" w:name="_Toc24225203"/>
-      <w:bookmarkStart w:id="86" w:name="_Toc24225339"/>
-      <w:bookmarkStart w:id="87" w:name="_Toc24308051"/>
-      <w:bookmarkStart w:id="88" w:name="_Toc24309410"/>
-      <w:bookmarkStart w:id="89" w:name="_Toc24395608"/>
+      <w:bookmarkStart w:id="85" w:name="_Toc24222551"/>
+      <w:bookmarkStart w:id="86" w:name="_Toc24225203"/>
+      <w:bookmarkStart w:id="87" w:name="_Toc24225339"/>
+      <w:bookmarkStart w:id="88" w:name="_Toc24308051"/>
+      <w:bookmarkStart w:id="89" w:name="_Toc24309410"/>
+      <w:bookmarkStart w:id="90" w:name="_Toc24395608"/>
       <w:r>
         <w:rPr>
           <w:b w:val="0"/>
@@ -7587,12 +7573,12 @@
         </w:rPr>
         <w:t>.</w:t>
       </w:r>
-      <w:bookmarkEnd w:id="84"/>
       <w:bookmarkEnd w:id="85"/>
       <w:bookmarkEnd w:id="86"/>
       <w:bookmarkEnd w:id="87"/>
       <w:bookmarkEnd w:id="88"/>
       <w:bookmarkEnd w:id="89"/>
+      <w:bookmarkEnd w:id="90"/>
     </w:p>
     <w:p>
       <w:r>
@@ -7604,11 +7590,11 @@
       <w:pPr>
         <w:pStyle w:val="Heading1"/>
       </w:pPr>
-      <w:bookmarkStart w:id="90" w:name="_Toc24395609"/>
+      <w:bookmarkStart w:id="91" w:name="_Toc24395609"/>
       <w:r>
         <w:t>Specific Requirements</w:t>
       </w:r>
-      <w:bookmarkEnd w:id="90"/>
+      <w:bookmarkEnd w:id="91"/>
     </w:p>
     <w:p>
       <w:r>
@@ -7801,11 +7787,11 @@
       <w:pPr>
         <w:pStyle w:val="Heading2"/>
       </w:pPr>
-      <w:bookmarkStart w:id="91" w:name="_Toc24395610"/>
+      <w:bookmarkStart w:id="92" w:name="_Toc24395610"/>
       <w:r>
         <w:t>Functional Requirements</w:t>
       </w:r>
-      <w:bookmarkEnd w:id="91"/>
+      <w:bookmarkEnd w:id="92"/>
     </w:p>
     <w:p>
       <w:pPr>
@@ -7815,7 +7801,7 @@
           <w:numId w:val="0"/>
         </w:numPr>
       </w:pPr>
-      <w:bookmarkStart w:id="92" w:name="_Toc24395611"/>
+      <w:bookmarkStart w:id="93" w:name="_Toc24395611"/>
       <w:r>
         <w:t>F</w:t>
       </w:r>
@@ -7837,7 +7823,7 @@
       <w:r>
         <w:t>Installation</w:t>
       </w:r>
-      <w:bookmarkEnd w:id="92"/>
+      <w:bookmarkEnd w:id="93"/>
     </w:p>
     <w:p>
       <w:pPr>
@@ -7908,7 +7894,7 @@
           <w:numId w:val="0"/>
         </w:numPr>
       </w:pPr>
-      <w:bookmarkStart w:id="93" w:name="_Toc24395612"/>
+      <w:bookmarkStart w:id="94" w:name="_Toc24395612"/>
       <w:r>
         <w:t>FR</w:t>
       </w:r>
@@ -7927,7 +7913,7 @@
       <w:r>
         <w:t>Running Chariot</w:t>
       </w:r>
-      <w:bookmarkEnd w:id="93"/>
+      <w:bookmarkEnd w:id="94"/>
     </w:p>
     <w:p>
       <w:pPr>
@@ -8005,8 +7991,9 @@
           <w:numId w:val="0"/>
         </w:numPr>
       </w:pPr>
-      <w:bookmarkStart w:id="94" w:name="_Toc24395613"/>
-      <w:r>
+      <w:bookmarkStart w:id="95" w:name="_Toc24395613"/>
+      <w:r>
+        <w:lastRenderedPageBreak/>
         <w:t>FR</w:t>
       </w:r>
       <w:r>
@@ -8021,7 +8008,7 @@
       <w:r>
         <w:t xml:space="preserve"> </w:t>
       </w:r>
-      <w:bookmarkEnd w:id="94"/>
+      <w:bookmarkEnd w:id="95"/>
       <w:r>
         <w:t>Authentication</w:t>
       </w:r>
@@ -8092,11 +8079,11 @@
           <w:numId w:val="0"/>
         </w:numPr>
       </w:pPr>
-      <w:bookmarkStart w:id="95" w:name="_Toc24395615"/>
+      <w:bookmarkStart w:id="96" w:name="_Toc24395615"/>
       <w:r>
         <w:t>Network Management</w:t>
       </w:r>
-      <w:bookmarkEnd w:id="95"/>
+      <w:bookmarkEnd w:id="96"/>
     </w:p>
     <w:p>
       <w:r>
@@ -8124,7 +8111,7 @@
           <w:numId w:val="0"/>
         </w:numPr>
       </w:pPr>
-      <w:bookmarkStart w:id="96" w:name="_Toc24395616"/>
+      <w:bookmarkStart w:id="97" w:name="_Toc24395616"/>
       <w:r>
         <w:t>FR</w:t>
       </w:r>
@@ -8140,7 +8127,7 @@
       <w:r>
         <w:t xml:space="preserve"> </w:t>
       </w:r>
-      <w:bookmarkEnd w:id="96"/>
+      <w:bookmarkEnd w:id="97"/>
       <w:r>
         <w:t>Networks</w:t>
       </w:r>
@@ -8283,7 +8270,7 @@
           <w:numId w:val="0"/>
         </w:numPr>
       </w:pPr>
-      <w:bookmarkStart w:id="97" w:name="_Toc24395617"/>
+      <w:bookmarkStart w:id="98" w:name="_Toc24395617"/>
       <w:r>
         <w:t>FR</w:t>
       </w:r>
@@ -8299,7 +8286,7 @@
       <w:r>
         <w:t xml:space="preserve"> Network Initialization</w:t>
       </w:r>
-      <w:bookmarkEnd w:id="97"/>
+      <w:bookmarkEnd w:id="98"/>
     </w:p>
     <w:p>
       <w:pPr>
@@ -8372,7 +8359,7 @@
           <w:numId w:val="0"/>
         </w:numPr>
       </w:pPr>
-      <w:bookmarkStart w:id="98" w:name="_Toc24395618"/>
+      <w:bookmarkStart w:id="99" w:name="_Toc24395618"/>
     </w:p>
     <w:p>
       <w:pPr>
@@ -8383,6 +8370,7 @@
         </w:numPr>
       </w:pPr>
       <w:r>
+        <w:lastRenderedPageBreak/>
         <w:t>FR</w:t>
       </w:r>
       <w:r>
@@ -8397,7 +8385,7 @@
       <w:r>
         <w:t xml:space="preserve"> Network Deletion</w:t>
       </w:r>
-      <w:bookmarkEnd w:id="98"/>
+      <w:bookmarkEnd w:id="99"/>
     </w:p>
     <w:p>
       <w:pPr>
@@ -8465,7 +8453,7 @@
           <w:numId w:val="0"/>
         </w:numPr>
       </w:pPr>
-      <w:bookmarkStart w:id="99" w:name="_Toc24395620"/>
+      <w:bookmarkStart w:id="100" w:name="_Toc24395620"/>
       <w:r>
         <w:t>FR</w:t>
       </w:r>
@@ -8481,7 +8469,7 @@
       <w:r>
         <w:t>Manage Network Permissions</w:t>
       </w:r>
-      <w:bookmarkEnd w:id="99"/>
+      <w:bookmarkEnd w:id="100"/>
     </w:p>
     <w:p>
       <w:pPr>
@@ -8563,11 +8551,11 @@
         </w:numPr>
         <w:ind w:left="720" w:hanging="720"/>
       </w:pPr>
-      <w:bookmarkStart w:id="100" w:name="_Toc24395621"/>
+      <w:bookmarkStart w:id="101" w:name="_Toc24395621"/>
       <w:r>
         <w:t>IoT Device Management</w:t>
       </w:r>
-      <w:bookmarkEnd w:id="100"/>
+      <w:bookmarkEnd w:id="101"/>
     </w:p>
     <w:p>
       <w:r>
@@ -8593,7 +8581,7 @@
         </w:numPr>
         <w:ind w:left="720" w:hanging="720"/>
       </w:pPr>
-      <w:bookmarkStart w:id="101" w:name="_Toc24395622"/>
+      <w:bookmarkStart w:id="102" w:name="_Toc24395622"/>
       <w:r>
         <w:t>FR</w:t>
       </w:r>
@@ -8609,7 +8597,7 @@
       <w:r>
         <w:t xml:space="preserve"> IoT Device Configuration</w:t>
       </w:r>
-      <w:bookmarkEnd w:id="101"/>
+      <w:bookmarkEnd w:id="102"/>
     </w:p>
     <w:p>
       <w:pPr>
@@ -8758,6 +8746,7 @@
         <w:ind w:left="540"/>
       </w:pPr>
       <w:r>
+        <w:lastRenderedPageBreak/>
         <w:t>FR</w:t>
       </w:r>
       <w:r>
@@ -8840,7 +8829,7 @@
           <w:numId w:val="0"/>
         </w:numPr>
       </w:pPr>
-      <w:bookmarkStart w:id="102" w:name="_Toc24395623"/>
+      <w:bookmarkStart w:id="103" w:name="_Toc24395623"/>
       <w:r>
         <w:t>FR1</w:t>
       </w:r>
@@ -8856,7 +8845,7 @@
       <w:r>
         <w:t xml:space="preserve"> </w:t>
       </w:r>
-      <w:bookmarkEnd w:id="102"/>
+      <w:bookmarkEnd w:id="103"/>
       <w:r>
         <w:t>Adding IoT Devices</w:t>
       </w:r>
@@ -8914,7 +8903,7 @@
           <w:numId w:val="0"/>
         </w:numPr>
       </w:pPr>
-      <w:bookmarkStart w:id="103" w:name="_Toc24395624"/>
+      <w:bookmarkStart w:id="104" w:name="_Toc24395624"/>
       <w:r>
         <w:t>FR1</w:t>
       </w:r>
@@ -8942,7 +8931,7 @@
       <w:r>
         <w:t>a Data Collection Episode</w:t>
       </w:r>
-      <w:bookmarkEnd w:id="103"/>
+      <w:bookmarkEnd w:id="104"/>
     </w:p>
     <w:p>
       <w:pPr>
@@ -9029,7 +9018,7 @@
         </w:numPr>
         <w:ind w:left="720" w:hanging="720"/>
       </w:pPr>
-      <w:bookmarkStart w:id="104" w:name="_Toc24395625"/>
+      <w:bookmarkStart w:id="105" w:name="_Toc24395625"/>
       <w:r>
         <w:t>FR1</w:t>
       </w:r>
@@ -9045,7 +9034,7 @@
       <w:r>
         <w:t xml:space="preserve"> IoT Device Removal</w:t>
       </w:r>
-      <w:bookmarkEnd w:id="104"/>
+      <w:bookmarkEnd w:id="105"/>
     </w:p>
     <w:p>
       <w:pPr>
@@ -9103,8 +9092,8 @@
           <w:numId w:val="0"/>
         </w:numPr>
       </w:pPr>
-      <w:bookmarkStart w:id="105" w:name="_Toc24395626"/>
-      <w:commentRangeStart w:id="106"/>
+      <w:bookmarkStart w:id="106" w:name="_Toc24395626"/>
+      <w:commentRangeStart w:id="107"/>
       <w:r>
         <w:t>FR1</w:t>
       </w:r>
@@ -9123,15 +9112,15 @@
       <w:r>
         <w:t xml:space="preserve"> During a Data Collection Episode</w:t>
       </w:r>
-      <w:bookmarkEnd w:id="105"/>
-      <w:commentRangeEnd w:id="106"/>
+      <w:bookmarkEnd w:id="106"/>
+      <w:commentRangeEnd w:id="107"/>
       <w:r>
         <w:rPr>
           <w:rStyle w:val="CommentReference"/>
           <w:b w:val="0"/>
           <w:bCs w:val="0"/>
         </w:rPr>
-        <w:commentReference w:id="106"/>
+        <w:commentReference w:id="107"/>
       </w:r>
     </w:p>
     <w:p>
@@ -9169,10 +9158,33 @@
         <w:t>A</w:t>
       </w:r>
       <w:r>
-        <w:t xml:space="preserve">n IoT device can be removed from a Network, either purposefully or through </w:t>
-      </w:r>
-      <w:r>
-        <w:t>a failure without affect the DCE.</w:t>
+        <w:t xml:space="preserve">n IoT device can be removed from a Network, </w:t>
+      </w:r>
+      <w:commentRangeStart w:id="108"/>
+      <w:r>
+        <w:t xml:space="preserve">either purposefully or through </w:t>
+      </w:r>
+      <w:r>
+        <w:t>a failure</w:t>
+      </w:r>
+      <w:commentRangeEnd w:id="108"/>
+      <w:r>
+        <w:rPr>
+          <w:rStyle w:val="CommentReference"/>
+        </w:rPr>
+        <w:commentReference w:id="108"/>
+      </w:r>
+      <w:r>
+        <w:t>,</w:t>
+      </w:r>
+      <w:r>
+        <w:t xml:space="preserve"> without affect</w:t>
+      </w:r>
+      <w:r>
+        <w:t>ing</w:t>
+      </w:r>
+      <w:r>
+        <w:t xml:space="preserve"> the DCE.</w:t>
       </w:r>
     </w:p>
     <w:p>
@@ -9197,8 +9209,8 @@
           <w:strike/>
         </w:rPr>
       </w:pPr>
-      <w:bookmarkStart w:id="107" w:name="_Toc24395627"/>
-      <w:commentRangeStart w:id="108"/>
+      <w:bookmarkStart w:id="109" w:name="_Toc24395627"/>
+      <w:commentRangeStart w:id="110"/>
       <w:r>
         <w:rPr>
           <w:strike/>
@@ -9223,15 +9235,15 @@
         </w:rPr>
         <w:t>IoT Device Module</w:t>
       </w:r>
-      <w:bookmarkEnd w:id="107"/>
-      <w:commentRangeEnd w:id="108"/>
+      <w:bookmarkEnd w:id="109"/>
+      <w:commentRangeEnd w:id="110"/>
       <w:r>
         <w:rPr>
           <w:rStyle w:val="CommentReference"/>
           <w:b w:val="0"/>
           <w:bCs w:val="0"/>
         </w:rPr>
-        <w:commentReference w:id="108"/>
+        <w:commentReference w:id="110"/>
       </w:r>
     </w:p>
     <w:p>
@@ -9513,7 +9525,7 @@
         </w:numPr>
         <w:ind w:left="720" w:hanging="720"/>
       </w:pPr>
-      <w:bookmarkStart w:id="109" w:name="_Toc24395628"/>
+      <w:bookmarkStart w:id="111" w:name="_Toc24395628"/>
       <w:r>
         <w:t>FR</w:t>
       </w:r>
@@ -9535,7 +9547,7 @@
       <w:r>
         <w:t>IoT Device Status</w:t>
       </w:r>
-      <w:bookmarkEnd w:id="109"/>
+      <w:bookmarkEnd w:id="111"/>
     </w:p>
     <w:p>
       <w:pPr>
@@ -9609,6 +9621,7 @@
         <w:pStyle w:val="FunctionalRequirement"/>
       </w:pPr>
       <w:r>
+        <w:lastRenderedPageBreak/>
         <w:t>Data Collection</w:t>
       </w:r>
     </w:p>
@@ -9627,7 +9640,7 @@
         </w:numPr>
         <w:ind w:left="720" w:hanging="720"/>
       </w:pPr>
-      <w:bookmarkStart w:id="110" w:name="_Toc24395629"/>
+      <w:bookmarkStart w:id="112" w:name="_Toc24395629"/>
       <w:r>
         <w:t>FR</w:t>
       </w:r>
@@ -9649,7 +9662,7 @@
       <w:r>
         <w:t>Data Collection Episode</w:t>
       </w:r>
-      <w:bookmarkEnd w:id="110"/>
+      <w:bookmarkEnd w:id="112"/>
     </w:p>
     <w:p>
       <w:pPr>
@@ -9994,6 +10007,7 @@
         <w:ind w:left="540"/>
       </w:pPr>
       <w:r>
+        <w:lastRenderedPageBreak/>
         <w:t>FR</w:t>
       </w:r>
       <w:r>
@@ -10078,7 +10092,7 @@
         </w:numPr>
         <w:ind w:left="720" w:hanging="720"/>
       </w:pPr>
-      <w:bookmarkStart w:id="111" w:name="_Toc24395630"/>
+      <w:bookmarkStart w:id="113" w:name="_Toc24395630"/>
       <w:r>
         <w:t>FR1</w:t>
       </w:r>
@@ -10094,7 +10108,7 @@
       <w:r>
         <w:t xml:space="preserve"> IoT Device Data Collection</w:t>
       </w:r>
-      <w:bookmarkEnd w:id="111"/>
+      <w:bookmarkEnd w:id="113"/>
     </w:p>
     <w:p>
       <w:pPr>
@@ -10156,7 +10170,7 @@
         </w:numPr>
         <w:ind w:left="1584" w:hanging="864"/>
       </w:pPr>
-      <w:bookmarkStart w:id="112" w:name="_Toc24395631"/>
+      <w:bookmarkStart w:id="114" w:name="_Toc24395631"/>
       <w:r>
         <w:t>FR1</w:t>
       </w:r>
@@ -10175,7 +10189,7 @@
       <w:r>
         <w:t>Concurrent IoT Device Data Collection</w:t>
       </w:r>
-      <w:bookmarkEnd w:id="112"/>
+      <w:bookmarkEnd w:id="114"/>
     </w:p>
     <w:p>
       <w:pPr>
@@ -10248,7 +10262,7 @@
         </w:numPr>
         <w:ind w:left="864" w:hanging="144"/>
       </w:pPr>
-      <w:bookmarkStart w:id="113" w:name="_Toc24395632"/>
+      <w:bookmarkStart w:id="115" w:name="_Toc24395632"/>
       <w:r>
         <w:t>FR</w:t>
       </w:r>
@@ -10270,7 +10284,7 @@
       <w:r>
         <w:t>Heterogenous IoT Device Data Collection</w:t>
       </w:r>
-      <w:bookmarkEnd w:id="113"/>
+      <w:bookmarkEnd w:id="115"/>
     </w:p>
     <w:p>
       <w:pPr>
@@ -10328,7 +10342,7 @@
           <w:szCs w:val="28"/>
         </w:rPr>
       </w:pPr>
-      <w:bookmarkStart w:id="114" w:name="_Toc24395633"/>
+      <w:bookmarkStart w:id="116" w:name="_Toc24395633"/>
       <w:r>
         <w:br w:type="page"/>
       </w:r>
@@ -10343,6 +10357,7 @@
         <w:ind w:left="720" w:hanging="720"/>
       </w:pPr>
       <w:r>
+        <w:lastRenderedPageBreak/>
         <w:t>FR</w:t>
       </w:r>
       <w:r>
@@ -10360,7 +10375,7 @@
       <w:r>
         <w:t>Data Collection Episode Configuration</w:t>
       </w:r>
-      <w:bookmarkEnd w:id="114"/>
+      <w:bookmarkEnd w:id="116"/>
     </w:p>
     <w:p>
       <w:pPr>
@@ -10598,7 +10613,7 @@
         </w:numPr>
         <w:ind w:left="720" w:hanging="720"/>
       </w:pPr>
-      <w:bookmarkStart w:id="115" w:name="_Toc24395634"/>
+      <w:bookmarkStart w:id="117" w:name="_Toc24395634"/>
       <w:r>
         <w:t>FR</w:t>
       </w:r>
@@ -10617,7 +10632,7 @@
       <w:r>
         <w:t>Concurrent Network Data Collection</w:t>
       </w:r>
-      <w:bookmarkEnd w:id="115"/>
+      <w:bookmarkEnd w:id="117"/>
     </w:p>
     <w:p>
       <w:pPr>
@@ -10692,12 +10707,10 @@
           <w:szCs w:val="28"/>
         </w:rPr>
       </w:pPr>
-      <w:bookmarkStart w:id="116" w:name="_Toc24395635"/>
+      <w:bookmarkStart w:id="118" w:name="_Toc24395635"/>
       <w:r>
         <w:br w:type="page"/>
       </w:r>
-      <w:bookmarkStart w:id="117" w:name="_GoBack"/>
-      <w:bookmarkEnd w:id="117"/>
     </w:p>
     <w:p>
       <w:pPr>
@@ -10708,7 +10721,9 @@
         </w:numPr>
         <w:ind w:left="720" w:hanging="720"/>
       </w:pPr>
-      <w:r>
+      <w:commentRangeStart w:id="119"/>
+      <w:r>
+        <w:lastRenderedPageBreak/>
         <w:t>FR</w:t>
       </w:r>
       <w:r>
@@ -10717,6 +10732,15 @@
       <w:r>
         <w:t xml:space="preserve"> </w:t>
       </w:r>
+      <w:commentRangeEnd w:id="119"/>
+      <w:r>
+        <w:rPr>
+          <w:rStyle w:val="CommentReference"/>
+          <w:b w:val="0"/>
+          <w:bCs w:val="0"/>
+        </w:rPr>
+        <w:commentReference w:id="119"/>
+      </w:r>
       <w:r>
         <w:t>–</w:t>
       </w:r>
@@ -10726,7 +10750,7 @@
       <w:r>
         <w:t>Concurrent Network Data Collection of Network Sharing IoT Devices</w:t>
       </w:r>
-      <w:bookmarkEnd w:id="116"/>
+      <w:bookmarkEnd w:id="118"/>
     </w:p>
     <w:p>
       <w:pPr>
@@ -10806,11 +10830,11 @@
         </w:numPr>
         <w:ind w:left="720" w:hanging="720"/>
       </w:pPr>
-      <w:bookmarkStart w:id="118" w:name="_Toc24395636"/>
+      <w:bookmarkStart w:id="120" w:name="_Toc24395636"/>
       <w:r>
         <w:t>Data Access</w:t>
       </w:r>
-      <w:bookmarkEnd w:id="118"/>
+      <w:bookmarkEnd w:id="120"/>
     </w:p>
     <w:p>
       <w:r>
@@ -10839,11 +10863,10 @@
         <w:t>–</w:t>
       </w:r>
       <w:r>
-        <w:t xml:space="preserve"> </w:t>
-      </w:r>
-      <w:r>
-        <w:t>Data Storage</w:t>
-      </w:r>
+        <w:t xml:space="preserve"> Data Storage</w:t>
+      </w:r>
+      <w:bookmarkStart w:id="121" w:name="_GoBack"/>
+      <w:bookmarkEnd w:id="121"/>
     </w:p>
     <w:p>
       <w:pPr>
@@ -10905,8 +10928,8 @@
           <w:strike/>
         </w:rPr>
       </w:pPr>
-      <w:bookmarkStart w:id="119" w:name="_Toc24395637"/>
-      <w:commentRangeStart w:id="120"/>
+      <w:bookmarkStart w:id="122" w:name="_Toc24395637"/>
+      <w:commentRangeStart w:id="123"/>
       <w:r>
         <w:rPr>
           <w:strike/>
@@ -10931,15 +10954,15 @@
         </w:rPr>
         <w:t>Storage Unit Module</w:t>
       </w:r>
-      <w:bookmarkEnd w:id="119"/>
-      <w:commentRangeEnd w:id="120"/>
+      <w:bookmarkEnd w:id="122"/>
+      <w:commentRangeEnd w:id="123"/>
       <w:r>
         <w:rPr>
           <w:rStyle w:val="CommentReference"/>
           <w:b w:val="0"/>
           <w:bCs w:val="0"/>
         </w:rPr>
-        <w:commentReference w:id="120"/>
+        <w:commentReference w:id="123"/>
       </w:r>
     </w:p>
     <w:p>
@@ -11186,6 +11209,7 @@
         <w:rPr>
           <w:strike/>
         </w:rPr>
+        <w:lastRenderedPageBreak/>
         <w:t>FR2</w:t>
       </w:r>
       <w:r>
@@ -11290,7 +11314,7 @@
           <w:numId w:val="0"/>
         </w:numPr>
       </w:pPr>
-      <w:bookmarkStart w:id="121" w:name="_Toc24395638"/>
+      <w:bookmarkStart w:id="124" w:name="_Toc24395638"/>
       <w:r>
         <w:t>FR2</w:t>
       </w:r>
@@ -11309,7 +11333,7 @@
       <w:r>
         <w:t>Live Data Access</w:t>
       </w:r>
-      <w:bookmarkEnd w:id="121"/>
+      <w:bookmarkEnd w:id="124"/>
     </w:p>
     <w:p>
       <w:pPr>
@@ -11350,7 +11374,29 @@
     </w:p>
     <w:p>
       <w:r>
-        <w:t>Users shall be able to access and use stored data during a data collection episode.</w:t>
+        <w:t xml:space="preserve">Users shall be able to access and </w:t>
+      </w:r>
+      <w:commentRangeStart w:id="125"/>
+      <w:commentRangeStart w:id="126"/>
+      <w:r>
+        <w:t xml:space="preserve">use </w:t>
+      </w:r>
+      <w:commentRangeEnd w:id="125"/>
+      <w:r>
+        <w:rPr>
+          <w:rStyle w:val="CommentReference"/>
+        </w:rPr>
+        <w:commentReference w:id="125"/>
+      </w:r>
+      <w:commentRangeEnd w:id="126"/>
+      <w:r>
+        <w:rPr>
+          <w:rStyle w:val="CommentReference"/>
+        </w:rPr>
+        <w:commentReference w:id="126"/>
+      </w:r>
+      <w:r>
+        <w:t>stored data during a data collection episode.</w:t>
       </w:r>
     </w:p>
     <w:p>
@@ -11372,7 +11418,7 @@
         </w:numPr>
         <w:ind w:left="720" w:hanging="720"/>
       </w:pPr>
-      <w:bookmarkStart w:id="122" w:name="_Toc24395639"/>
+      <w:bookmarkStart w:id="127" w:name="_Toc24395639"/>
       <w:r>
         <w:t>FR2</w:t>
       </w:r>
@@ -11400,7 +11446,7 @@
       <w:r>
         <w:t>Received Data</w:t>
       </w:r>
-      <w:bookmarkEnd w:id="122"/>
+      <w:bookmarkEnd w:id="127"/>
     </w:p>
     <w:p>
       <w:pPr>
@@ -11490,7 +11536,7 @@
         </w:numPr>
         <w:ind w:left="720" w:hanging="720"/>
       </w:pPr>
-      <w:bookmarkStart w:id="123" w:name="_Toc24395640"/>
+      <w:bookmarkStart w:id="128" w:name="_Toc24395640"/>
       <w:r>
         <w:t>FR2</w:t>
       </w:r>
@@ -11518,7 +11564,7 @@
       <w:r>
         <w:t>Collected Data</w:t>
       </w:r>
-      <w:bookmarkEnd w:id="123"/>
+      <w:bookmarkEnd w:id="128"/>
     </w:p>
     <w:p>
       <w:pPr>
@@ -11583,8 +11629,8 @@
           <w:strike/>
         </w:rPr>
       </w:pPr>
-      <w:bookmarkStart w:id="124" w:name="_Toc24395641"/>
-      <w:commentRangeStart w:id="125"/>
+      <w:bookmarkStart w:id="129" w:name="_Toc24395641"/>
+      <w:commentRangeStart w:id="130"/>
       <w:r>
         <w:rPr>
           <w:strike/>
@@ -11621,15 +11667,15 @@
         </w:rPr>
         <w:t xml:space="preserve"> Data to a File</w:t>
       </w:r>
-      <w:bookmarkEnd w:id="124"/>
-      <w:commentRangeEnd w:id="125"/>
+      <w:bookmarkEnd w:id="129"/>
+      <w:commentRangeEnd w:id="130"/>
       <w:r>
         <w:rPr>
           <w:rStyle w:val="CommentReference"/>
           <w:b w:val="0"/>
           <w:bCs w:val="0"/>
         </w:rPr>
-        <w:commentReference w:id="125"/>
+        <w:commentReference w:id="130"/>
       </w:r>
     </w:p>
     <w:p>
@@ -11713,7 +11759,7 @@
         </w:numPr>
         <w:ind w:left="720" w:hanging="720"/>
       </w:pPr>
-      <w:bookmarkStart w:id="126" w:name="_Toc24395642"/>
+      <w:bookmarkStart w:id="131" w:name="_Toc24395642"/>
       <w:r>
         <w:t>FR</w:t>
       </w:r>
@@ -11735,7 +11781,7 @@
       <w:r>
         <w:t xml:space="preserve"> Data from a File</w:t>
       </w:r>
-      <w:bookmarkEnd w:id="126"/>
+      <w:bookmarkEnd w:id="131"/>
     </w:p>
     <w:p>
       <w:pPr>
@@ -11795,13 +11841,7 @@
         <w:ind w:left="1584" w:hanging="864"/>
       </w:pPr>
       <w:r>
-        <w:t>FR23</w:t>
-      </w:r>
-      <w:r>
-        <w:t>.1</w:t>
-      </w:r>
-      <w:r>
-        <w:t xml:space="preserve"> </w:t>
+        <w:t xml:space="preserve">FR23.1 </w:t>
       </w:r>
       <w:r>
         <w:t>–</w:t>
@@ -11988,11 +12028,11 @@
         </w:numPr>
         <w:ind w:left="720" w:hanging="720"/>
       </w:pPr>
-      <w:bookmarkStart w:id="127" w:name="_Toc24395643"/>
+      <w:bookmarkStart w:id="132" w:name="_Toc24395643"/>
       <w:r>
         <w:t xml:space="preserve">Data </w:t>
       </w:r>
-      <w:bookmarkEnd w:id="127"/>
+      <w:bookmarkEnd w:id="132"/>
       <w:r>
         <w:t>Output</w:t>
       </w:r>
@@ -12057,8 +12097,8 @@
           <w:strike/>
         </w:rPr>
       </w:pPr>
-      <w:bookmarkStart w:id="128" w:name="_Toc24395644"/>
-      <w:commentRangeStart w:id="129"/>
+      <w:bookmarkStart w:id="133" w:name="_Toc24395644"/>
+      <w:commentRangeStart w:id="134"/>
       <w:r>
         <w:rPr>
           <w:strike/>
@@ -12089,15 +12129,15 @@
         </w:rPr>
         <w:t>Data Analysis Module</w:t>
       </w:r>
-      <w:bookmarkEnd w:id="128"/>
-      <w:commentRangeEnd w:id="129"/>
+      <w:bookmarkEnd w:id="133"/>
+      <w:commentRangeEnd w:id="134"/>
       <w:r>
         <w:rPr>
           <w:rStyle w:val="CommentReference"/>
           <w:b w:val="0"/>
           <w:bCs w:val="0"/>
         </w:rPr>
-        <w:commentReference w:id="129"/>
+        <w:commentReference w:id="134"/>
       </w:r>
     </w:p>
     <w:p>
@@ -12204,6 +12244,7 @@
         <w:rPr>
           <w:strike/>
         </w:rPr>
+        <w:lastRenderedPageBreak/>
         <w:t>FR</w:t>
       </w:r>
       <w:r>
@@ -12391,7 +12432,7 @@
         </w:numPr>
         <w:ind w:left="720" w:hanging="720"/>
       </w:pPr>
-      <w:bookmarkStart w:id="130" w:name="_Toc24395645"/>
+      <w:bookmarkStart w:id="135" w:name="_Toc24395645"/>
       <w:r>
         <w:t>FR</w:t>
       </w:r>
@@ -12407,7 +12448,7 @@
       <w:r>
         <w:t xml:space="preserve"> Data </w:t>
       </w:r>
-      <w:bookmarkEnd w:id="130"/>
+      <w:bookmarkEnd w:id="135"/>
       <w:r>
         <w:t>Output</w:t>
       </w:r>
@@ -12452,21 +12493,35 @@
         </w:rPr>
       </w:pPr>
       <w:r>
-        <w:t xml:space="preserve">Chariot shall output all collected </w:t>
-      </w:r>
-      <w:commentRangeStart w:id="131"/>
+        <w:t xml:space="preserve">Chariot shall output </w:t>
+      </w:r>
+      <w:commentRangeStart w:id="136"/>
+      <w:r>
+        <w:t xml:space="preserve">all </w:t>
+      </w:r>
+      <w:commentRangeEnd w:id="136"/>
+      <w:r>
+        <w:rPr>
+          <w:rStyle w:val="CommentReference"/>
+        </w:rPr>
+        <w:commentReference w:id="136"/>
+      </w:r>
+      <w:r>
+        <w:t xml:space="preserve">collected </w:t>
+      </w:r>
+      <w:commentRangeStart w:id="137"/>
       <w:r>
         <w:t xml:space="preserve">data to </w:t>
       </w:r>
       <w:r>
         <w:t>external programs services</w:t>
       </w:r>
-      <w:commentRangeEnd w:id="131"/>
+      <w:commentRangeEnd w:id="137"/>
       <w:r>
         <w:rPr>
           <w:rStyle w:val="CommentReference"/>
         </w:rPr>
-        <w:commentReference w:id="131"/>
+        <w:commentReference w:id="137"/>
       </w:r>
       <w:r>
         <w:t>.</w:t>
@@ -12482,7 +12537,7 @@
         </w:numPr>
         <w:ind w:left="720" w:hanging="720"/>
       </w:pPr>
-      <w:bookmarkStart w:id="132" w:name="_Toc24395646"/>
+      <w:bookmarkStart w:id="138" w:name="_Toc24395646"/>
       <w:r>
         <w:t>FR</w:t>
       </w:r>
@@ -12504,7 +12559,7 @@
       <w:r>
         <w:t xml:space="preserve"> during a Data Collection Episode</w:t>
       </w:r>
-      <w:bookmarkEnd w:id="132"/>
+      <w:bookmarkEnd w:id="138"/>
     </w:p>
     <w:p>
       <w:pPr>
@@ -12586,23 +12641,24 @@
           <w:strike/>
         </w:rPr>
       </w:pPr>
-      <w:bookmarkStart w:id="133" w:name="_Toc24395647"/>
-      <w:commentRangeStart w:id="134"/>
-      <w:r>
-        <w:rPr>
-          <w:strike/>
-        </w:rPr>
+      <w:bookmarkStart w:id="139" w:name="_Toc24395647"/>
+      <w:commentRangeStart w:id="140"/>
+      <w:r>
+        <w:rPr>
+          <w:strike/>
+        </w:rPr>
+        <w:lastRenderedPageBreak/>
         <w:t>Communication</w:t>
       </w:r>
-      <w:bookmarkEnd w:id="133"/>
-      <w:commentRangeEnd w:id="134"/>
+      <w:bookmarkEnd w:id="139"/>
+      <w:commentRangeEnd w:id="140"/>
       <w:r>
         <w:rPr>
           <w:rStyle w:val="CommentReference"/>
           <w:b w:val="0"/>
           <w:bCs w:val="0"/>
         </w:rPr>
-        <w:commentReference w:id="134"/>
+        <w:commentReference w:id="140"/>
       </w:r>
     </w:p>
     <w:p>
@@ -12637,7 +12693,7 @@
           <w:strike/>
         </w:rPr>
       </w:pPr>
-      <w:bookmarkStart w:id="135" w:name="_Toc24395648"/>
+      <w:bookmarkStart w:id="141" w:name="_Toc24395648"/>
       <w:r>
         <w:rPr>
           <w:strike/>
@@ -12656,7 +12712,7 @@
         </w:rPr>
         <w:t xml:space="preserve"> – Ethernet Connection</w:t>
       </w:r>
-      <w:bookmarkEnd w:id="135"/>
+      <w:bookmarkEnd w:id="141"/>
     </w:p>
     <w:p>
       <w:pPr>
@@ -12752,7 +12808,7 @@
           <w:strike/>
         </w:rPr>
       </w:pPr>
-      <w:bookmarkStart w:id="136" w:name="_Toc24395649"/>
+      <w:bookmarkStart w:id="142" w:name="_Toc24395649"/>
       <w:r>
         <w:rPr>
           <w:strike/>
@@ -12784,7 +12840,7 @@
         </w:rPr>
         <w:t>i</w:t>
       </w:r>
-      <w:bookmarkEnd w:id="136"/>
+      <w:bookmarkEnd w:id="142"/>
       <w:proofErr w:type="spellEnd"/>
     </w:p>
     <w:p>
@@ -12877,7 +12933,7 @@
           <w:strike/>
         </w:rPr>
       </w:pPr>
-      <w:bookmarkStart w:id="137" w:name="_Toc24395650"/>
+      <w:bookmarkStart w:id="143" w:name="_Toc24395650"/>
       <w:r>
         <w:rPr>
           <w:strike/>
@@ -12903,7 +12959,7 @@
         </w:rPr>
         <w:t>LoRa</w:t>
       </w:r>
-      <w:bookmarkEnd w:id="137"/>
+      <w:bookmarkEnd w:id="143"/>
       <w:proofErr w:type="spellEnd"/>
     </w:p>
     <w:p>
@@ -13002,7 +13058,7 @@
           <w:strike/>
         </w:rPr>
       </w:pPr>
-      <w:bookmarkStart w:id="138" w:name="_Toc24395651"/>
+      <w:bookmarkStart w:id="144" w:name="_Toc24395651"/>
       <w:r>
         <w:rPr>
           <w:strike/>
@@ -13021,7 +13077,7 @@
         </w:rPr>
         <w:t xml:space="preserve"> – Addition of Communication Standards</w:t>
       </w:r>
-      <w:bookmarkEnd w:id="138"/>
+      <w:bookmarkEnd w:id="144"/>
     </w:p>
     <w:p>
       <w:pPr>
@@ -13111,11 +13167,12 @@
       <w:pPr>
         <w:pStyle w:val="Heading2"/>
       </w:pPr>
-      <w:bookmarkStart w:id="139" w:name="_Toc24395652"/>
-      <w:r>
+      <w:bookmarkStart w:id="145" w:name="_Toc24395652"/>
+      <w:r>
+        <w:lastRenderedPageBreak/>
         <w:t>Nonfunctional Requirements</w:t>
       </w:r>
-      <w:bookmarkEnd w:id="139"/>
+      <w:bookmarkEnd w:id="145"/>
     </w:p>
     <w:p>
       <w:pPr>
@@ -13144,37 +13201,31 @@
         </w:numPr>
         <w:ind w:left="720" w:hanging="720"/>
       </w:pPr>
-      <w:bookmarkStart w:id="140" w:name="_Toc24218423"/>
-      <w:bookmarkStart w:id="141" w:name="_Toc24218468"/>
-      <w:bookmarkStart w:id="142" w:name="_Toc24222604"/>
-      <w:bookmarkStart w:id="143" w:name="_Toc24222960"/>
-      <w:bookmarkStart w:id="144" w:name="_Toc24223056"/>
-      <w:bookmarkStart w:id="145" w:name="_Toc24223144"/>
-      <w:bookmarkStart w:id="146" w:name="_Toc24223232"/>
-      <w:bookmarkStart w:id="147" w:name="_Toc24223321"/>
-      <w:bookmarkStart w:id="148" w:name="_Toc24223425"/>
-      <w:bookmarkStart w:id="149" w:name="_Toc24223513"/>
-      <w:bookmarkStart w:id="150" w:name="_Toc24223609"/>
-      <w:bookmarkStart w:id="151" w:name="_Toc24223697"/>
-      <w:bookmarkStart w:id="152" w:name="_Toc24223786"/>
-      <w:bookmarkStart w:id="153" w:name="_Toc24223874"/>
-      <w:bookmarkStart w:id="154" w:name="_Toc24223962"/>
-      <w:bookmarkStart w:id="155" w:name="_Toc24224050"/>
-      <w:bookmarkStart w:id="156" w:name="_Toc24224138"/>
-      <w:bookmarkStart w:id="157" w:name="_Toc24224226"/>
-      <w:bookmarkStart w:id="158" w:name="_Toc24224311"/>
-      <w:bookmarkStart w:id="159" w:name="_Toc24224395"/>
-      <w:bookmarkStart w:id="160" w:name="_Toc24224476"/>
-      <w:bookmarkStart w:id="161" w:name="_Toc24224549"/>
-      <w:bookmarkStart w:id="162" w:name="_Toc24224622"/>
-      <w:bookmarkStart w:id="163" w:name="_Toc24225101"/>
-      <w:bookmarkStart w:id="164" w:name="_Toc24395653"/>
-      <w:bookmarkEnd w:id="140"/>
-      <w:bookmarkEnd w:id="141"/>
-      <w:bookmarkEnd w:id="142"/>
-      <w:bookmarkEnd w:id="143"/>
-      <w:bookmarkEnd w:id="144"/>
-      <w:bookmarkEnd w:id="145"/>
+      <w:bookmarkStart w:id="146" w:name="_Toc24218423"/>
+      <w:bookmarkStart w:id="147" w:name="_Toc24218468"/>
+      <w:bookmarkStart w:id="148" w:name="_Toc24222604"/>
+      <w:bookmarkStart w:id="149" w:name="_Toc24222960"/>
+      <w:bookmarkStart w:id="150" w:name="_Toc24223056"/>
+      <w:bookmarkStart w:id="151" w:name="_Toc24223144"/>
+      <w:bookmarkStart w:id="152" w:name="_Toc24223232"/>
+      <w:bookmarkStart w:id="153" w:name="_Toc24223321"/>
+      <w:bookmarkStart w:id="154" w:name="_Toc24223425"/>
+      <w:bookmarkStart w:id="155" w:name="_Toc24223513"/>
+      <w:bookmarkStart w:id="156" w:name="_Toc24223609"/>
+      <w:bookmarkStart w:id="157" w:name="_Toc24223697"/>
+      <w:bookmarkStart w:id="158" w:name="_Toc24223786"/>
+      <w:bookmarkStart w:id="159" w:name="_Toc24223874"/>
+      <w:bookmarkStart w:id="160" w:name="_Toc24223962"/>
+      <w:bookmarkStart w:id="161" w:name="_Toc24224050"/>
+      <w:bookmarkStart w:id="162" w:name="_Toc24224138"/>
+      <w:bookmarkStart w:id="163" w:name="_Toc24224226"/>
+      <w:bookmarkStart w:id="164" w:name="_Toc24224311"/>
+      <w:bookmarkStart w:id="165" w:name="_Toc24224395"/>
+      <w:bookmarkStart w:id="166" w:name="_Toc24224476"/>
+      <w:bookmarkStart w:id="167" w:name="_Toc24224549"/>
+      <w:bookmarkStart w:id="168" w:name="_Toc24224622"/>
+      <w:bookmarkStart w:id="169" w:name="_Toc24225101"/>
+      <w:bookmarkStart w:id="170" w:name="_Toc24395653"/>
       <w:bookmarkEnd w:id="146"/>
       <w:bookmarkEnd w:id="147"/>
       <w:bookmarkEnd w:id="148"/>
@@ -13193,6 +13244,12 @@
       <w:bookmarkEnd w:id="161"/>
       <w:bookmarkEnd w:id="162"/>
       <w:bookmarkEnd w:id="163"/>
+      <w:bookmarkEnd w:id="164"/>
+      <w:bookmarkEnd w:id="165"/>
+      <w:bookmarkEnd w:id="166"/>
+      <w:bookmarkEnd w:id="167"/>
+      <w:bookmarkEnd w:id="168"/>
+      <w:bookmarkEnd w:id="169"/>
       <w:r>
         <w:t>NFR</w:t>
       </w:r>
@@ -13205,7 +13262,7 @@
       <w:r>
         <w:t>Extensibility</w:t>
       </w:r>
-      <w:bookmarkEnd w:id="164"/>
+      <w:bookmarkEnd w:id="170"/>
     </w:p>
     <w:p>
       <w:pPr>
@@ -13272,7 +13329,7 @@
         </w:numPr>
         <w:ind w:left="720" w:hanging="720"/>
       </w:pPr>
-      <w:bookmarkStart w:id="165" w:name="_Toc24395654"/>
+      <w:bookmarkStart w:id="171" w:name="_Toc24395654"/>
       <w:r>
         <w:t xml:space="preserve">NFR2 </w:t>
       </w:r>
@@ -13286,9 +13343,9 @@
       <w:r>
         <w:t xml:space="preserve"> Deployment</w:t>
       </w:r>
-      <w:bookmarkStart w:id="166" w:name="_Toc24218475"/>
-      <w:bookmarkEnd w:id="165"/>
-      <w:bookmarkEnd w:id="166"/>
+      <w:bookmarkStart w:id="172" w:name="_Toc24218475"/>
+      <w:bookmarkEnd w:id="171"/>
+      <w:bookmarkEnd w:id="172"/>
     </w:p>
     <w:p>
       <w:pPr>
@@ -13386,7 +13443,7 @@
         </w:numPr>
         <w:ind w:left="720" w:hanging="720"/>
       </w:pPr>
-      <w:bookmarkStart w:id="167" w:name="_Toc24395655"/>
+      <w:bookmarkStart w:id="173" w:name="_Toc24395655"/>
       <w:r>
         <w:t xml:space="preserve">NFR3 </w:t>
       </w:r>
@@ -13396,7 +13453,7 @@
       <w:r>
         <w:t xml:space="preserve"> Data Integrity</w:t>
       </w:r>
-      <w:bookmarkEnd w:id="167"/>
+      <w:bookmarkEnd w:id="173"/>
     </w:p>
     <w:p>
       <w:pPr>
@@ -13477,7 +13534,7 @@
         </w:numPr>
         <w:ind w:left="720" w:hanging="720"/>
       </w:pPr>
-      <w:bookmarkStart w:id="168" w:name="_Toc24395656"/>
+      <w:bookmarkStart w:id="174" w:name="_Toc24395656"/>
       <w:r>
         <w:t>NFR</w:t>
       </w:r>
@@ -13496,7 +13553,7 @@
       <w:r>
         <w:t>Real-Time Data Collection</w:t>
       </w:r>
-      <w:bookmarkEnd w:id="168"/>
+      <w:bookmarkEnd w:id="174"/>
     </w:p>
     <w:p>
       <w:pPr>
@@ -13626,8 +13683,9 @@
         </w:numPr>
         <w:ind w:left="720" w:hanging="720"/>
       </w:pPr>
-      <w:bookmarkStart w:id="169" w:name="_Toc24395657"/>
-      <w:r>
+      <w:bookmarkStart w:id="175" w:name="_Toc24395657"/>
+      <w:r>
+        <w:lastRenderedPageBreak/>
         <w:t>NFR</w:t>
       </w:r>
       <w:r>
@@ -13645,7 +13703,7 @@
       <w:r>
         <w:t>Error Handling</w:t>
       </w:r>
-      <w:bookmarkEnd w:id="169"/>
+      <w:bookmarkEnd w:id="175"/>
     </w:p>
     <w:p>
       <w:pPr>
@@ -13714,7 +13772,7 @@
         </w:numPr>
         <w:ind w:left="720" w:hanging="720"/>
       </w:pPr>
-      <w:bookmarkStart w:id="170" w:name="_Toc24395658"/>
+      <w:bookmarkStart w:id="176" w:name="_Toc24395658"/>
       <w:r>
         <w:t>NFR</w:t>
       </w:r>
@@ -13734,9 +13792,9 @@
       <w:r>
         <w:t xml:space="preserve"> Security</w:t>
       </w:r>
-      <w:bookmarkStart w:id="171" w:name="_Toc24218479"/>
-      <w:bookmarkEnd w:id="170"/>
-      <w:bookmarkEnd w:id="171"/>
+      <w:bookmarkStart w:id="177" w:name="_Toc24218479"/>
+      <w:bookmarkEnd w:id="176"/>
+      <w:bookmarkEnd w:id="177"/>
     </w:p>
     <w:p>
       <w:pPr>
@@ -13809,7 +13867,7 @@
         </w:numPr>
         <w:ind w:left="720" w:hanging="720"/>
       </w:pPr>
-      <w:bookmarkStart w:id="172" w:name="_Toc24395659"/>
+      <w:bookmarkStart w:id="178" w:name="_Toc24395659"/>
       <w:r>
         <w:t>NFR</w:t>
       </w:r>
@@ -13828,7 +13886,7 @@
       <w:r>
         <w:t>Documentation</w:t>
       </w:r>
-      <w:bookmarkEnd w:id="172"/>
+      <w:bookmarkEnd w:id="178"/>
     </w:p>
     <w:p>
       <w:pPr>
@@ -13918,20 +13976,21 @@
       <w:pPr>
         <w:pStyle w:val="Heading2"/>
       </w:pPr>
-      <w:bookmarkStart w:id="173" w:name="_Toc24395660"/>
-      <w:commentRangeStart w:id="174"/>
-      <w:r>
+      <w:bookmarkStart w:id="179" w:name="_Toc24395660"/>
+      <w:commentRangeStart w:id="180"/>
+      <w:r>
+        <w:lastRenderedPageBreak/>
         <w:t>Data Requirements</w:t>
       </w:r>
-      <w:bookmarkEnd w:id="173"/>
-      <w:commentRangeEnd w:id="174"/>
+      <w:bookmarkEnd w:id="179"/>
+      <w:commentRangeEnd w:id="180"/>
       <w:r>
         <w:rPr>
           <w:rStyle w:val="CommentReference"/>
           <w:b w:val="0"/>
           <w:bCs w:val="0"/>
         </w:rPr>
-        <w:commentReference w:id="174"/>
+        <w:commentReference w:id="180"/>
       </w:r>
     </w:p>
     <w:p>
@@ -14810,11 +14869,12 @@
       <w:pPr>
         <w:pStyle w:val="Heading2"/>
       </w:pPr>
-      <w:bookmarkStart w:id="175" w:name="_Toc24395661"/>
-      <w:r>
+      <w:bookmarkStart w:id="181" w:name="_Toc24395661"/>
+      <w:r>
+        <w:lastRenderedPageBreak/>
         <w:t>Design Constraints</w:t>
       </w:r>
-      <w:bookmarkEnd w:id="175"/>
+      <w:bookmarkEnd w:id="181"/>
     </w:p>
     <w:p>
       <w:r>
@@ -14832,7 +14892,7 @@
           <w:numId w:val="0"/>
         </w:numPr>
       </w:pPr>
-      <w:bookmarkStart w:id="176" w:name="_Toc24395662"/>
+      <w:bookmarkStart w:id="182" w:name="_Toc24395662"/>
       <w:r>
         <w:t>DC</w:t>
       </w:r>
@@ -14854,7 +14914,7 @@
       <w:r>
         <w:t xml:space="preserve"> User Interface</w:t>
       </w:r>
-      <w:bookmarkEnd w:id="176"/>
+      <w:bookmarkEnd w:id="182"/>
     </w:p>
     <w:p>
       <w:r>
@@ -14876,7 +14936,7 @@
           <w:numId w:val="0"/>
         </w:numPr>
       </w:pPr>
-      <w:bookmarkStart w:id="177" w:name="_Toc24395663"/>
+      <w:bookmarkStart w:id="183" w:name="_Toc24395663"/>
       <w:r>
         <w:t>DC</w:t>
       </w:r>
@@ -14895,7 +14955,7 @@
       <w:r>
         <w:t>External Library Usage</w:t>
       </w:r>
-      <w:bookmarkEnd w:id="177"/>
+      <w:bookmarkEnd w:id="183"/>
     </w:p>
     <w:p>
       <w:r>
@@ -14930,7 +14990,7 @@
         </w:numPr>
         <w:ind w:left="720" w:hanging="720"/>
       </w:pPr>
-      <w:bookmarkStart w:id="178" w:name="_Toc24395664"/>
+      <w:bookmarkStart w:id="184" w:name="_Toc24395664"/>
       <w:r>
         <w:t>DC</w:t>
       </w:r>
@@ -14949,7 +15009,7 @@
       <w:r>
         <w:t>LGPL Licensing</w:t>
       </w:r>
-      <w:bookmarkEnd w:id="178"/>
+      <w:bookmarkEnd w:id="184"/>
     </w:p>
     <w:p>
       <w:r>
@@ -14958,16 +15018,16 @@
       <w:r>
         <w:t xml:space="preserve">be licensed with the </w:t>
       </w:r>
-      <w:commentRangeStart w:id="179"/>
+      <w:commentRangeStart w:id="185"/>
       <w:r>
         <w:t xml:space="preserve">GNU Lesser </w:t>
       </w:r>
-      <w:commentRangeEnd w:id="179"/>
+      <w:commentRangeEnd w:id="185"/>
       <w:r>
         <w:rPr>
           <w:rStyle w:val="CommentReference"/>
         </w:rPr>
-        <w:commentReference w:id="179"/>
+        <w:commentReference w:id="185"/>
       </w:r>
       <w:r>
         <w:t>General Public License (LGPL)</w:t>
@@ -14980,7 +15040,6 @@
           <w:id w:val="-1490558627"/>
           <w:citation/>
         </w:sdtPr>
-        <w:sdtEndPr/>
         <w:sdtContent>
           <w:r>
             <w:fldChar w:fldCharType="begin"/>
@@ -15015,7 +15074,7 @@
           <w:numId w:val="0"/>
         </w:numPr>
       </w:pPr>
-      <w:bookmarkStart w:id="180" w:name="_Toc24395665"/>
+      <w:bookmarkStart w:id="186" w:name="_Toc24395665"/>
       <w:r>
         <w:t>DC</w:t>
       </w:r>
@@ -15040,7 +15099,7 @@
       <w:r>
         <w:t xml:space="preserve"> Standard Compliance</w:t>
       </w:r>
-      <w:bookmarkEnd w:id="180"/>
+      <w:bookmarkEnd w:id="186"/>
     </w:p>
     <w:p>
       <w:r>
@@ -15107,7 +15166,6 @@
           <w:id w:val="2043786251"/>
           <w:citation/>
         </w:sdtPr>
-        <w:sdtEndPr/>
         <w:sdtContent>
           <w:r>
             <w:fldChar w:fldCharType="begin"/>
@@ -15143,8 +15201,8 @@
         </w:numPr>
         <w:ind w:left="720" w:hanging="720"/>
       </w:pPr>
-      <w:bookmarkStart w:id="181" w:name="_Toc24395666"/>
-      <w:commentRangeStart w:id="182"/>
+      <w:bookmarkStart w:id="187" w:name="_Toc24395666"/>
+      <w:commentRangeStart w:id="188"/>
       <w:r>
         <w:t>DC</w:t>
       </w:r>
@@ -15166,15 +15224,15 @@
       <w:r>
         <w:t xml:space="preserve"> Regulation</w:t>
       </w:r>
-      <w:bookmarkEnd w:id="181"/>
-      <w:commentRangeEnd w:id="182"/>
+      <w:bookmarkEnd w:id="187"/>
+      <w:commentRangeEnd w:id="188"/>
       <w:r>
         <w:rPr>
           <w:rStyle w:val="CommentReference"/>
           <w:b w:val="0"/>
           <w:bCs w:val="0"/>
         </w:rPr>
-        <w:commentReference w:id="182"/>
+        <w:commentReference w:id="188"/>
       </w:r>
     </w:p>
     <w:p>
@@ -15216,7 +15274,6 @@
           <w:id w:val="1164507784"/>
           <w:citation/>
         </w:sdtPr>
-        <w:sdtEndPr/>
         <w:sdtContent>
           <w:r>
             <w:fldChar w:fldCharType="begin"/>
@@ -15252,7 +15309,7 @@
         </w:numPr>
         <w:ind w:left="720" w:hanging="720"/>
       </w:pPr>
-      <w:bookmarkStart w:id="183" w:name="_Toc24395667"/>
+      <w:bookmarkStart w:id="189" w:name="_Toc24395667"/>
       <w:r>
         <w:t>DC</w:t>
       </w:r>
@@ -15277,7 +15334,7 @@
       <w:r>
         <w:t>sor Framework</w:t>
       </w:r>
-      <w:bookmarkEnd w:id="183"/>
+      <w:bookmarkEnd w:id="189"/>
     </w:p>
     <w:p>
       <w:r>
@@ -15303,7 +15360,6 @@
           <w:id w:val="-1564177671"/>
           <w:citation/>
         </w:sdtPr>
-        <w:sdtEndPr/>
         <w:sdtContent>
           <w:r>
             <w:fldChar w:fldCharType="begin"/>
@@ -15337,7 +15393,7 @@
         <w:br w:type="page"/>
       </w:r>
     </w:p>
-    <w:bookmarkStart w:id="184" w:name="_Toc24395668" w:displacedByCustomXml="next"/>
+    <w:bookmarkStart w:id="190" w:name="_Toc24395668" w:displacedByCustomXml="next"/>
     <w:sdt>
       <w:sdtPr>
         <w:rPr>
@@ -15352,7 +15408,6 @@
           <w:docPartUnique/>
         </w:docPartObj>
       </w:sdtPr>
-      <w:sdtEndPr/>
       <w:sdtContent>
         <w:p>
           <w:pPr>
@@ -15361,14 +15416,13 @@
           <w:r>
             <w:t>References</w:t>
           </w:r>
-          <w:bookmarkEnd w:id="184"/>
+          <w:bookmarkEnd w:id="190"/>
         </w:p>
         <w:sdt>
           <w:sdtPr>
             <w:id w:val="-573587230"/>
             <w:bibliography/>
           </w:sdtPr>
-          <w:sdtEndPr/>
           <w:sdtContent>
             <w:p>
               <w:pPr>
@@ -15530,7 +15584,7 @@
 
 <file path=word/comments.xml><?xml version="1.0" encoding="utf-8"?>
 <w:comments xmlns:wpc="http://schemas.microsoft.com/office/word/2010/wordprocessingCanvas" xmlns:cx="http://schemas.microsoft.com/office/drawing/2014/chartex" xmlns:cx1="http://schemas.microsoft.com/office/drawing/2015/9/8/chartex" xmlns:cx2="http://schemas.microsoft.com/office/drawing/2015/10/21/chartex" xmlns:cx3="http://schemas.microsoft.com/office/drawing/2016/5/9/chartex" xmlns:cx4="http://schemas.microsoft.com/office/drawing/2016/5/10/chartex" xmlns:cx5="http://schemas.microsoft.com/office/drawing/2016/5/11/chartex" xmlns:cx6="http://schemas.microsoft.com/office/drawing/2016/5/12/chartex" xmlns:cx7="http://schemas.microsoft.com/office/drawing/2016/5/13/chartex" xmlns:cx8="http://schemas.microsoft.com/office/drawing/2016/5/14/chartex" xmlns:mc="http://schemas.openxmlformats.org/markup-compatibility/2006" xmlns:aink="http://schemas.microsoft.com/office/drawing/2016/ink" xmlns:am3d="http://schemas.microsoft.com/office/drawing/2017/model3d" xmlns:o="urn:schemas-microsoft-com:office:office" xmlns:r="http://schemas.openxmlformats.org/officeDocument/2006/relationships" xmlns:m="http://schemas.openxmlformats.org/officeDocument/2006/math" xmlns:v="urn:schemas-microsoft-com:vml" xmlns:wp14="http://schemas.microsoft.com/office/word/2010/wordprocessingDrawing" xmlns:wp="http://schemas.openxmlformats.org/drawingml/2006/wordprocessingDrawing" xmlns:w10="urn:schemas-microsoft-com:office:word" xmlns:w="http://schemas.openxmlformats.org/wordprocessingml/2006/main" xmlns:w14="http://schemas.microsoft.com/office/word/2010/wordml" xmlns:w15="http://schemas.microsoft.com/office/word/2012/wordml" xmlns:w16cid="http://schemas.microsoft.com/office/word/2016/wordml/cid" xmlns:w16se="http://schemas.microsoft.com/office/word/2015/wordml/symex" xmlns:wpg="http://schemas.microsoft.com/office/word/2010/wordprocessingGroup" xmlns:wpi="http://schemas.microsoft.com/office/word/2010/wordprocessingInk" xmlns:wne="http://schemas.microsoft.com/office/word/2006/wordml" xmlns:wps="http://schemas.microsoft.com/office/word/2010/wordprocessingShape" mc:Ignorable="w14 w15 w16se w16cid wp14">
-  <w:comment w:id="106" w:author="Kamalludin Colaire" w:date="2020-01-05T18:09:00Z" w:initials="KC">
+  <w:comment w:id="4" w:author="Ryan Hassing" w:date="2020-01-06T14:17:00Z" w:initials="RH">
     <w:p>
       <w:pPr>
         <w:pStyle w:val="CommentText"/>
@@ -15542,11 +15596,27 @@
         <w:annotationRef/>
       </w:r>
       <w:r>
+        <w:t>Make sure to update TOC before submission</w:t>
+      </w:r>
+    </w:p>
+  </w:comment>
+  <w:comment w:id="107" w:author="Kamalludin Colaire" w:date="2020-01-05T18:09:00Z" w:initials="KC">
+    <w:p>
+      <w:pPr>
+        <w:pStyle w:val="CommentText"/>
+      </w:pPr>
+      <w:r>
+        <w:rPr>
+          <w:rStyle w:val="CommentReference"/>
+        </w:rPr>
+        <w:annotationRef/>
+      </w:r>
+      <w:r>
         <w:t>May be unnecessary with Hot swapping requirements</w:t>
       </w:r>
     </w:p>
   </w:comment>
-  <w:comment w:id="108" w:author="Kamalludin Colaire" w:date="2020-01-05T18:10:00Z" w:initials="KC">
+  <w:comment w:id="108" w:author="Ryan Hassing" w:date="2020-01-06T14:26:00Z" w:initials="RH">
     <w:p>
       <w:pPr>
         <w:pStyle w:val="CommentText"/>
@@ -15558,17 +15628,11 @@
         <w:annotationRef/>
       </w:r>
       <w:r>
-        <w:t xml:space="preserve">This and other module like </w:t>
-      </w:r>
-      <w:r>
-        <w:t>requirements need reworking, or maybe removal</w:t>
-      </w:r>
-      <w:r>
-        <w:t xml:space="preserve"> based on Hislop’s comments.</w:t>
+        <w:t>Maybe these cases should be separated into two.</w:t>
       </w:r>
     </w:p>
   </w:comment>
-  <w:comment w:id="120" w:author="Kamalludin Colaire" w:date="2020-01-05T19:50:00Z" w:initials="KC">
+  <w:comment w:id="110" w:author="Kamalludin Colaire" w:date="2020-01-05T18:10:00Z" w:initials="KC">
     <w:p>
       <w:pPr>
         <w:pStyle w:val="CommentText"/>
@@ -15580,11 +15644,43 @@
         <w:annotationRef/>
       </w:r>
       <w:r>
+        <w:t>This and other module like requirements need reworking, or maybe removal based on Hislop’s comments.</w:t>
+      </w:r>
+    </w:p>
+  </w:comment>
+  <w:comment w:id="119" w:author="Ryan Hassing" w:date="2020-01-06T14:15:00Z" w:initials="RH">
+    <w:p>
+      <w:pPr>
+        <w:pStyle w:val="CommentText"/>
+      </w:pPr>
+      <w:r>
+        <w:rPr>
+          <w:rStyle w:val="CommentReference"/>
+        </w:rPr>
+        <w:annotationRef/>
+      </w:r>
+      <w:r>
+        <w:t>Same numbering as above. Should fix before submission</w:t>
+      </w:r>
+    </w:p>
+  </w:comment>
+  <w:comment w:id="123" w:author="Kamalludin Colaire" w:date="2020-01-05T19:50:00Z" w:initials="KC">
+    <w:p>
+      <w:pPr>
+        <w:pStyle w:val="CommentText"/>
+      </w:pPr>
+      <w:r>
+        <w:rPr>
+          <w:rStyle w:val="CommentReference"/>
+        </w:rPr>
+        <w:annotationRef/>
+      </w:r>
+      <w:r>
         <w:t>Same as last module.</w:t>
       </w:r>
     </w:p>
   </w:comment>
-  <w:comment w:id="125" w:author="Kamalludin Colaire" w:date="2020-01-05T20:37:00Z" w:initials="KC">
+  <w:comment w:id="125" w:author="Ryan Hassing" w:date="2020-01-06T14:34:00Z" w:initials="RH">
     <w:p>
       <w:pPr>
         <w:pStyle w:val="CommentText"/>
@@ -15596,14 +15692,11 @@
         <w:annotationRef/>
       </w:r>
       <w:r>
-        <w:t xml:space="preserve">Useless with new </w:t>
-      </w:r>
-      <w:r>
-        <w:t>FR19</w:t>
+        <w:t>Ambiguous, how will they use it?</w:t>
       </w:r>
     </w:p>
   </w:comment>
-  <w:comment w:id="129" w:author="Kamalludin Colaire" w:date="2020-01-05T21:16:00Z" w:initials="KC">
+  <w:comment w:id="126" w:author="Ryan Hassing" w:date="2020-01-06T14:38:00Z" w:initials="RH">
     <w:p>
       <w:pPr>
         <w:pStyle w:val="CommentText"/>
@@ -15615,11 +15708,43 @@
         <w:annotationRef/>
       </w:r>
       <w:r>
+        <w:t>I guess this is how we specify output to a stream. But in that case, we should be more specific.</w:t>
+      </w:r>
+    </w:p>
+  </w:comment>
+  <w:comment w:id="130" w:author="Kamalludin Colaire" w:date="2020-01-05T20:37:00Z" w:initials="KC">
+    <w:p>
+      <w:pPr>
+        <w:pStyle w:val="CommentText"/>
+      </w:pPr>
+      <w:r>
+        <w:rPr>
+          <w:rStyle w:val="CommentReference"/>
+        </w:rPr>
+        <w:annotationRef/>
+      </w:r>
+      <w:r>
+        <w:t>Useless with new FR19</w:t>
+      </w:r>
+    </w:p>
+  </w:comment>
+  <w:comment w:id="134" w:author="Kamalludin Colaire" w:date="2020-01-05T21:16:00Z" w:initials="KC">
+    <w:p>
+      <w:pPr>
+        <w:pStyle w:val="CommentText"/>
+      </w:pPr>
+      <w:r>
+        <w:rPr>
+          <w:rStyle w:val="CommentReference"/>
+        </w:rPr>
+        <w:annotationRef/>
+      </w:r>
+      <w:r>
         <w:t>Same as other modules</w:t>
       </w:r>
     </w:p>
   </w:comment>
-  <w:comment w:id="131" w:author="Kamalludin Colaire" w:date="2020-01-05T21:33:00Z" w:initials="KC">
+  <w:comment w:id="136" w:author="Ryan Hassing" w:date="2020-01-06T14:12:00Z" w:initials="RH">
     <w:p>
       <w:pPr>
         <w:pStyle w:val="CommentText"/>
@@ -15631,6 +15756,22 @@
         <w:annotationRef/>
       </w:r>
       <w:r>
+        <w:t>‘all’ seems extreme and hard to implement. For example, what if the user does not want to output some data? Should think about this language.</w:t>
+      </w:r>
+    </w:p>
+  </w:comment>
+  <w:comment w:id="137" w:author="Kamalludin Colaire" w:date="2020-01-05T21:33:00Z" w:initials="KC">
+    <w:p>
+      <w:pPr>
+        <w:pStyle w:val="CommentText"/>
+      </w:pPr>
+      <w:r>
+        <w:rPr>
+          <w:rStyle w:val="CommentReference"/>
+        </w:rPr>
+        <w:annotationRef/>
+      </w:r>
+      <w:r>
         <w:t xml:space="preserve">Might need more, I didn’t want to say as </w:t>
       </w:r>
       <w:proofErr w:type="gramStart"/>
@@ -15643,7 +15784,7 @@
       </w:r>
     </w:p>
   </w:comment>
-  <w:comment w:id="134" w:author="Kamalludin Colaire" w:date="2020-01-05T21:35:00Z" w:initials="KC">
+  <w:comment w:id="140" w:author="Kamalludin Colaire" w:date="2020-01-05T21:35:00Z" w:initials="KC">
     <w:p>
       <w:pPr>
         <w:pStyle w:val="CommentText"/>
@@ -15655,14 +15796,11 @@
         <w:annotationRef/>
       </w:r>
       <w:r>
-        <w:t xml:space="preserve">Entire Section moved to </w:t>
-      </w:r>
-      <w:r>
-        <w:t>be reworded as a Design Constraint, left in for now.</w:t>
+        <w:t>Entire Section moved to be reworded as a Design Constraint, left in for now.</w:t>
       </w:r>
     </w:p>
   </w:comment>
-  <w:comment w:id="174" w:author="Kamalludin Colaire" w:date="2020-01-05T21:43:00Z" w:initials="KC">
+  <w:comment w:id="180" w:author="Kamalludin Colaire" w:date="2020-01-05T21:43:00Z" w:initials="KC">
     <w:p>
       <w:pPr>
         <w:pStyle w:val="CommentText"/>
@@ -15678,7 +15816,7 @@
       </w:r>
     </w:p>
   </w:comment>
-  <w:comment w:id="179" w:author="Kamalludin Colaire" w:date="2020-01-05T21:45:00Z" w:initials="KC">
+  <w:comment w:id="185" w:author="Kamalludin Colaire" w:date="2020-01-05T21:45:00Z" w:initials="KC">
     <w:p>
       <w:pPr>
         <w:pStyle w:val="CommentText"/>
@@ -15694,7 +15832,7 @@
       </w:r>
     </w:p>
   </w:comment>
-  <w:comment w:id="182" w:author="Kamalludin Colaire" w:date="2020-01-05T21:48:00Z" w:initials="KC">
+  <w:comment w:id="188" w:author="Kamalludin Colaire" w:date="2020-01-05T21:48:00Z" w:initials="KC">
     <w:p>
       <w:pPr>
         <w:pStyle w:val="CommentText"/>
@@ -15706,10 +15844,7 @@
         <w:annotationRef/>
       </w:r>
       <w:r>
-        <w:t xml:space="preserve">I need to research the relevance of this. There were recent laws passed </w:t>
-      </w:r>
-      <w:r>
-        <w:t>that are in affect. But they mainly deal with the device manufacturer.</w:t>
+        <w:t>I need to research the relevance of this. There were recent laws passed that are in affect. But they mainly deal with the device manufacturer.</w:t>
       </w:r>
     </w:p>
   </w:comment>
@@ -15718,11 +15853,17 @@
 
 <file path=word/commentsExtended.xml><?xml version="1.0" encoding="utf-8"?>
 <w15:commentsEx xmlns:wpc="http://schemas.microsoft.com/office/word/2010/wordprocessingCanvas" xmlns:cx="http://schemas.microsoft.com/office/drawing/2014/chartex" xmlns:cx1="http://schemas.microsoft.com/office/drawing/2015/9/8/chartex" xmlns:cx2="http://schemas.microsoft.com/office/drawing/2015/10/21/chartex" xmlns:cx3="http://schemas.microsoft.com/office/drawing/2016/5/9/chartex" xmlns:cx4="http://schemas.microsoft.com/office/drawing/2016/5/10/chartex" xmlns:cx5="http://schemas.microsoft.com/office/drawing/2016/5/11/chartex" xmlns:cx6="http://schemas.microsoft.com/office/drawing/2016/5/12/chartex" xmlns:cx7="http://schemas.microsoft.com/office/drawing/2016/5/13/chartex" xmlns:cx8="http://schemas.microsoft.com/office/drawing/2016/5/14/chartex" xmlns:mc="http://schemas.openxmlformats.org/markup-compatibility/2006" xmlns:aink="http://schemas.microsoft.com/office/drawing/2016/ink" xmlns:am3d="http://schemas.microsoft.com/office/drawing/2017/model3d" xmlns:o="urn:schemas-microsoft-com:office:office" xmlns:r="http://schemas.openxmlformats.org/officeDocument/2006/relationships" xmlns:m="http://schemas.openxmlformats.org/officeDocument/2006/math" xmlns:v="urn:schemas-microsoft-com:vml" xmlns:wp14="http://schemas.microsoft.com/office/word/2010/wordprocessingDrawing" xmlns:wp="http://schemas.openxmlformats.org/drawingml/2006/wordprocessingDrawing" xmlns:w10="urn:schemas-microsoft-com:office:word" xmlns:w="http://schemas.openxmlformats.org/wordprocessingml/2006/main" xmlns:w14="http://schemas.microsoft.com/office/word/2010/wordml" xmlns:w15="http://schemas.microsoft.com/office/word/2012/wordml" xmlns:w16cid="http://schemas.microsoft.com/office/word/2016/wordml/cid" xmlns:w16se="http://schemas.microsoft.com/office/word/2015/wordml/symex" xmlns:wpg="http://schemas.microsoft.com/office/word/2010/wordprocessingGroup" xmlns:wpi="http://schemas.microsoft.com/office/word/2010/wordprocessingInk" xmlns:wne="http://schemas.microsoft.com/office/word/2006/wordml" xmlns:wps="http://schemas.microsoft.com/office/word/2010/wordprocessingShape" mc:Ignorable="w14 w15 w16se w16cid wp14">
+  <w15:commentEx w15:paraId="7CF4D95D" w15:done="0"/>
   <w15:commentEx w15:paraId="4BB3500F" w15:done="0"/>
+  <w15:commentEx w15:paraId="23284F54" w15:done="0"/>
   <w15:commentEx w15:paraId="30128D19" w15:done="0"/>
+  <w15:commentEx w15:paraId="546F323C" w15:done="0"/>
   <w15:commentEx w15:paraId="5066A84F" w15:done="0"/>
+  <w15:commentEx w15:paraId="4944485F" w15:done="0"/>
+  <w15:commentEx w15:paraId="2E069920" w15:paraIdParent="4944485F" w15:done="0"/>
   <w15:commentEx w15:paraId="7A55FC53" w15:done="0"/>
   <w15:commentEx w15:paraId="604C3E32" w15:done="0"/>
+  <w15:commentEx w15:paraId="424567F0" w15:done="0"/>
   <w15:commentEx w15:paraId="594ED5DF" w15:done="0"/>
   <w15:commentEx w15:paraId="7A89F6C3" w15:done="0"/>
   <w15:commentEx w15:paraId="49F6761A" w15:done="0"/>
@@ -15733,11 +15874,17 @@
 
 <file path=word/commentsIds.xml><?xml version="1.0" encoding="utf-8"?>
 <w16cid:commentsIds xmlns:wpc="http://schemas.microsoft.com/office/word/2010/wordprocessingCanvas" xmlns:cx="http://schemas.microsoft.com/office/drawing/2014/chartex" xmlns:cx1="http://schemas.microsoft.com/office/drawing/2015/9/8/chartex" xmlns:cx2="http://schemas.microsoft.com/office/drawing/2015/10/21/chartex" xmlns:cx3="http://schemas.microsoft.com/office/drawing/2016/5/9/chartex" xmlns:cx4="http://schemas.microsoft.com/office/drawing/2016/5/10/chartex" xmlns:cx5="http://schemas.microsoft.com/office/drawing/2016/5/11/chartex" xmlns:cx6="http://schemas.microsoft.com/office/drawing/2016/5/12/chartex" xmlns:cx7="http://schemas.microsoft.com/office/drawing/2016/5/13/chartex" xmlns:cx8="http://schemas.microsoft.com/office/drawing/2016/5/14/chartex" xmlns:mc="http://schemas.openxmlformats.org/markup-compatibility/2006" xmlns:aink="http://schemas.microsoft.com/office/drawing/2016/ink" xmlns:am3d="http://schemas.microsoft.com/office/drawing/2017/model3d" xmlns:o="urn:schemas-microsoft-com:office:office" xmlns:r="http://schemas.openxmlformats.org/officeDocument/2006/relationships" xmlns:m="http://schemas.openxmlformats.org/officeDocument/2006/math" xmlns:v="urn:schemas-microsoft-com:vml" xmlns:wp14="http://schemas.microsoft.com/office/word/2010/wordprocessingDrawing" xmlns:wp="http://schemas.openxmlformats.org/drawingml/2006/wordprocessingDrawing" xmlns:w10="urn:schemas-microsoft-com:office:word" xmlns:w="http://schemas.openxmlformats.org/wordprocessingml/2006/main" xmlns:w14="http://schemas.microsoft.com/office/word/2010/wordml" xmlns:w15="http://schemas.microsoft.com/office/word/2012/wordml" xmlns:w16cid="http://schemas.microsoft.com/office/word/2016/wordml/cid" xmlns:w16se="http://schemas.microsoft.com/office/word/2015/wordml/symex" xmlns:wpg="http://schemas.microsoft.com/office/word/2010/wordprocessingGroup" xmlns:wpi="http://schemas.microsoft.com/office/word/2010/wordprocessingInk" xmlns:wne="http://schemas.microsoft.com/office/word/2006/wordml" xmlns:wps="http://schemas.microsoft.com/office/word/2010/wordprocessingShape" mc:Ignorable="w14 w15 w16se w16cid wp14">
+  <w16cid:commentId w16cid:paraId="7CF4D95D" w16cid:durableId="21BDBFE4"/>
   <w16cid:commentId w16cid:paraId="4BB3500F" w16cid:durableId="21BCA4EC"/>
+  <w16cid:commentId w16cid:paraId="23284F54" w16cid:durableId="21BDC212"/>
   <w16cid:commentId w16cid:paraId="30128D19" w16cid:durableId="21BCA50B"/>
+  <w16cid:commentId w16cid:paraId="546F323C" w16cid:durableId="21BDBF98"/>
   <w16cid:commentId w16cid:paraId="5066A84F" w16cid:durableId="21BCBC91"/>
+  <w16cid:commentId w16cid:paraId="4944485F" w16cid:durableId="21BDC40A"/>
+  <w16cid:commentId w16cid:paraId="2E069920" w16cid:durableId="21BDC4F5"/>
   <w16cid:commentId w16cid:paraId="7A55FC53" w16cid:durableId="21BCC7A3"/>
   <w16cid:commentId w16cid:paraId="604C3E32" w16cid:durableId="21BCD0B7"/>
+  <w16cid:commentId w16cid:paraId="424567F0" w16cid:durableId="21BDBEDB"/>
   <w16cid:commentId w16cid:paraId="594ED5DF" w16cid:durableId="21BCD4AA"/>
   <w16cid:commentId w16cid:paraId="7A89F6C3" w16cid:durableId="21BCD523"/>
   <w16cid:commentId w16cid:paraId="49F6761A" w16cid:durableId="21BCD6E7"/>
@@ -17315,6 +17462,9 @@
 
 <file path=word/people.xml><?xml version="1.0" encoding="utf-8"?>
 <w15:people xmlns:wpc="http://schemas.microsoft.com/office/word/2010/wordprocessingCanvas" xmlns:cx="http://schemas.microsoft.com/office/drawing/2014/chartex" xmlns:cx1="http://schemas.microsoft.com/office/drawing/2015/9/8/chartex" xmlns:cx2="http://schemas.microsoft.com/office/drawing/2015/10/21/chartex" xmlns:cx3="http://schemas.microsoft.com/office/drawing/2016/5/9/chartex" xmlns:cx4="http://schemas.microsoft.com/office/drawing/2016/5/10/chartex" xmlns:cx5="http://schemas.microsoft.com/office/drawing/2016/5/11/chartex" xmlns:cx6="http://schemas.microsoft.com/office/drawing/2016/5/12/chartex" xmlns:cx7="http://schemas.microsoft.com/office/drawing/2016/5/13/chartex" xmlns:cx8="http://schemas.microsoft.com/office/drawing/2016/5/14/chartex" xmlns:mc="http://schemas.openxmlformats.org/markup-compatibility/2006" xmlns:aink="http://schemas.microsoft.com/office/drawing/2016/ink" xmlns:am3d="http://schemas.microsoft.com/office/drawing/2017/model3d" xmlns:o="urn:schemas-microsoft-com:office:office" xmlns:r="http://schemas.openxmlformats.org/officeDocument/2006/relationships" xmlns:m="http://schemas.openxmlformats.org/officeDocument/2006/math" xmlns:v="urn:schemas-microsoft-com:vml" xmlns:wp14="http://schemas.microsoft.com/office/word/2010/wordprocessingDrawing" xmlns:wp="http://schemas.openxmlformats.org/drawingml/2006/wordprocessingDrawing" xmlns:w10="urn:schemas-microsoft-com:office:word" xmlns:w="http://schemas.openxmlformats.org/wordprocessingml/2006/main" xmlns:w14="http://schemas.microsoft.com/office/word/2010/wordml" xmlns:w15="http://schemas.microsoft.com/office/word/2012/wordml" xmlns:w16cid="http://schemas.microsoft.com/office/word/2016/wordml/cid" xmlns:w16se="http://schemas.microsoft.com/office/word/2015/wordml/symex" xmlns:wpg="http://schemas.microsoft.com/office/word/2010/wordprocessingGroup" xmlns:wpi="http://schemas.microsoft.com/office/word/2010/wordprocessingInk" xmlns:wne="http://schemas.microsoft.com/office/word/2006/wordml" xmlns:wps="http://schemas.microsoft.com/office/word/2010/wordprocessingShape" mc:Ignorable="w14 w15 w16se w16cid wp14">
+  <w15:person w15:author="Ryan Hassing">
+    <w15:presenceInfo w15:providerId="Windows Live" w15:userId="b38db8280fb9ecf5"/>
+  </w15:person>
   <w15:person w15:author="Kamalludin Colaire">
     <w15:presenceInfo w15:providerId="None" w15:userId="Kamalludin Colaire"/>
   </w15:person>
@@ -18814,21 +18964,6 @@
 </file>
 
 <file path=customXml/item1.xml><?xml version="1.0" encoding="utf-8"?>
-<p:properties xmlns:p="http://schemas.microsoft.com/office/2006/metadata/properties" xmlns:xsi="http://www.w3.org/2001/XMLSchema-instance" xmlns:pc="http://schemas.microsoft.com/office/infopath/2007/PartnerControls">
-  <documentManagement/>
-</p:properties>
-</file>
-
-<file path=customXml/item2.xml><?xml version="1.0" encoding="utf-8"?>
-<?mso-contentType ?>
-<FormTemplates xmlns="http://schemas.microsoft.com/sharepoint/v3/contenttype/forms">
-  <Display>DocumentLibraryForm</Display>
-  <Edit>DocumentLibraryForm</Edit>
-  <New>DocumentLibraryForm</New>
-</FormTemplates>
-</file>
-
-<file path=customXml/item3.xml><?xml version="1.0" encoding="utf-8"?>
 <ct:contentTypeSchema xmlns:ct="http://schemas.microsoft.com/office/2006/metadata/contentType" xmlns:ma="http://schemas.microsoft.com/office/2006/metadata/properties/metaAttributes" ct:_="" ma:_="" ma:contentTypeName="Document" ma:contentTypeID="0x0101007C0CC88B3AE36643BF0BD7A413531491" ma:contentTypeVersion="10" ma:contentTypeDescription="Create a new document." ma:contentTypeScope="" ma:versionID="08d3df9957becd71eac7626469a85790">
   <xsd:schema xmlns:xsd="http://www.w3.org/2001/XMLSchema" xmlns:xs="http://www.w3.org/2001/XMLSchema" xmlns:p="http://schemas.microsoft.com/office/2006/metadata/properties" xmlns:ns2="33016df0-9538-4115-bc28-c889696c02ab" xmlns:ns3="dc1003f6-c370-4934-b2aa-5d4c66116abe" targetNamespace="http://schemas.microsoft.com/office/2006/metadata/properties" ma:root="true" ma:fieldsID="57e986dc808dad8ee99f29da1cdb9cbc" ns2:_="" ns3:_="">
     <xsd:import namespace="33016df0-9538-4115-bc28-c889696c02ab"/>
@@ -19033,6 +19168,21 @@
 </ct:contentTypeSchema>
 </file>
 
+<file path=customXml/item2.xml><?xml version="1.0" encoding="utf-8"?>
+<?mso-contentType ?>
+<FormTemplates xmlns="http://schemas.microsoft.com/sharepoint/v3/contenttype/forms">
+  <Display>DocumentLibraryForm</Display>
+  <Edit>DocumentLibraryForm</Edit>
+  <New>DocumentLibraryForm</New>
+</FormTemplates>
+</file>
+
+<file path=customXml/item3.xml><?xml version="1.0" encoding="utf-8"?>
+<p:properties xmlns:p="http://schemas.microsoft.com/office/2006/metadata/properties" xmlns:xsi="http://www.w3.org/2001/XMLSchema-instance" xmlns:pc="http://schemas.microsoft.com/office/infopath/2007/PartnerControls">
+  <documentManagement/>
+</p:properties>
+</file>
+
 <file path=customXml/item4.xml><?xml version="1.0" encoding="utf-8"?>
 <b:Sources xmlns:b="http://schemas.openxmlformats.org/officeDocument/2006/bibliography" xmlns="http://schemas.openxmlformats.org/officeDocument/2006/bibliography" SelectedStyle="\APASixthEditionOfficeOnline.xsl" StyleName="APA" Version="6">
   <b:Source>
@@ -19107,31 +19257,6 @@
 </file>
 
 <file path=customXml/itemProps1.xml><?xml version="1.0" encoding="utf-8"?>
-<ds:datastoreItem xmlns:ds="http://schemas.openxmlformats.org/officeDocument/2006/customXml" ds:itemID="{5EEE6237-6D4C-4CB9-84AB-8A06C8CA4DF0}">
-  <ds:schemaRefs>
-    <ds:schemaRef ds:uri="dc1003f6-c370-4934-b2aa-5d4c66116abe"/>
-    <ds:schemaRef ds:uri="http://purl.org/dc/elements/1.1/"/>
-    <ds:schemaRef ds:uri="http://schemas.microsoft.com/office/2006/metadata/properties"/>
-    <ds:schemaRef ds:uri="http://schemas.microsoft.com/office/2006/documentManagement/types"/>
-    <ds:schemaRef ds:uri="http://schemas.openxmlformats.org/package/2006/metadata/core-properties"/>
-    <ds:schemaRef ds:uri="http://purl.org/dc/dcmitype/"/>
-    <ds:schemaRef ds:uri="33016df0-9538-4115-bc28-c889696c02ab"/>
-    <ds:schemaRef ds:uri="http://schemas.microsoft.com/office/infopath/2007/PartnerControls"/>
-    <ds:schemaRef ds:uri="http://www.w3.org/XML/1998/namespace"/>
-    <ds:schemaRef ds:uri="http://purl.org/dc/terms/"/>
-  </ds:schemaRefs>
-</ds:datastoreItem>
-</file>
-
-<file path=customXml/itemProps2.xml><?xml version="1.0" encoding="utf-8"?>
-<ds:datastoreItem xmlns:ds="http://schemas.openxmlformats.org/officeDocument/2006/customXml" ds:itemID="{5C99B348-C1F6-45F8-9F6C-1C6B26C633A6}">
-  <ds:schemaRefs>
-    <ds:schemaRef ds:uri="http://schemas.microsoft.com/sharepoint/v3/contenttype/forms"/>
-  </ds:schemaRefs>
-</ds:datastoreItem>
-</file>
-
-<file path=customXml/itemProps3.xml><?xml version="1.0" encoding="utf-8"?>
 <ds:datastoreItem xmlns:ds="http://schemas.openxmlformats.org/officeDocument/2006/customXml" ds:itemID="{1B31F480-4FF9-4AB1-B719-631B8FFC3C13}">
   <ds:schemaRefs>
     <ds:schemaRef ds:uri="http://schemas.microsoft.com/office/2006/metadata/contentType"/>
@@ -19150,8 +19275,25 @@
 </ds:datastoreItem>
 </file>
 
+<file path=customXml/itemProps2.xml><?xml version="1.0" encoding="utf-8"?>
+<ds:datastoreItem xmlns:ds="http://schemas.openxmlformats.org/officeDocument/2006/customXml" ds:itemID="{5C99B348-C1F6-45F8-9F6C-1C6B26C633A6}">
+  <ds:schemaRefs>
+    <ds:schemaRef ds:uri="http://schemas.microsoft.com/sharepoint/v3/contenttype/forms"/>
+  </ds:schemaRefs>
+</ds:datastoreItem>
+</file>
+
+<file path=customXml/itemProps3.xml><?xml version="1.0" encoding="utf-8"?>
+<ds:datastoreItem xmlns:ds="http://schemas.openxmlformats.org/officeDocument/2006/customXml" ds:itemID="{5EEE6237-6D4C-4CB9-84AB-8A06C8CA4DF0}">
+  <ds:schemaRefs>
+    <ds:schemaRef ds:uri="http://schemas.microsoft.com/office/2006/metadata/properties"/>
+    <ds:schemaRef ds:uri="http://schemas.microsoft.com/office/infopath/2007/PartnerControls"/>
+  </ds:schemaRefs>
+</ds:datastoreItem>
+</file>
+
 <file path=customXml/itemProps4.xml><?xml version="1.0" encoding="utf-8"?>
-<ds:datastoreItem xmlns:ds="http://schemas.openxmlformats.org/officeDocument/2006/customXml" ds:itemID="{75AB2AE9-47FA-4138-B045-BDAFABCFC8DC}">
+<ds:datastoreItem xmlns:ds="http://schemas.openxmlformats.org/officeDocument/2006/customXml" ds:itemID="{7A852EB2-07CB-45D9-9C86-F44447B57DB1}">
   <ds:schemaRefs>
     <ds:schemaRef ds:uri="http://schemas.openxmlformats.org/officeDocument/2006/bibliography"/>
   </ds:schemaRefs>

</xml_diff>

<commit_message>
Final version for Cylce 2
</commit_message>
<xml_diff>
--- a/docs/Requirements/SRS_Cycle2.docx
+++ b/docs/Requirements/SRS_Cycle2.docx
@@ -1,6 +1,6 @@
 
 <file path=word/document.xml><?xml version="1.0" encoding="utf-8"?>
-<w:document xmlns:wpc="http://schemas.microsoft.com/office/word/2010/wordprocessingCanvas" xmlns:cx="http://schemas.microsoft.com/office/drawing/2014/chartex" xmlns:cx1="http://schemas.microsoft.com/office/drawing/2015/9/8/chartex" xmlns:cx2="http://schemas.microsoft.com/office/drawing/2015/10/21/chartex" xmlns:cx3="http://schemas.microsoft.com/office/drawing/2016/5/9/chartex" xmlns:cx4="http://schemas.microsoft.com/office/drawing/2016/5/10/chartex" xmlns:cx5="http://schemas.microsoft.com/office/drawing/2016/5/11/chartex" xmlns:cx6="http://schemas.microsoft.com/office/drawing/2016/5/12/chartex" xmlns:cx7="http://schemas.microsoft.com/office/drawing/2016/5/13/chartex" xmlns:cx8="http://schemas.microsoft.com/office/drawing/2016/5/14/chartex" xmlns:mc="http://schemas.openxmlformats.org/markup-compatibility/2006" xmlns:aink="http://schemas.microsoft.com/office/drawing/2016/ink" xmlns:am3d="http://schemas.microsoft.com/office/drawing/2017/model3d" xmlns:o="urn:schemas-microsoft-com:office:office" xmlns:r="http://schemas.openxmlformats.org/officeDocument/2006/relationships" xmlns:m="http://schemas.openxmlformats.org/officeDocument/2006/math" xmlns:v="urn:schemas-microsoft-com:vml" xmlns:wp14="http://schemas.microsoft.com/office/word/2010/wordprocessingDrawing" xmlns:wp="http://schemas.openxmlformats.org/drawingml/2006/wordprocessingDrawing" xmlns:w10="urn:schemas-microsoft-com:office:word" xmlns:w="http://schemas.openxmlformats.org/wordprocessingml/2006/main" xmlns:w14="http://schemas.microsoft.com/office/word/2010/wordml" xmlns:w15="http://schemas.microsoft.com/office/word/2012/wordml" xmlns:w16cex="http://schemas.microsoft.com/office/word/2018/wordml/cex" xmlns:w16cid="http://schemas.microsoft.com/office/word/2016/wordml/cid" xmlns:w16="http://schemas.microsoft.com/office/word/2018/wordml" xmlns:w16se="http://schemas.microsoft.com/office/word/2015/wordml/symex" xmlns:wpg="http://schemas.microsoft.com/office/word/2010/wordprocessingGroup" xmlns:wpi="http://schemas.microsoft.com/office/word/2010/wordprocessingInk" xmlns:wne="http://schemas.microsoft.com/office/word/2006/wordml" xmlns:wps="http://schemas.microsoft.com/office/word/2010/wordprocessingShape" mc:Ignorable="w14 w15 w16se w16cid w16 w16cex wp14">
+<w:document xmlns:wpc="http://schemas.microsoft.com/office/word/2010/wordprocessingCanvas" xmlns:cx="http://schemas.microsoft.com/office/drawing/2014/chartex" xmlns:cx1="http://schemas.microsoft.com/office/drawing/2015/9/8/chartex" xmlns:cx2="http://schemas.microsoft.com/office/drawing/2015/10/21/chartex" xmlns:cx3="http://schemas.microsoft.com/office/drawing/2016/5/9/chartex" xmlns:cx4="http://schemas.microsoft.com/office/drawing/2016/5/10/chartex" xmlns:cx5="http://schemas.microsoft.com/office/drawing/2016/5/11/chartex" xmlns:cx6="http://schemas.microsoft.com/office/drawing/2016/5/12/chartex" xmlns:cx7="http://schemas.microsoft.com/office/drawing/2016/5/13/chartex" xmlns:cx8="http://schemas.microsoft.com/office/drawing/2016/5/14/chartex" xmlns:mc="http://schemas.openxmlformats.org/markup-compatibility/2006" xmlns:aink="http://schemas.microsoft.com/office/drawing/2016/ink" xmlns:am3d="http://schemas.microsoft.com/office/drawing/2017/model3d" xmlns:o="urn:schemas-microsoft-com:office:office" xmlns:r="http://schemas.openxmlformats.org/officeDocument/2006/relationships" xmlns:m="http://schemas.openxmlformats.org/officeDocument/2006/math" xmlns:v="urn:schemas-microsoft-com:vml" xmlns:wp14="http://schemas.microsoft.com/office/word/2010/wordprocessingDrawing" xmlns:wp="http://schemas.openxmlformats.org/drawingml/2006/wordprocessingDrawing" xmlns:w10="urn:schemas-microsoft-com:office:word" xmlns:w="http://schemas.openxmlformats.org/wordprocessingml/2006/main" xmlns:w14="http://schemas.microsoft.com/office/word/2010/wordml" xmlns:w15="http://schemas.microsoft.com/office/word/2012/wordml" xmlns:w16cid="http://schemas.microsoft.com/office/word/2016/wordml/cid" xmlns:w16se="http://schemas.microsoft.com/office/word/2015/wordml/symex" xmlns:wpg="http://schemas.microsoft.com/office/word/2010/wordprocessingGroup" xmlns:wpi="http://schemas.microsoft.com/office/word/2010/wordprocessingInk" xmlns:wne="http://schemas.microsoft.com/office/word/2006/wordml" xmlns:wps="http://schemas.microsoft.com/office/word/2010/wordprocessingShape" mc:Ignorable="w14 w15 w16se w16cid wp14">
   <w:body>
     <w:p>
       <w:pPr>
@@ -233,6 +233,7 @@
         <w:jc w:val="left"/>
       </w:pPr>
       <w:r>
+        <w:lastRenderedPageBreak/>
         <w:t>Grading Rubric - Requirements Specification</w:t>
       </w:r>
     </w:p>
@@ -1946,8 +1947,9 @@
         <w:br w:type="page"/>
       </w:r>
     </w:p>
-    <w:bookmarkStart w:id="2" w:name="_Toc30628057" w:displacedByCustomXml="next"/>
-    <w:bookmarkStart w:id="3" w:name="_Toc29721749" w:displacedByCustomXml="next"/>
+    <w:bookmarkStart w:id="2" w:name="_GoBack" w:displacedByCustomXml="next"/>
+    <w:bookmarkStart w:id="3" w:name="_Toc30863361" w:displacedByCustomXml="next"/>
+    <w:bookmarkStart w:id="4" w:name="_Toc29721749" w:displacedByCustomXml="next"/>
     <w:sdt>
       <w:sdtPr>
         <w:rPr>
@@ -1968,7 +1970,6 @@
         </w:rPr>
       </w:sdtEndPr>
       <w:sdtContent>
-        <w:commentRangeStart w:id="4" w:displacedByCustomXml="prev"/>
         <w:p>
           <w:pPr>
             <w:pStyle w:val="Heading1"/>
@@ -1981,18 +1982,10 @@
           <w:r>
             <w:t>Contents</w:t>
           </w:r>
-          <w:commentRangeEnd w:id="4"/>
-          <w:r>
-            <w:rPr>
-              <w:rStyle w:val="CommentReference"/>
-              <w:b w:val="0"/>
-              <w:bCs w:val="0"/>
-            </w:rPr>
-            <w:commentReference w:id="4"/>
-          </w:r>
+          <w:bookmarkEnd w:id="4"/>
           <w:bookmarkEnd w:id="3"/>
-          <w:bookmarkEnd w:id="2"/>
         </w:p>
+        <w:bookmarkEnd w:id="2"/>
         <w:p>
           <w:pPr>
             <w:pStyle w:val="TOC1"/>
@@ -2013,7 +2006,7 @@
           <w:r>
             <w:fldChar w:fldCharType="separate"/>
           </w:r>
-          <w:hyperlink w:anchor="_Toc30628057" w:history="1">
+          <w:hyperlink w:anchor="_Toc30863361" w:history="1">
             <w:r>
               <w:rPr>
                 <w:rStyle w:val="Hyperlink"/>
@@ -2040,7 +2033,7 @@
                 <w:noProof/>
                 <w:webHidden/>
               </w:rPr>
-              <w:instrText xml:space="preserve"> PAGEREF _Toc30628057 \h </w:instrText>
+              <w:instrText xml:space="preserve"> PAGEREF _Toc30863361 \h </w:instrText>
             </w:r>
             <w:r>
               <w:rPr>
@@ -2082,7 +2075,7 @@
               <w:lang w:eastAsia="ja-JP"/>
             </w:rPr>
           </w:pPr>
-          <w:hyperlink w:anchor="_Toc30628058" w:history="1">
+          <w:hyperlink w:anchor="_Toc30863362" w:history="1">
             <w:r>
               <w:rPr>
                 <w:rStyle w:val="Hyperlink"/>
@@ -2126,7 +2119,7 @@
                 <w:noProof/>
                 <w:webHidden/>
               </w:rPr>
-              <w:instrText xml:space="preserve"> PAGEREF _Toc30628058 \h </w:instrText>
+              <w:instrText xml:space="preserve"> PAGEREF _Toc30863362 \h </w:instrText>
             </w:r>
             <w:r>
               <w:rPr>
@@ -2168,7 +2161,7 @@
               <w:lang w:eastAsia="ja-JP"/>
             </w:rPr>
           </w:pPr>
-          <w:hyperlink w:anchor="_Toc30628059" w:history="1">
+          <w:hyperlink w:anchor="_Toc30863363" w:history="1">
             <w:r>
               <w:rPr>
                 <w:rStyle w:val="Hyperlink"/>
@@ -2212,7 +2205,7 @@
                 <w:noProof/>
                 <w:webHidden/>
               </w:rPr>
-              <w:instrText xml:space="preserve"> PAGEREF _Toc30628059 \h </w:instrText>
+              <w:instrText xml:space="preserve"> PAGEREF _Toc30863363 \h </w:instrText>
             </w:r>
             <w:r>
               <w:rPr>
@@ -2254,7 +2247,7 @@
               <w:lang w:eastAsia="ja-JP"/>
             </w:rPr>
           </w:pPr>
-          <w:hyperlink w:anchor="_Toc30628060" w:history="1">
+          <w:hyperlink w:anchor="_Toc30863364" w:history="1">
             <w:r>
               <w:rPr>
                 <w:rStyle w:val="Hyperlink"/>
@@ -2298,7 +2291,7 @@
                 <w:noProof/>
                 <w:webHidden/>
               </w:rPr>
-              <w:instrText xml:space="preserve"> PAGEREF _Toc30628060 \h </w:instrText>
+              <w:instrText xml:space="preserve"> PAGEREF _Toc30863364 \h </w:instrText>
             </w:r>
             <w:r>
               <w:rPr>
@@ -2340,7 +2333,7 @@
               <w:lang w:eastAsia="ja-JP"/>
             </w:rPr>
           </w:pPr>
-          <w:hyperlink w:anchor="_Toc30628061" w:history="1">
+          <w:hyperlink w:anchor="_Toc30863365" w:history="1">
             <w:r>
               <w:rPr>
                 <w:rStyle w:val="Hyperlink"/>
@@ -2384,7 +2377,7 @@
                 <w:noProof/>
                 <w:webHidden/>
               </w:rPr>
-              <w:instrText xml:space="preserve"> PAGEREF _Toc30628061 \h </w:instrText>
+              <w:instrText xml:space="preserve"> PAGEREF _Toc30863365 \h </w:instrText>
             </w:r>
             <w:r>
               <w:rPr>
@@ -2426,7 +2419,7 @@
               <w:lang w:eastAsia="ja-JP"/>
             </w:rPr>
           </w:pPr>
-          <w:hyperlink w:anchor="_Toc30628062" w:history="1">
+          <w:hyperlink w:anchor="_Toc30863366" w:history="1">
             <w:r>
               <w:rPr>
                 <w:rStyle w:val="Hyperlink"/>
@@ -2470,7 +2463,7 @@
                 <w:noProof/>
                 <w:webHidden/>
               </w:rPr>
-              <w:instrText xml:space="preserve"> PAGEREF _Toc30628062 \h </w:instrText>
+              <w:instrText xml:space="preserve"> PAGEREF _Toc30863366 \h </w:instrText>
             </w:r>
             <w:r>
               <w:rPr>
@@ -2512,7 +2505,7 @@
               <w:lang w:eastAsia="ja-JP"/>
             </w:rPr>
           </w:pPr>
-          <w:hyperlink w:anchor="_Toc30628063" w:history="1">
+          <w:hyperlink w:anchor="_Toc30863367" w:history="1">
             <w:r>
               <w:rPr>
                 <w:rStyle w:val="Hyperlink"/>
@@ -2556,7 +2549,7 @@
                 <w:noProof/>
                 <w:webHidden/>
               </w:rPr>
-              <w:instrText xml:space="preserve"> PAGEREF _Toc30628063 \h </w:instrText>
+              <w:instrText xml:space="preserve"> PAGEREF _Toc30863367 \h </w:instrText>
             </w:r>
             <w:r>
               <w:rPr>
@@ -2598,7 +2591,7 @@
               <w:lang w:eastAsia="ja-JP"/>
             </w:rPr>
           </w:pPr>
-          <w:hyperlink w:anchor="_Toc30628066" w:history="1">
+          <w:hyperlink w:anchor="_Toc30863370" w:history="1">
             <w:r>
               <w:rPr>
                 <w:rStyle w:val="Hyperlink"/>
@@ -2642,7 +2635,7 @@
                 <w:noProof/>
                 <w:webHidden/>
               </w:rPr>
-              <w:instrText xml:space="preserve"> PAGEREF _Toc30628066 \h </w:instrText>
+              <w:instrText xml:space="preserve"> PAGEREF _Toc30863370 \h </w:instrText>
             </w:r>
             <w:r>
               <w:rPr>
@@ -2684,7 +2677,7 @@
               <w:lang w:eastAsia="ja-JP"/>
             </w:rPr>
           </w:pPr>
-          <w:hyperlink w:anchor="_Toc30628067" w:history="1">
+          <w:hyperlink w:anchor="_Toc30863371" w:history="1">
             <w:r>
               <w:rPr>
                 <w:rStyle w:val="Hyperlink"/>
@@ -2728,7 +2721,7 @@
                 <w:noProof/>
                 <w:webHidden/>
               </w:rPr>
-              <w:instrText xml:space="preserve"> PAGEREF _Toc30628067 \h </w:instrText>
+              <w:instrText xml:space="preserve"> PAGEREF _Toc30863371 \h </w:instrText>
             </w:r>
             <w:r>
               <w:rPr>
@@ -2770,7 +2763,7 @@
               <w:lang w:eastAsia="ja-JP"/>
             </w:rPr>
           </w:pPr>
-          <w:hyperlink w:anchor="_Toc30628068" w:history="1">
+          <w:hyperlink w:anchor="_Toc30863372" w:history="1">
             <w:r>
               <w:rPr>
                 <w:rStyle w:val="Hyperlink"/>
@@ -2797,7 +2790,7 @@
                 <w:noProof/>
                 <w:webHidden/>
               </w:rPr>
-              <w:instrText xml:space="preserve"> PAGEREF _Toc30628068 \h </w:instrText>
+              <w:instrText xml:space="preserve"> PAGEREF _Toc30863372 \h </w:instrText>
             </w:r>
             <w:r>
               <w:rPr>
@@ -2839,7 +2832,7 @@
               <w:lang w:eastAsia="ja-JP"/>
             </w:rPr>
           </w:pPr>
-          <w:hyperlink w:anchor="_Toc30628069" w:history="1">
+          <w:hyperlink w:anchor="_Toc30863373" w:history="1">
             <w:r>
               <w:rPr>
                 <w:rStyle w:val="Hyperlink"/>
@@ -2866,7 +2859,7 @@
                 <w:noProof/>
                 <w:webHidden/>
               </w:rPr>
-              <w:instrText xml:space="preserve"> PAGEREF _Toc30628069 \h </w:instrText>
+              <w:instrText xml:space="preserve"> PAGEREF _Toc30863373 \h </w:instrText>
             </w:r>
             <w:r>
               <w:rPr>
@@ -2908,7 +2901,7 @@
               <w:lang w:eastAsia="ja-JP"/>
             </w:rPr>
           </w:pPr>
-          <w:hyperlink w:anchor="_Toc30628070" w:history="1">
+          <w:hyperlink w:anchor="_Toc30863374" w:history="1">
             <w:r>
               <w:rPr>
                 <w:rStyle w:val="Hyperlink"/>
@@ -2935,7 +2928,7 @@
                 <w:noProof/>
                 <w:webHidden/>
               </w:rPr>
-              <w:instrText xml:space="preserve"> PAGEREF _Toc30628070 \h </w:instrText>
+              <w:instrText xml:space="preserve"> PAGEREF _Toc30863374 \h </w:instrText>
             </w:r>
             <w:r>
               <w:rPr>
@@ -2977,7 +2970,7 @@
               <w:lang w:eastAsia="ja-JP"/>
             </w:rPr>
           </w:pPr>
-          <w:hyperlink w:anchor="_Toc30628071" w:history="1">
+          <w:hyperlink w:anchor="_Toc30863375" w:history="1">
             <w:r>
               <w:rPr>
                 <w:rStyle w:val="Hyperlink"/>
@@ -3004,7 +2997,7 @@
                 <w:noProof/>
                 <w:webHidden/>
               </w:rPr>
-              <w:instrText xml:space="preserve"> PAGEREF _Toc30628071 \h </w:instrText>
+              <w:instrText xml:space="preserve"> PAGEREF _Toc30863375 \h </w:instrText>
             </w:r>
             <w:r>
               <w:rPr>
@@ -3046,7 +3039,7 @@
               <w:lang w:eastAsia="ja-JP"/>
             </w:rPr>
           </w:pPr>
-          <w:hyperlink w:anchor="_Toc30628072" w:history="1">
+          <w:hyperlink w:anchor="_Toc30863376" w:history="1">
             <w:r>
               <w:rPr>
                 <w:rStyle w:val="Hyperlink"/>
@@ -3073,7 +3066,7 @@
                 <w:noProof/>
                 <w:webHidden/>
               </w:rPr>
-              <w:instrText xml:space="preserve"> PAGEREF _Toc30628072 \h </w:instrText>
+              <w:instrText xml:space="preserve"> PAGEREF _Toc30863376 \h </w:instrText>
             </w:r>
             <w:r>
               <w:rPr>
@@ -3115,7 +3108,7 @@
               <w:lang w:eastAsia="ja-JP"/>
             </w:rPr>
           </w:pPr>
-          <w:hyperlink w:anchor="_Toc30628073" w:history="1">
+          <w:hyperlink w:anchor="_Toc30863377" w:history="1">
             <w:r>
               <w:rPr>
                 <w:rStyle w:val="Hyperlink"/>
@@ -3142,7 +3135,7 @@
                 <w:noProof/>
                 <w:webHidden/>
               </w:rPr>
-              <w:instrText xml:space="preserve"> PAGEREF _Toc30628073 \h </w:instrText>
+              <w:instrText xml:space="preserve"> PAGEREF _Toc30863377 \h </w:instrText>
             </w:r>
             <w:r>
               <w:rPr>
@@ -3184,7 +3177,7 @@
               <w:lang w:eastAsia="ja-JP"/>
             </w:rPr>
           </w:pPr>
-          <w:hyperlink w:anchor="_Toc30628074" w:history="1">
+          <w:hyperlink w:anchor="_Toc30863378" w:history="1">
             <w:r>
               <w:rPr>
                 <w:rStyle w:val="Hyperlink"/>
@@ -3211,7 +3204,7 @@
                 <w:noProof/>
                 <w:webHidden/>
               </w:rPr>
-              <w:instrText xml:space="preserve"> PAGEREF _Toc30628074 \h </w:instrText>
+              <w:instrText xml:space="preserve"> PAGEREF _Toc30863378 \h </w:instrText>
             </w:r>
             <w:r>
               <w:rPr>
@@ -3253,7 +3246,7 @@
               <w:lang w:eastAsia="ja-JP"/>
             </w:rPr>
           </w:pPr>
-          <w:hyperlink w:anchor="_Toc30628075" w:history="1">
+          <w:hyperlink w:anchor="_Toc30863379" w:history="1">
             <w:r>
               <w:rPr>
                 <w:rStyle w:val="Hyperlink"/>
@@ -3280,7 +3273,7 @@
                 <w:noProof/>
                 <w:webHidden/>
               </w:rPr>
-              <w:instrText xml:space="preserve"> PAGEREF _Toc30628075 \h </w:instrText>
+              <w:instrText xml:space="preserve"> PAGEREF _Toc30863379 \h </w:instrText>
             </w:r>
             <w:r>
               <w:rPr>
@@ -3322,7 +3315,7 @@
               <w:lang w:eastAsia="ja-JP"/>
             </w:rPr>
           </w:pPr>
-          <w:hyperlink w:anchor="_Toc30628076" w:history="1">
+          <w:hyperlink w:anchor="_Toc30863380" w:history="1">
             <w:r>
               <w:rPr>
                 <w:rStyle w:val="Hyperlink"/>
@@ -3349,7 +3342,7 @@
                 <w:noProof/>
                 <w:webHidden/>
               </w:rPr>
-              <w:instrText xml:space="preserve"> PAGEREF _Toc30628076 \h </w:instrText>
+              <w:instrText xml:space="preserve"> PAGEREF _Toc30863380 \h </w:instrText>
             </w:r>
             <w:r>
               <w:rPr>
@@ -3391,7 +3384,7 @@
               <w:lang w:eastAsia="ja-JP"/>
             </w:rPr>
           </w:pPr>
-          <w:hyperlink w:anchor="_Toc30628077" w:history="1">
+          <w:hyperlink w:anchor="_Toc30863381" w:history="1">
             <w:r>
               <w:rPr>
                 <w:rStyle w:val="Hyperlink"/>
@@ -3418,7 +3411,7 @@
                 <w:noProof/>
                 <w:webHidden/>
               </w:rPr>
-              <w:instrText xml:space="preserve"> PAGEREF _Toc30628077 \h </w:instrText>
+              <w:instrText xml:space="preserve"> PAGEREF _Toc30863381 \h </w:instrText>
             </w:r>
             <w:r>
               <w:rPr>
@@ -3460,7 +3453,7 @@
               <w:lang w:eastAsia="ja-JP"/>
             </w:rPr>
           </w:pPr>
-          <w:hyperlink w:anchor="_Toc30628078" w:history="1">
+          <w:hyperlink w:anchor="_Toc30863382" w:history="1">
             <w:r>
               <w:rPr>
                 <w:rStyle w:val="Hyperlink"/>
@@ -3487,7 +3480,7 @@
                 <w:noProof/>
                 <w:webHidden/>
               </w:rPr>
-              <w:instrText xml:space="preserve"> PAGEREF _Toc30628078 \h </w:instrText>
+              <w:instrText xml:space="preserve"> PAGEREF _Toc30863382 \h </w:instrText>
             </w:r>
             <w:r>
               <w:rPr>
@@ -3529,7 +3522,7 @@
               <w:lang w:eastAsia="ja-JP"/>
             </w:rPr>
           </w:pPr>
-          <w:hyperlink w:anchor="_Toc30628079" w:history="1">
+          <w:hyperlink w:anchor="_Toc30863383" w:history="1">
             <w:r>
               <w:rPr>
                 <w:rStyle w:val="Hyperlink"/>
@@ -3556,7 +3549,7 @@
                 <w:noProof/>
                 <w:webHidden/>
               </w:rPr>
-              <w:instrText xml:space="preserve"> PAGEREF _Toc30628079 \h </w:instrText>
+              <w:instrText xml:space="preserve"> PAGEREF _Toc30863383 \h </w:instrText>
             </w:r>
             <w:r>
               <w:rPr>
@@ -3598,7 +3591,7 @@
               <w:lang w:eastAsia="ja-JP"/>
             </w:rPr>
           </w:pPr>
-          <w:hyperlink w:anchor="_Toc30628080" w:history="1">
+          <w:hyperlink w:anchor="_Toc30863384" w:history="1">
             <w:r>
               <w:rPr>
                 <w:rStyle w:val="Hyperlink"/>
@@ -3625,7 +3618,7 @@
                 <w:noProof/>
                 <w:webHidden/>
               </w:rPr>
-              <w:instrText xml:space="preserve"> PAGEREF _Toc30628080 \h </w:instrText>
+              <w:instrText xml:space="preserve"> PAGEREF _Toc30863384 \h </w:instrText>
             </w:r>
             <w:r>
               <w:rPr>
@@ -3667,7 +3660,7 @@
               <w:lang w:eastAsia="ja-JP"/>
             </w:rPr>
           </w:pPr>
-          <w:hyperlink w:anchor="_Toc30628081" w:history="1">
+          <w:hyperlink w:anchor="_Toc30863385" w:history="1">
             <w:r>
               <w:rPr>
                 <w:rStyle w:val="Hyperlink"/>
@@ -3694,7 +3687,7 @@
                 <w:noProof/>
                 <w:webHidden/>
               </w:rPr>
-              <w:instrText xml:space="preserve"> PAGEREF _Toc30628081 \h </w:instrText>
+              <w:instrText xml:space="preserve"> PAGEREF _Toc30863385 \h </w:instrText>
             </w:r>
             <w:r>
               <w:rPr>
@@ -3736,7 +3729,7 @@
               <w:lang w:eastAsia="ja-JP"/>
             </w:rPr>
           </w:pPr>
-          <w:hyperlink w:anchor="_Toc30628082" w:history="1">
+          <w:hyperlink w:anchor="_Toc30863386" w:history="1">
             <w:r>
               <w:rPr>
                 <w:rStyle w:val="Hyperlink"/>
@@ -3763,7 +3756,7 @@
                 <w:noProof/>
                 <w:webHidden/>
               </w:rPr>
-              <w:instrText xml:space="preserve"> PAGEREF _Toc30628082 \h </w:instrText>
+              <w:instrText xml:space="preserve"> PAGEREF _Toc30863386 \h </w:instrText>
             </w:r>
             <w:r>
               <w:rPr>
@@ -3805,7 +3798,7 @@
               <w:lang w:eastAsia="ja-JP"/>
             </w:rPr>
           </w:pPr>
-          <w:hyperlink w:anchor="_Toc30628083" w:history="1">
+          <w:hyperlink w:anchor="_Toc30863387" w:history="1">
             <w:r>
               <w:rPr>
                 <w:rStyle w:val="Hyperlink"/>
@@ -3832,7 +3825,7 @@
                 <w:noProof/>
                 <w:webHidden/>
               </w:rPr>
-              <w:instrText xml:space="preserve"> PAGEREF _Toc30628083 \h </w:instrText>
+              <w:instrText xml:space="preserve"> PAGEREF _Toc30863387 \h </w:instrText>
             </w:r>
             <w:r>
               <w:rPr>
@@ -3874,7 +3867,7 @@
               <w:lang w:eastAsia="ja-JP"/>
             </w:rPr>
           </w:pPr>
-          <w:hyperlink w:anchor="_Toc30628084" w:history="1">
+          <w:hyperlink w:anchor="_Toc30863388" w:history="1">
             <w:r>
               <w:rPr>
                 <w:rStyle w:val="Hyperlink"/>
@@ -3901,7 +3894,7 @@
                 <w:noProof/>
                 <w:webHidden/>
               </w:rPr>
-              <w:instrText xml:space="preserve"> PAGEREF _Toc30628084 \h </w:instrText>
+              <w:instrText xml:space="preserve"> PAGEREF _Toc30863388 \h </w:instrText>
             </w:r>
             <w:r>
               <w:rPr>
@@ -3943,7 +3936,7 @@
               <w:lang w:eastAsia="ja-JP"/>
             </w:rPr>
           </w:pPr>
-          <w:hyperlink w:anchor="_Toc30628085" w:history="1">
+          <w:hyperlink w:anchor="_Toc30863389" w:history="1">
             <w:r>
               <w:rPr>
                 <w:rStyle w:val="Hyperlink"/>
@@ -3970,7 +3963,7 @@
                 <w:noProof/>
                 <w:webHidden/>
               </w:rPr>
-              <w:instrText xml:space="preserve"> PAGEREF _Toc30628085 \h </w:instrText>
+              <w:instrText xml:space="preserve"> PAGEREF _Toc30863389 \h </w:instrText>
             </w:r>
             <w:r>
               <w:rPr>
@@ -4012,7 +4005,7 @@
               <w:lang w:eastAsia="ja-JP"/>
             </w:rPr>
           </w:pPr>
-          <w:hyperlink w:anchor="_Toc30628086" w:history="1">
+          <w:hyperlink w:anchor="_Toc30863390" w:history="1">
             <w:r>
               <w:rPr>
                 <w:rStyle w:val="Hyperlink"/>
@@ -4039,7 +4032,7 @@
                 <w:noProof/>
                 <w:webHidden/>
               </w:rPr>
-              <w:instrText xml:space="preserve"> PAGEREF _Toc30628086 \h </w:instrText>
+              <w:instrText xml:space="preserve"> PAGEREF _Toc30863390 \h </w:instrText>
             </w:r>
             <w:r>
               <w:rPr>
@@ -4081,7 +4074,7 @@
               <w:lang w:eastAsia="ja-JP"/>
             </w:rPr>
           </w:pPr>
-          <w:hyperlink w:anchor="_Toc30628087" w:history="1">
+          <w:hyperlink w:anchor="_Toc30863391" w:history="1">
             <w:r>
               <w:rPr>
                 <w:rStyle w:val="Hyperlink"/>
@@ -4108,7 +4101,7 @@
                 <w:noProof/>
                 <w:webHidden/>
               </w:rPr>
-              <w:instrText xml:space="preserve"> PAGEREF _Toc30628087 \h </w:instrText>
+              <w:instrText xml:space="preserve"> PAGEREF _Toc30863391 \h </w:instrText>
             </w:r>
             <w:r>
               <w:rPr>
@@ -4150,7 +4143,7 @@
               <w:lang w:eastAsia="ja-JP"/>
             </w:rPr>
           </w:pPr>
-          <w:hyperlink w:anchor="_Toc30628088" w:history="1">
+          <w:hyperlink w:anchor="_Toc30863392" w:history="1">
             <w:r>
               <w:rPr>
                 <w:rStyle w:val="Hyperlink"/>
@@ -4177,7 +4170,7 @@
                 <w:noProof/>
                 <w:webHidden/>
               </w:rPr>
-              <w:instrText xml:space="preserve"> PAGEREF _Toc30628088 \h </w:instrText>
+              <w:instrText xml:space="preserve"> PAGEREF _Toc30863392 \h </w:instrText>
             </w:r>
             <w:r>
               <w:rPr>
@@ -4219,7 +4212,7 @@
               <w:lang w:eastAsia="ja-JP"/>
             </w:rPr>
           </w:pPr>
-          <w:hyperlink w:anchor="_Toc30628089" w:history="1">
+          <w:hyperlink w:anchor="_Toc30863393" w:history="1">
             <w:r>
               <w:rPr>
                 <w:rStyle w:val="Hyperlink"/>
@@ -4246,7 +4239,7 @@
                 <w:noProof/>
                 <w:webHidden/>
               </w:rPr>
-              <w:instrText xml:space="preserve"> PAGEREF _Toc30628089 \h </w:instrText>
+              <w:instrText xml:space="preserve"> PAGEREF _Toc30863393 \h </w:instrText>
             </w:r>
             <w:r>
               <w:rPr>
@@ -4288,7 +4281,7 @@
               <w:lang w:eastAsia="ja-JP"/>
             </w:rPr>
           </w:pPr>
-          <w:hyperlink w:anchor="_Toc30628090" w:history="1">
+          <w:hyperlink w:anchor="_Toc30863394" w:history="1">
             <w:r>
               <w:rPr>
                 <w:rStyle w:val="Hyperlink"/>
@@ -4315,7 +4308,7 @@
                 <w:noProof/>
                 <w:webHidden/>
               </w:rPr>
-              <w:instrText xml:space="preserve"> PAGEREF _Toc30628090 \h </w:instrText>
+              <w:instrText xml:space="preserve"> PAGEREF _Toc30863394 \h </w:instrText>
             </w:r>
             <w:r>
               <w:rPr>
@@ -4357,7 +4350,7 @@
               <w:lang w:eastAsia="ja-JP"/>
             </w:rPr>
           </w:pPr>
-          <w:hyperlink w:anchor="_Toc30628091" w:history="1">
+          <w:hyperlink w:anchor="_Toc30863395" w:history="1">
             <w:r>
               <w:rPr>
                 <w:rStyle w:val="Hyperlink"/>
@@ -4384,7 +4377,7 @@
                 <w:noProof/>
                 <w:webHidden/>
               </w:rPr>
-              <w:instrText xml:space="preserve"> PAGEREF _Toc30628091 \h </w:instrText>
+              <w:instrText xml:space="preserve"> PAGEREF _Toc30863395 \h </w:instrText>
             </w:r>
             <w:r>
               <w:rPr>
@@ -4426,7 +4419,7 @@
               <w:lang w:eastAsia="ja-JP"/>
             </w:rPr>
           </w:pPr>
-          <w:hyperlink w:anchor="_Toc30628092" w:history="1">
+          <w:hyperlink w:anchor="_Toc30863396" w:history="1">
             <w:r>
               <w:rPr>
                 <w:rStyle w:val="Hyperlink"/>
@@ -4453,7 +4446,7 @@
                 <w:noProof/>
                 <w:webHidden/>
               </w:rPr>
-              <w:instrText xml:space="preserve"> PAGEREF _Toc30628092 \h </w:instrText>
+              <w:instrText xml:space="preserve"> PAGEREF _Toc30863396 \h </w:instrText>
             </w:r>
             <w:r>
               <w:rPr>
@@ -4495,13 +4488,13 @@
               <w:lang w:eastAsia="ja-JP"/>
             </w:rPr>
           </w:pPr>
-          <w:hyperlink w:anchor="_Toc30628094" w:history="1">
+          <w:hyperlink w:anchor="_Toc30863397" w:history="1">
             <w:r>
               <w:rPr>
                 <w:rStyle w:val="Hyperlink"/>
                 <w:noProof/>
               </w:rPr>
-              <w:t>FR23 – Timestamped Received Data</w:t>
+              <w:t>FR22 – Timestamped Received Data</w:t>
             </w:r>
             <w:r>
               <w:rPr>
@@ -4522,7 +4515,7 @@
                 <w:noProof/>
                 <w:webHidden/>
               </w:rPr>
-              <w:instrText xml:space="preserve"> PAGEREF _Toc30628094 \h </w:instrText>
+              <w:instrText xml:space="preserve"> PAGEREF _Toc30863397 \h </w:instrText>
             </w:r>
             <w:r>
               <w:rPr>
@@ -4564,13 +4557,13 @@
               <w:lang w:eastAsia="ja-JP"/>
             </w:rPr>
           </w:pPr>
-          <w:hyperlink w:anchor="_Toc30628095" w:history="1">
+          <w:hyperlink w:anchor="_Toc30863398" w:history="1">
             <w:r>
               <w:rPr>
                 <w:rStyle w:val="Hyperlink"/>
                 <w:noProof/>
               </w:rPr>
-              <w:t>FR24 – Timestamped Collected Data</w:t>
+              <w:t>FR23 – Timestamped Collected Data</w:t>
             </w:r>
             <w:r>
               <w:rPr>
@@ -4591,7 +4584,7 @@
                 <w:noProof/>
                 <w:webHidden/>
               </w:rPr>
-              <w:instrText xml:space="preserve"> PAGEREF _Toc30628095 \h </w:instrText>
+              <w:instrText xml:space="preserve"> PAGEREF _Toc30863398 \h </w:instrText>
             </w:r>
             <w:r>
               <w:rPr>
@@ -4633,13 +4626,13 @@
               <w:lang w:eastAsia="ja-JP"/>
             </w:rPr>
           </w:pPr>
-          <w:hyperlink w:anchor="_Toc30628096" w:history="1">
+          <w:hyperlink w:anchor="_Toc30863399" w:history="1">
             <w:r>
               <w:rPr>
                 <w:rStyle w:val="Hyperlink"/>
                 <w:noProof/>
               </w:rPr>
-              <w:t>FR25 – Load Collected Data from a File</w:t>
+              <w:t>FR24 – Load Collected Data from a File</w:t>
             </w:r>
             <w:r>
               <w:rPr>
@@ -4660,7 +4653,7 @@
                 <w:noProof/>
                 <w:webHidden/>
               </w:rPr>
-              <w:instrText xml:space="preserve"> PAGEREF _Toc30628096 \h </w:instrText>
+              <w:instrText xml:space="preserve"> PAGEREF _Toc30863399 \h </w:instrText>
             </w:r>
             <w:r>
               <w:rPr>
@@ -4702,7 +4695,7 @@
               <w:lang w:eastAsia="ja-JP"/>
             </w:rPr>
           </w:pPr>
-          <w:hyperlink w:anchor="_Toc30628097" w:history="1">
+          <w:hyperlink w:anchor="_Toc30863400" w:history="1">
             <w:r>
               <w:rPr>
                 <w:rStyle w:val="Hyperlink"/>
@@ -4729,7 +4722,7 @@
                 <w:noProof/>
                 <w:webHidden/>
               </w:rPr>
-              <w:instrText xml:space="preserve"> PAGEREF _Toc30628097 \h </w:instrText>
+              <w:instrText xml:space="preserve"> PAGEREF _Toc30863400 \h </w:instrText>
             </w:r>
             <w:r>
               <w:rPr>
@@ -4771,13 +4764,13 @@
               <w:lang w:eastAsia="ja-JP"/>
             </w:rPr>
           </w:pPr>
-          <w:hyperlink w:anchor="_Toc30628098" w:history="1">
+          <w:hyperlink w:anchor="_Toc30863401" w:history="1">
             <w:r>
               <w:rPr>
                 <w:rStyle w:val="Hyperlink"/>
                 <w:noProof/>
               </w:rPr>
-              <w:t>FR26 – Data Output</w:t>
+              <w:t>FR25 – Data Output</w:t>
             </w:r>
             <w:r>
               <w:rPr>
@@ -4798,7 +4791,7 @@
                 <w:noProof/>
                 <w:webHidden/>
               </w:rPr>
-              <w:instrText xml:space="preserve"> PAGEREF _Toc30628098 \h </w:instrText>
+              <w:instrText xml:space="preserve"> PAGEREF _Toc30863401 \h </w:instrText>
             </w:r>
             <w:r>
               <w:rPr>
@@ -4840,13 +4833,13 @@
               <w:lang w:eastAsia="ja-JP"/>
             </w:rPr>
           </w:pPr>
-          <w:hyperlink w:anchor="_Toc30628099" w:history="1">
+          <w:hyperlink w:anchor="_Toc30863402" w:history="1">
             <w:r>
               <w:rPr>
                 <w:rStyle w:val="Hyperlink"/>
                 <w:noProof/>
               </w:rPr>
-              <w:t>FR27 – Data Output during a Data Collection Episode</w:t>
+              <w:t>FR26 – Data Output during a Data Collection Episode</w:t>
             </w:r>
             <w:r>
               <w:rPr>
@@ -4867,7 +4860,7 @@
                 <w:noProof/>
                 <w:webHidden/>
               </w:rPr>
-              <w:instrText xml:space="preserve"> PAGEREF _Toc30628099 \h </w:instrText>
+              <w:instrText xml:space="preserve"> PAGEREF _Toc30863402 \h </w:instrText>
             </w:r>
             <w:r>
               <w:rPr>
@@ -4909,7 +4902,7 @@
               <w:lang w:eastAsia="ja-JP"/>
             </w:rPr>
           </w:pPr>
-          <w:hyperlink w:anchor="_Toc30628100" w:history="1">
+          <w:hyperlink w:anchor="_Toc30863403" w:history="1">
             <w:r>
               <w:rPr>
                 <w:rStyle w:val="Hyperlink"/>
@@ -4953,7 +4946,7 @@
                 <w:noProof/>
                 <w:webHidden/>
               </w:rPr>
-              <w:instrText xml:space="preserve"> PAGEREF _Toc30628100 \h </w:instrText>
+              <w:instrText xml:space="preserve"> PAGEREF _Toc30863403 \h </w:instrText>
             </w:r>
             <w:r>
               <w:rPr>
@@ -4995,7 +4988,7 @@
               <w:lang w:eastAsia="ja-JP"/>
             </w:rPr>
           </w:pPr>
-          <w:hyperlink w:anchor="_Toc30628101" w:history="1">
+          <w:hyperlink w:anchor="_Toc30863404" w:history="1">
             <w:r>
               <w:rPr>
                 <w:rStyle w:val="Hyperlink"/>
@@ -5022,7 +5015,7 @@
                 <w:noProof/>
                 <w:webHidden/>
               </w:rPr>
-              <w:instrText xml:space="preserve"> PAGEREF _Toc30628101 \h </w:instrText>
+              <w:instrText xml:space="preserve"> PAGEREF _Toc30863404 \h </w:instrText>
             </w:r>
             <w:r>
               <w:rPr>
@@ -5064,7 +5057,7 @@
               <w:lang w:eastAsia="ja-JP"/>
             </w:rPr>
           </w:pPr>
-          <w:hyperlink w:anchor="_Toc30628102" w:history="1">
+          <w:hyperlink w:anchor="_Toc30863405" w:history="1">
             <w:r>
               <w:rPr>
                 <w:rStyle w:val="Hyperlink"/>
@@ -5091,7 +5084,7 @@
                 <w:noProof/>
                 <w:webHidden/>
               </w:rPr>
-              <w:instrText xml:space="preserve"> PAGEREF _Toc30628102 \h </w:instrText>
+              <w:instrText xml:space="preserve"> PAGEREF _Toc30863405 \h </w:instrText>
             </w:r>
             <w:r>
               <w:rPr>
@@ -5133,7 +5126,7 @@
               <w:lang w:eastAsia="ja-JP"/>
             </w:rPr>
           </w:pPr>
-          <w:hyperlink w:anchor="_Toc30628103" w:history="1">
+          <w:hyperlink w:anchor="_Toc30863406" w:history="1">
             <w:r>
               <w:rPr>
                 <w:rStyle w:val="Hyperlink"/>
@@ -5160,7 +5153,7 @@
                 <w:noProof/>
                 <w:webHidden/>
               </w:rPr>
-              <w:instrText xml:space="preserve"> PAGEREF _Toc30628103 \h </w:instrText>
+              <w:instrText xml:space="preserve"> PAGEREF _Toc30863406 \h </w:instrText>
             </w:r>
             <w:r>
               <w:rPr>
@@ -5202,7 +5195,7 @@
               <w:lang w:eastAsia="ja-JP"/>
             </w:rPr>
           </w:pPr>
-          <w:hyperlink w:anchor="_Toc30628104" w:history="1">
+          <w:hyperlink w:anchor="_Toc30863407" w:history="1">
             <w:r>
               <w:rPr>
                 <w:rStyle w:val="Hyperlink"/>
@@ -5229,7 +5222,7 @@
                 <w:noProof/>
                 <w:webHidden/>
               </w:rPr>
-              <w:instrText xml:space="preserve"> PAGEREF _Toc30628104 \h </w:instrText>
+              <w:instrText xml:space="preserve"> PAGEREF _Toc30863407 \h </w:instrText>
             </w:r>
             <w:r>
               <w:rPr>
@@ -5271,7 +5264,7 @@
               <w:lang w:eastAsia="ja-JP"/>
             </w:rPr>
           </w:pPr>
-          <w:hyperlink w:anchor="_Toc30628105" w:history="1">
+          <w:hyperlink w:anchor="_Toc30863408" w:history="1">
             <w:r>
               <w:rPr>
                 <w:rStyle w:val="Hyperlink"/>
@@ -5298,7 +5291,7 @@
                 <w:noProof/>
                 <w:webHidden/>
               </w:rPr>
-              <w:instrText xml:space="preserve"> PAGEREF _Toc30628105 \h </w:instrText>
+              <w:instrText xml:space="preserve"> PAGEREF _Toc30863408 \h </w:instrText>
             </w:r>
             <w:r>
               <w:rPr>
@@ -5340,7 +5333,7 @@
               <w:lang w:eastAsia="ja-JP"/>
             </w:rPr>
           </w:pPr>
-          <w:hyperlink w:anchor="_Toc30628106" w:history="1">
+          <w:hyperlink w:anchor="_Toc30863409" w:history="1">
             <w:r>
               <w:rPr>
                 <w:rStyle w:val="Hyperlink"/>
@@ -5367,7 +5360,7 @@
                 <w:noProof/>
                 <w:webHidden/>
               </w:rPr>
-              <w:instrText xml:space="preserve"> PAGEREF _Toc30628106 \h </w:instrText>
+              <w:instrText xml:space="preserve"> PAGEREF _Toc30863409 \h </w:instrText>
             </w:r>
             <w:r>
               <w:rPr>
@@ -5409,7 +5402,7 @@
               <w:lang w:eastAsia="ja-JP"/>
             </w:rPr>
           </w:pPr>
-          <w:hyperlink w:anchor="_Toc30628107" w:history="1">
+          <w:hyperlink w:anchor="_Toc30863410" w:history="1">
             <w:r>
               <w:rPr>
                 <w:rStyle w:val="Hyperlink"/>
@@ -5436,7 +5429,7 @@
                 <w:noProof/>
                 <w:webHidden/>
               </w:rPr>
-              <w:instrText xml:space="preserve"> PAGEREF _Toc30628107 \h </w:instrText>
+              <w:instrText xml:space="preserve"> PAGEREF _Toc30863410 \h </w:instrText>
             </w:r>
             <w:r>
               <w:rPr>
@@ -5478,7 +5471,7 @@
               <w:lang w:eastAsia="ja-JP"/>
             </w:rPr>
           </w:pPr>
-          <w:hyperlink w:anchor="_Toc30628108" w:history="1">
+          <w:hyperlink w:anchor="_Toc30863411" w:history="1">
             <w:r>
               <w:rPr>
                 <w:rStyle w:val="Hyperlink"/>
@@ -5522,7 +5515,7 @@
                 <w:noProof/>
                 <w:webHidden/>
               </w:rPr>
-              <w:instrText xml:space="preserve"> PAGEREF _Toc30628108 \h </w:instrText>
+              <w:instrText xml:space="preserve"> PAGEREF _Toc30863411 \h </w:instrText>
             </w:r>
             <w:r>
               <w:rPr>
@@ -5564,7 +5557,7 @@
               <w:lang w:eastAsia="ja-JP"/>
             </w:rPr>
           </w:pPr>
-          <w:hyperlink w:anchor="_Toc30628109" w:history="1">
+          <w:hyperlink w:anchor="_Toc30863412" w:history="1">
             <w:r>
               <w:rPr>
                 <w:rStyle w:val="Hyperlink"/>
@@ -5608,7 +5601,7 @@
                 <w:noProof/>
                 <w:webHidden/>
               </w:rPr>
-              <w:instrText xml:space="preserve"> PAGEREF _Toc30628109 \h </w:instrText>
+              <w:instrText xml:space="preserve"> PAGEREF _Toc30863412 \h </w:instrText>
             </w:r>
             <w:r>
               <w:rPr>
@@ -5650,7 +5643,7 @@
               <w:lang w:eastAsia="ja-JP"/>
             </w:rPr>
           </w:pPr>
-          <w:hyperlink w:anchor="_Toc30628110" w:history="1">
+          <w:hyperlink w:anchor="_Toc30863413" w:history="1">
             <w:r>
               <w:rPr>
                 <w:rStyle w:val="Hyperlink"/>
@@ -5677,7 +5670,7 @@
                 <w:noProof/>
                 <w:webHidden/>
               </w:rPr>
-              <w:instrText xml:space="preserve"> PAGEREF _Toc30628110 \h </w:instrText>
+              <w:instrText xml:space="preserve"> PAGEREF _Toc30863413 \h </w:instrText>
             </w:r>
             <w:r>
               <w:rPr>
@@ -5719,7 +5712,7 @@
               <w:lang w:eastAsia="ja-JP"/>
             </w:rPr>
           </w:pPr>
-          <w:hyperlink w:anchor="_Toc30628111" w:history="1">
+          <w:hyperlink w:anchor="_Toc30863414" w:history="1">
             <w:r>
               <w:rPr>
                 <w:rStyle w:val="Hyperlink"/>
@@ -5746,7 +5739,7 @@
                 <w:noProof/>
                 <w:webHidden/>
               </w:rPr>
-              <w:instrText xml:space="preserve"> PAGEREF _Toc30628111 \h </w:instrText>
+              <w:instrText xml:space="preserve"> PAGEREF _Toc30863414 \h </w:instrText>
             </w:r>
             <w:r>
               <w:rPr>
@@ -5788,7 +5781,7 @@
               <w:lang w:eastAsia="ja-JP"/>
             </w:rPr>
           </w:pPr>
-          <w:hyperlink w:anchor="_Toc30628112" w:history="1">
+          <w:hyperlink w:anchor="_Toc30863415" w:history="1">
             <w:r>
               <w:rPr>
                 <w:rStyle w:val="Hyperlink"/>
@@ -5815,7 +5808,7 @@
                 <w:noProof/>
                 <w:webHidden/>
               </w:rPr>
-              <w:instrText xml:space="preserve"> PAGEREF _Toc30628112 \h </w:instrText>
+              <w:instrText xml:space="preserve"> PAGEREF _Toc30863415 \h </w:instrText>
             </w:r>
             <w:r>
               <w:rPr>
@@ -5857,7 +5850,7 @@
               <w:lang w:eastAsia="ja-JP"/>
             </w:rPr>
           </w:pPr>
-          <w:hyperlink w:anchor="_Toc30628113" w:history="1">
+          <w:hyperlink w:anchor="_Toc30863416" w:history="1">
             <w:r>
               <w:rPr>
                 <w:rStyle w:val="Hyperlink"/>
@@ -5884,7 +5877,7 @@
                 <w:noProof/>
                 <w:webHidden/>
               </w:rPr>
-              <w:instrText xml:space="preserve"> PAGEREF _Toc30628113 \h </w:instrText>
+              <w:instrText xml:space="preserve"> PAGEREF _Toc30863416 \h </w:instrText>
             </w:r>
             <w:r>
               <w:rPr>
@@ -5926,7 +5919,7 @@
               <w:lang w:eastAsia="ja-JP"/>
             </w:rPr>
           </w:pPr>
-          <w:hyperlink w:anchor="_Toc30628114" w:history="1">
+          <w:hyperlink w:anchor="_Toc30863417" w:history="1">
             <w:r>
               <w:rPr>
                 <w:rStyle w:val="Hyperlink"/>
@@ -5953,7 +5946,7 @@
                 <w:noProof/>
                 <w:webHidden/>
               </w:rPr>
-              <w:instrText xml:space="preserve"> PAGEREF _Toc30628114 \h </w:instrText>
+              <w:instrText xml:space="preserve"> PAGEREF _Toc30863417 \h </w:instrText>
             </w:r>
             <w:r>
               <w:rPr>
@@ -5995,7 +5988,7 @@
               <w:lang w:eastAsia="ja-JP"/>
             </w:rPr>
           </w:pPr>
-          <w:hyperlink w:anchor="_Toc30628115" w:history="1">
+          <w:hyperlink w:anchor="_Toc30863418" w:history="1">
             <w:r>
               <w:rPr>
                 <w:rStyle w:val="Hyperlink"/>
@@ -6039,7 +6032,7 @@
                 <w:noProof/>
                 <w:webHidden/>
               </w:rPr>
-              <w:instrText xml:space="preserve"> PAGEREF _Toc30628115 \h </w:instrText>
+              <w:instrText xml:space="preserve"> PAGEREF _Toc30863418 \h </w:instrText>
             </w:r>
             <w:r>
               <w:rPr>
@@ -6121,8 +6114,9 @@
       <w:pPr>
         <w:pStyle w:val="Heading1"/>
       </w:pPr>
-      <w:bookmarkStart w:id="17" w:name="_Toc30628058"/>
-      <w:r>
+      <w:bookmarkStart w:id="17" w:name="_Toc30863362"/>
+      <w:r>
+        <w:lastRenderedPageBreak/>
         <w:t>Introduction</w:t>
       </w:r>
       <w:bookmarkEnd w:id="15"/>
@@ -6142,7 +6136,7 @@
       <w:bookmarkStart w:id="25" w:name="_Toc24309328"/>
       <w:bookmarkStart w:id="26" w:name="_Toc24309401"/>
       <w:bookmarkStart w:id="27" w:name="_Toc29721751"/>
-      <w:bookmarkStart w:id="28" w:name="_Toc30628059"/>
+      <w:bookmarkStart w:id="28" w:name="_Toc30863363"/>
       <w:bookmarkEnd w:id="18"/>
       <w:bookmarkEnd w:id="19"/>
       <w:bookmarkEnd w:id="20"/>
@@ -6263,7 +6257,7 @@
       <w:bookmarkStart w:id="68" w:name="_Toc24309330"/>
       <w:bookmarkStart w:id="69" w:name="_Toc24309403"/>
       <w:bookmarkStart w:id="70" w:name="_Toc29721752"/>
-      <w:bookmarkStart w:id="71" w:name="_Toc30628060"/>
+      <w:bookmarkStart w:id="71" w:name="_Toc30863364"/>
       <w:bookmarkEnd w:id="29"/>
       <w:bookmarkEnd w:id="30"/>
       <w:bookmarkEnd w:id="31"/>
@@ -6462,7 +6456,6 @@
       <w:r>
         <w:rPr>
           <w:b/>
-          <w:bCs/>
         </w:rPr>
         <w:t xml:space="preserve">(DCE) </w:t>
       </w:r>
@@ -6592,7 +6585,7 @@
       <w:bookmarkStart w:id="79" w:name="_Toc24309332"/>
       <w:bookmarkStart w:id="80" w:name="_Toc24309405"/>
       <w:bookmarkStart w:id="81" w:name="_Toc29721753"/>
-      <w:bookmarkStart w:id="82" w:name="_Toc30628061"/>
+      <w:bookmarkStart w:id="82" w:name="_Toc30863365"/>
       <w:bookmarkEnd w:id="72"/>
       <w:bookmarkEnd w:id="73"/>
       <w:bookmarkEnd w:id="74"/>
@@ -6627,7 +6620,11 @@
         <w:t>s</w:t>
       </w:r>
       <w:r>
-        <w:t xml:space="preserve"> special considerations. A Wi-Fi 4K camera connects to a network much differently than a </w:t>
+        <w:t xml:space="preserve"> special considerations. A Wi-Fi 4K camera connects to a network </w:t>
+      </w:r>
+      <w:r>
+        <w:lastRenderedPageBreak/>
+        <w:t xml:space="preserve">much differently than a </w:t>
       </w:r>
       <w:r>
         <w:t xml:space="preserve">home </w:t>
@@ -6685,7 +6682,7 @@
         <w:pStyle w:val="Heading2"/>
       </w:pPr>
       <w:bookmarkStart w:id="83" w:name="_Toc29721754"/>
-      <w:bookmarkStart w:id="84" w:name="_Toc30628062"/>
+      <w:bookmarkStart w:id="84" w:name="_Toc30863366"/>
       <w:r>
         <w:t>Product Functions</w:t>
       </w:r>
@@ -6813,7 +6810,7 @@
         <w:pStyle w:val="Heading2"/>
       </w:pPr>
       <w:bookmarkStart w:id="85" w:name="_Toc29721755"/>
-      <w:bookmarkStart w:id="86" w:name="_Toc30628063"/>
+      <w:bookmarkStart w:id="86" w:name="_Toc30863367"/>
       <w:r>
         <w:t>User Characteristics</w:t>
       </w:r>
@@ -6853,6 +6850,7 @@
       <w:bookmarkStart w:id="95" w:name="_Toc29817297"/>
       <w:bookmarkStart w:id="96" w:name="_Toc30154347"/>
       <w:bookmarkStart w:id="97" w:name="_Toc30628064"/>
+      <w:bookmarkStart w:id="98" w:name="_Toc30863368"/>
       <w:r>
         <w:rPr>
           <w:b w:val="0"/>
@@ -6872,7 +6870,6 @@
       <w:r>
         <w:rPr>
           <w:b w:val="0"/>
-          <w:bCs w:val="0"/>
           <w:sz w:val="24"/>
           <w:szCs w:val="24"/>
         </w:rPr>
@@ -6884,21 +6881,11 @@
           <w:sz w:val="24"/>
           <w:szCs w:val="24"/>
         </w:rPr>
-        <w:t xml:space="preserve">the system and its underlying code. They will have the knowledge to add or improve data models and IoT drivers </w:t>
+        <w:t>the system and its underlying code. They will have the knowledge to add or improve data models and IoT drivers use</w:t>
       </w:r>
       <w:r>
         <w:rPr>
           <w:b w:val="0"/>
-          <w:bCs w:val="0"/>
-          <w:sz w:val="24"/>
-          <w:szCs w:val="24"/>
-        </w:rPr>
-        <w:t>use</w:t>
-      </w:r>
-      <w:r>
-        <w:rPr>
-          <w:b w:val="0"/>
-          <w:bCs w:val="0"/>
           <w:sz w:val="24"/>
           <w:szCs w:val="24"/>
         </w:rPr>
@@ -6923,6 +6910,7 @@
       <w:bookmarkEnd w:id="95"/>
       <w:bookmarkEnd w:id="96"/>
       <w:bookmarkEnd w:id="97"/>
+      <w:bookmarkEnd w:id="98"/>
     </w:p>
     <w:p>
       <w:pPr>
@@ -6932,17 +6920,18 @@
           <w:szCs w:val="24"/>
         </w:rPr>
       </w:pPr>
-      <w:bookmarkStart w:id="98" w:name="_Toc24222551"/>
-      <w:bookmarkStart w:id="99" w:name="_Toc24225203"/>
-      <w:bookmarkStart w:id="100" w:name="_Toc24225339"/>
-      <w:bookmarkStart w:id="101" w:name="_Toc24308051"/>
-      <w:bookmarkStart w:id="102" w:name="_Toc24309410"/>
-      <w:bookmarkStart w:id="103" w:name="_Toc24395608"/>
-      <w:bookmarkStart w:id="104" w:name="_Toc29721757"/>
-      <w:bookmarkStart w:id="105" w:name="_Toc29721827"/>
-      <w:bookmarkStart w:id="106" w:name="_Toc29817298"/>
-      <w:bookmarkStart w:id="107" w:name="_Toc30154348"/>
-      <w:bookmarkStart w:id="108" w:name="_Toc30628065"/>
+      <w:bookmarkStart w:id="99" w:name="_Toc24222551"/>
+      <w:bookmarkStart w:id="100" w:name="_Toc24225203"/>
+      <w:bookmarkStart w:id="101" w:name="_Toc24225339"/>
+      <w:bookmarkStart w:id="102" w:name="_Toc24308051"/>
+      <w:bookmarkStart w:id="103" w:name="_Toc24309410"/>
+      <w:bookmarkStart w:id="104" w:name="_Toc24395608"/>
+      <w:bookmarkStart w:id="105" w:name="_Toc29721757"/>
+      <w:bookmarkStart w:id="106" w:name="_Toc29721827"/>
+      <w:bookmarkStart w:id="107" w:name="_Toc29817298"/>
+      <w:bookmarkStart w:id="108" w:name="_Toc30154348"/>
+      <w:bookmarkStart w:id="109" w:name="_Toc30628065"/>
+      <w:bookmarkStart w:id="110" w:name="_Toc30863369"/>
       <w:r>
         <w:rPr>
           <w:b w:val="0"/>
@@ -6962,7 +6951,6 @@
       <w:r>
         <w:rPr>
           <w:b w:val="0"/>
-          <w:bCs w:val="0"/>
           <w:sz w:val="24"/>
           <w:szCs w:val="24"/>
         </w:rPr>
@@ -6979,7 +6967,6 @@
       <w:r>
         <w:rPr>
           <w:b w:val="0"/>
-          <w:bCs w:val="0"/>
           <w:sz w:val="24"/>
           <w:szCs w:val="24"/>
         </w:rPr>
@@ -7001,7 +6988,6 @@
         </w:rPr>
         <w:t>.</w:t>
       </w:r>
-      <w:bookmarkEnd w:id="98"/>
       <w:bookmarkEnd w:id="99"/>
       <w:bookmarkEnd w:id="100"/>
       <w:bookmarkEnd w:id="101"/>
@@ -7012,24 +6998,26 @@
       <w:bookmarkEnd w:id="106"/>
       <w:bookmarkEnd w:id="107"/>
       <w:bookmarkEnd w:id="108"/>
-    </w:p>
-    <w:p>
-      <w:r>
-        <w:br w:type="page"/>
-      </w:r>
-    </w:p>
-    <w:p/>
-    <w:p>
-      <w:pPr>
-        <w:pStyle w:val="Heading1"/>
-      </w:pPr>
-      <w:bookmarkStart w:id="109" w:name="_Toc29721758"/>
-      <w:bookmarkStart w:id="110" w:name="_Toc30628066"/>
-      <w:r>
-        <w:t>Specific Requirements</w:t>
-      </w:r>
       <w:bookmarkEnd w:id="109"/>
       <w:bookmarkEnd w:id="110"/>
+    </w:p>
+    <w:p>
+      <w:r>
+        <w:br w:type="page"/>
+      </w:r>
+    </w:p>
+    <w:p/>
+    <w:p>
+      <w:pPr>
+        <w:pStyle w:val="Heading1"/>
+      </w:pPr>
+      <w:bookmarkStart w:id="111" w:name="_Toc29721758"/>
+      <w:bookmarkStart w:id="112" w:name="_Toc30863370"/>
+      <w:r>
+        <w:t>Specific Requirements</w:t>
+      </w:r>
+      <w:bookmarkEnd w:id="111"/>
+      <w:bookmarkEnd w:id="112"/>
     </w:p>
     <w:p>
       <w:r>
@@ -7240,13 +7228,13 @@
       <w:pPr>
         <w:pStyle w:val="Heading2"/>
       </w:pPr>
-      <w:bookmarkStart w:id="111" w:name="_Toc29721759"/>
-      <w:bookmarkStart w:id="112" w:name="_Toc30628067"/>
+      <w:bookmarkStart w:id="113" w:name="_Toc29721759"/>
+      <w:bookmarkStart w:id="114" w:name="_Toc30863371"/>
       <w:r>
         <w:t>Functional Requirements</w:t>
       </w:r>
-      <w:bookmarkEnd w:id="111"/>
-      <w:bookmarkEnd w:id="112"/>
+      <w:bookmarkEnd w:id="113"/>
+      <w:bookmarkEnd w:id="114"/>
     </w:p>
     <w:p>
       <w:pPr>
@@ -7256,8 +7244,8 @@
           <w:numId w:val="0"/>
         </w:numPr>
       </w:pPr>
-      <w:bookmarkStart w:id="113" w:name="_Toc29721760"/>
-      <w:bookmarkStart w:id="114" w:name="_Toc30628068"/>
+      <w:bookmarkStart w:id="115" w:name="_Toc29721760"/>
+      <w:bookmarkStart w:id="116" w:name="_Toc30863372"/>
       <w:r>
         <w:t>F</w:t>
       </w:r>
@@ -7279,8 +7267,8 @@
       <w:r>
         <w:t>Installation</w:t>
       </w:r>
-      <w:bookmarkEnd w:id="113"/>
-      <w:bookmarkEnd w:id="114"/>
+      <w:bookmarkEnd w:id="115"/>
+      <w:bookmarkEnd w:id="116"/>
     </w:p>
     <w:p>
       <w:pPr>
@@ -7351,8 +7339,8 @@
           <w:numId w:val="0"/>
         </w:numPr>
       </w:pPr>
-      <w:bookmarkStart w:id="115" w:name="_Toc29721761"/>
-      <w:bookmarkStart w:id="116" w:name="_Toc30628069"/>
+      <w:bookmarkStart w:id="117" w:name="_Toc29721761"/>
+      <w:bookmarkStart w:id="118" w:name="_Toc30863373"/>
       <w:r>
         <w:t>FR</w:t>
       </w:r>
@@ -7371,8 +7359,8 @@
       <w:r>
         <w:t>Running Chariot</w:t>
       </w:r>
-      <w:bookmarkEnd w:id="115"/>
-      <w:bookmarkEnd w:id="116"/>
+      <w:bookmarkEnd w:id="117"/>
+      <w:bookmarkEnd w:id="118"/>
     </w:p>
     <w:p>
       <w:pPr>
@@ -7450,8 +7438,9 @@
           <w:numId w:val="0"/>
         </w:numPr>
       </w:pPr>
-      <w:bookmarkStart w:id="117" w:name="_Toc30628070"/>
-      <w:r>
+      <w:bookmarkStart w:id="119" w:name="_Toc30863374"/>
+      <w:r>
+        <w:lastRenderedPageBreak/>
         <w:t>FR</w:t>
       </w:r>
       <w:r>
@@ -7469,7 +7458,7 @@
       <w:r>
         <w:t>Authentication</w:t>
       </w:r>
-      <w:bookmarkEnd w:id="117"/>
+      <w:bookmarkEnd w:id="119"/>
     </w:p>
     <w:p>
       <w:pPr>
@@ -7537,13 +7526,13 @@
           <w:numId w:val="0"/>
         </w:numPr>
       </w:pPr>
-      <w:bookmarkStart w:id="118" w:name="_Toc29721763"/>
-      <w:bookmarkStart w:id="119" w:name="_Toc30628071"/>
+      <w:bookmarkStart w:id="120" w:name="_Toc29721763"/>
+      <w:bookmarkStart w:id="121" w:name="_Toc30863375"/>
       <w:r>
         <w:t>Network Management</w:t>
       </w:r>
-      <w:bookmarkEnd w:id="118"/>
-      <w:bookmarkEnd w:id="119"/>
+      <w:bookmarkEnd w:id="120"/>
+      <w:bookmarkEnd w:id="121"/>
     </w:p>
     <w:p>
       <w:r>
@@ -7574,8 +7563,8 @@
           <w:numId w:val="0"/>
         </w:numPr>
       </w:pPr>
-      <w:bookmarkStart w:id="120" w:name="_Toc29721764"/>
-      <w:bookmarkStart w:id="121" w:name="_Toc30628072"/>
+      <w:bookmarkStart w:id="122" w:name="_Toc29721764"/>
+      <w:bookmarkStart w:id="123" w:name="_Toc30863376"/>
       <w:r>
         <w:t>FR</w:t>
       </w:r>
@@ -7594,8 +7583,8 @@
       <w:r>
         <w:t>Networks</w:t>
       </w:r>
-      <w:bookmarkEnd w:id="120"/>
-      <w:bookmarkEnd w:id="121"/>
+      <w:bookmarkEnd w:id="122"/>
+      <w:bookmarkEnd w:id="123"/>
     </w:p>
     <w:p>
       <w:pPr>
@@ -7669,8 +7658,8 @@
         </w:numPr>
         <w:ind w:left="720" w:hanging="720"/>
       </w:pPr>
-      <w:bookmarkStart w:id="122" w:name="_Toc29721765"/>
-      <w:bookmarkStart w:id="123" w:name="_Toc30628073"/>
+      <w:bookmarkStart w:id="124" w:name="_Toc29721765"/>
+      <w:bookmarkStart w:id="125" w:name="_Toc30863377"/>
       <w:r>
         <w:t>FR</w:t>
       </w:r>
@@ -7689,8 +7678,8 @@
       <w:r>
         <w:t>Manage Networks</w:t>
       </w:r>
-      <w:bookmarkEnd w:id="122"/>
-      <w:bookmarkEnd w:id="123"/>
+      <w:bookmarkEnd w:id="124"/>
+      <w:bookmarkEnd w:id="125"/>
     </w:p>
     <w:p>
       <w:pPr>
@@ -7763,8 +7752,8 @@
           <w:numId w:val="0"/>
         </w:numPr>
       </w:pPr>
-      <w:bookmarkStart w:id="124" w:name="_Toc29721766"/>
-      <w:bookmarkStart w:id="125" w:name="_Toc30628074"/>
+      <w:bookmarkStart w:id="126" w:name="_Toc29721766"/>
+      <w:bookmarkStart w:id="127" w:name="_Toc30863378"/>
       <w:r>
         <w:t>FR</w:t>
       </w:r>
@@ -7780,8 +7769,8 @@
       <w:r>
         <w:t xml:space="preserve"> Network Initialization</w:t>
       </w:r>
-      <w:bookmarkEnd w:id="124"/>
-      <w:bookmarkEnd w:id="125"/>
+      <w:bookmarkEnd w:id="126"/>
+      <w:bookmarkEnd w:id="127"/>
     </w:p>
     <w:p>
       <w:pPr>
@@ -7866,8 +7855,8 @@
           <w:numId w:val="0"/>
         </w:numPr>
       </w:pPr>
-      <w:bookmarkStart w:id="126" w:name="_Toc29721767"/>
-      <w:bookmarkStart w:id="127" w:name="_Toc30628075"/>
+      <w:bookmarkStart w:id="128" w:name="_Toc29721767"/>
+      <w:bookmarkStart w:id="129" w:name="_Toc30863379"/>
       <w:r>
         <w:t>FR</w:t>
       </w:r>
@@ -7883,8 +7872,8 @@
       <w:r>
         <w:t xml:space="preserve"> Network Deletion</w:t>
       </w:r>
-      <w:bookmarkEnd w:id="126"/>
-      <w:bookmarkEnd w:id="127"/>
+      <w:bookmarkEnd w:id="128"/>
+      <w:bookmarkEnd w:id="129"/>
     </w:p>
     <w:p>
       <w:pPr>
@@ -7918,6 +7907,7 @@
     </w:p>
     <w:p>
       <w:r>
+        <w:lastRenderedPageBreak/>
         <w:t xml:space="preserve">A user shall be able to delete a network from the list of </w:t>
       </w:r>
       <w:r>
@@ -7958,8 +7948,8 @@
           <w:numId w:val="0"/>
         </w:numPr>
       </w:pPr>
-      <w:bookmarkStart w:id="128" w:name="_Toc29721768"/>
-      <w:bookmarkStart w:id="129" w:name="_Toc30628076"/>
+      <w:bookmarkStart w:id="130" w:name="_Toc29721768"/>
+      <w:bookmarkStart w:id="131" w:name="_Toc30863380"/>
       <w:r>
         <w:t>FR</w:t>
       </w:r>
@@ -7975,8 +7965,8 @@
       <w:r>
         <w:t>Manage Network Permissions</w:t>
       </w:r>
-      <w:bookmarkEnd w:id="128"/>
-      <w:bookmarkEnd w:id="129"/>
+      <w:bookmarkEnd w:id="130"/>
+      <w:bookmarkEnd w:id="131"/>
     </w:p>
     <w:p>
       <w:pPr>
@@ -8064,13 +8054,13 @@
         </w:numPr>
         <w:ind w:left="720" w:hanging="720"/>
       </w:pPr>
-      <w:bookmarkStart w:id="130" w:name="_Toc29721769"/>
-      <w:bookmarkStart w:id="131" w:name="_Toc30628077"/>
+      <w:bookmarkStart w:id="132" w:name="_Toc29721769"/>
+      <w:bookmarkStart w:id="133" w:name="_Toc30863381"/>
       <w:r>
         <w:t>IoT Device Management</w:t>
       </w:r>
-      <w:bookmarkEnd w:id="130"/>
-      <w:bookmarkEnd w:id="131"/>
+      <w:bookmarkEnd w:id="132"/>
+      <w:bookmarkEnd w:id="133"/>
     </w:p>
     <w:p>
       <w:r>
@@ -8108,7 +8098,7 @@
         </w:numPr>
         <w:ind w:left="720" w:hanging="720"/>
       </w:pPr>
-      <w:bookmarkStart w:id="132" w:name="_Toc30628078"/>
+      <w:bookmarkStart w:id="134" w:name="_Toc30863382"/>
       <w:r>
         <w:t xml:space="preserve">FR9 </w:t>
       </w:r>
@@ -8121,7 +8111,7 @@
       <w:r>
         <w:t>Profile</w:t>
       </w:r>
-      <w:bookmarkEnd w:id="132"/>
+      <w:bookmarkEnd w:id="134"/>
     </w:p>
     <w:p>
       <w:pPr>
@@ -8154,8 +8144,6 @@
       </w:r>
     </w:p>
     <w:p>
-      <w:commentRangeStart w:id="133"/>
-      <w:commentRangeStart w:id="134"/>
       <w:r>
         <w:t xml:space="preserve">Chariot shall utilize </w:t>
       </w:r>
@@ -8169,29 +8157,10 @@
         <w:t xml:space="preserve">to discern </w:t>
       </w:r>
       <w:r>
-        <w:t xml:space="preserve">different IoT device </w:t>
-      </w:r>
-      <w:commentRangeEnd w:id="133"/>
-      <w:commentRangeEnd w:id="134"/>
-      <w:r>
-        <w:t>models</w:t>
-      </w:r>
-      <w:ins w:id="135" w:author="Colaire,Kamalludin" w:date="2020-01-17T11:08:00Z">
-        <w:r>
-          <w:t>.</w:t>
-        </w:r>
-        <w:r>
-          <w:rPr>
-            <w:rStyle w:val="CommentReference"/>
-          </w:rPr>
-          <w:commentReference w:id="133"/>
-        </w:r>
-      </w:ins>
-      <w:r>
-        <w:rPr>
-          <w:rStyle w:val="CommentReference"/>
-        </w:rPr>
-        <w:commentReference w:id="134"/>
+        <w:t>different IoT device models</w:t>
+      </w:r>
+      <w:r>
+        <w:t>.</w:t>
       </w:r>
       <w:r>
         <w:t xml:space="preserve"> </w:t>
@@ -8231,8 +8200,8 @@
         </w:numPr>
         <w:ind w:left="720" w:hanging="720"/>
       </w:pPr>
-      <w:bookmarkStart w:id="136" w:name="_Toc29721770"/>
-      <w:bookmarkStart w:id="137" w:name="_Toc30628079"/>
+      <w:bookmarkStart w:id="135" w:name="_Toc29721770"/>
+      <w:bookmarkStart w:id="136" w:name="_Toc30863383"/>
       <w:r>
         <w:t>FR</w:t>
       </w:r>
@@ -8248,8 +8217,8 @@
       <w:r>
         <w:t xml:space="preserve"> IoT Device Configuration</w:t>
       </w:r>
+      <w:bookmarkEnd w:id="135"/>
       <w:bookmarkEnd w:id="136"/>
-      <w:bookmarkEnd w:id="137"/>
     </w:p>
     <w:p>
       <w:pPr>
@@ -8393,6 +8362,7 @@
         <w:ind w:left="540"/>
       </w:pPr>
       <w:r>
+        <w:lastRenderedPageBreak/>
         <w:t>FR</w:t>
       </w:r>
       <w:r>
@@ -8475,8 +8445,8 @@
           <w:numId w:val="0"/>
         </w:numPr>
       </w:pPr>
-      <w:bookmarkStart w:id="138" w:name="_Toc29721771"/>
-      <w:bookmarkStart w:id="139" w:name="_Toc30628080"/>
+      <w:bookmarkStart w:id="137" w:name="_Toc29721771"/>
+      <w:bookmarkStart w:id="138" w:name="_Toc30863384"/>
       <w:r>
         <w:t>FR1</w:t>
       </w:r>
@@ -8495,8 +8465,8 @@
       <w:r>
         <w:t>Adding IoT Devices</w:t>
       </w:r>
+      <w:bookmarkEnd w:id="137"/>
       <w:bookmarkEnd w:id="138"/>
-      <w:bookmarkEnd w:id="139"/>
     </w:p>
     <w:p>
       <w:pPr>
@@ -8578,8 +8548,8 @@
           <w:numId w:val="0"/>
         </w:numPr>
       </w:pPr>
-      <w:bookmarkStart w:id="140" w:name="_Toc29721772"/>
-      <w:bookmarkStart w:id="141" w:name="_Toc30628081"/>
+      <w:bookmarkStart w:id="139" w:name="_Toc29721772"/>
+      <w:bookmarkStart w:id="140" w:name="_Toc30863385"/>
       <w:r>
         <w:t>FR1</w:t>
       </w:r>
@@ -8607,8 +8577,8 @@
       <w:r>
         <w:t>a Data Collection Episode</w:t>
       </w:r>
+      <w:bookmarkEnd w:id="139"/>
       <w:bookmarkEnd w:id="140"/>
-      <w:bookmarkEnd w:id="141"/>
     </w:p>
     <w:p>
       <w:pPr>
@@ -8698,7 +8668,7 @@
           <w:szCs w:val="28"/>
         </w:rPr>
       </w:pPr>
-      <w:bookmarkStart w:id="142" w:name="_Toc29721773"/>
+      <w:bookmarkStart w:id="141" w:name="_Toc29721773"/>
       <w:r>
         <w:br w:type="page"/>
       </w:r>
@@ -8712,8 +8682,9 @@
         </w:numPr>
         <w:ind w:left="720" w:hanging="720"/>
       </w:pPr>
-      <w:bookmarkStart w:id="143" w:name="_Toc30628082"/>
-      <w:r>
+      <w:bookmarkStart w:id="142" w:name="_Toc30863386"/>
+      <w:r>
+        <w:lastRenderedPageBreak/>
         <w:t>FR1</w:t>
       </w:r>
       <w:r>
@@ -8728,8 +8699,8 @@
       <w:r>
         <w:t xml:space="preserve"> IoT Device Removal</w:t>
       </w:r>
+      <w:bookmarkEnd w:id="141"/>
       <w:bookmarkEnd w:id="142"/>
-      <w:bookmarkEnd w:id="143"/>
     </w:p>
     <w:p>
       <w:pPr>
@@ -8811,8 +8782,8 @@
           <w:numId w:val="0"/>
         </w:numPr>
       </w:pPr>
-      <w:bookmarkStart w:id="144" w:name="_Toc29721774"/>
-      <w:bookmarkStart w:id="145" w:name="_Toc30628083"/>
+      <w:bookmarkStart w:id="143" w:name="_Toc29721774"/>
+      <w:bookmarkStart w:id="144" w:name="_Toc30863387"/>
       <w:r>
         <w:t>FR1</w:t>
       </w:r>
@@ -8840,8 +8811,8 @@
       <w:r>
         <w:t>During a Data Collection Episode</w:t>
       </w:r>
+      <w:bookmarkEnd w:id="143"/>
       <w:bookmarkEnd w:id="144"/>
-      <w:bookmarkEnd w:id="145"/>
     </w:p>
     <w:p>
       <w:pPr>
@@ -8869,7 +8840,6 @@
       <w:pPr>
         <w:rPr>
           <w:b/>
-          <w:bCs/>
         </w:rPr>
       </w:pPr>
       <w:r>
@@ -8959,7 +8929,7 @@
           <w:numId w:val="0"/>
         </w:numPr>
       </w:pPr>
-      <w:bookmarkStart w:id="146" w:name="_Toc30628084"/>
+      <w:bookmarkStart w:id="145" w:name="_Toc30863388"/>
       <w:r>
         <w:t>FR1</w:t>
       </w:r>
@@ -8978,7 +8948,7 @@
       <w:r>
         <w:t>IoT Device Removal During a Data Collection Episode</w:t>
       </w:r>
-      <w:bookmarkEnd w:id="146"/>
+      <w:bookmarkEnd w:id="145"/>
     </w:p>
     <w:p>
       <w:pPr>
@@ -9053,8 +9023,8 @@
         </w:numPr>
         <w:ind w:left="720" w:hanging="720"/>
       </w:pPr>
-      <w:bookmarkStart w:id="147" w:name="_Toc29721775"/>
-      <w:bookmarkStart w:id="148" w:name="_Toc30628085"/>
+      <w:bookmarkStart w:id="146" w:name="_Toc29721775"/>
+      <w:bookmarkStart w:id="147" w:name="_Toc30863389"/>
       <w:r>
         <w:t>FR</w:t>
       </w:r>
@@ -9076,8 +9046,8 @@
       <w:r>
         <w:t>IoT Device Status</w:t>
       </w:r>
+      <w:bookmarkEnd w:id="146"/>
       <w:bookmarkEnd w:id="147"/>
-      <w:bookmarkEnd w:id="148"/>
     </w:p>
     <w:p>
       <w:pPr>
@@ -9138,11 +9108,11 @@
         </w:numPr>
         <w:ind w:left="720" w:hanging="720"/>
       </w:pPr>
-      <w:bookmarkStart w:id="149" w:name="_Toc30628086"/>
+      <w:bookmarkStart w:id="148" w:name="_Toc30863390"/>
       <w:r>
         <w:t>Data Collection</w:t>
       </w:r>
-      <w:bookmarkEnd w:id="149"/>
+      <w:bookmarkEnd w:id="148"/>
     </w:p>
     <w:p>
       <w:r>
@@ -9154,7 +9124,7 @@
       <w:r>
         <w:t>.</w:t>
       </w:r>
-      <w:bookmarkStart w:id="150" w:name="_Toc29721776"/>
+      <w:bookmarkStart w:id="149" w:name="_Toc29721776"/>
     </w:p>
     <w:p>
       <w:pPr>
@@ -9175,7 +9145,7 @@
         </w:numPr>
         <w:ind w:left="720" w:hanging="720"/>
       </w:pPr>
-      <w:bookmarkStart w:id="151" w:name="_Toc30628087"/>
+      <w:bookmarkStart w:id="150" w:name="_Toc30863391"/>
       <w:r>
         <w:t>FR</w:t>
       </w:r>
@@ -9197,11 +9167,11 @@
       <w:r>
         <w:t>Data Collection Episode</w:t>
       </w:r>
+      <w:bookmarkEnd w:id="149"/>
+      <w:r>
+        <w:t xml:space="preserve"> (DCE)</w:t>
+      </w:r>
       <w:bookmarkEnd w:id="150"/>
-      <w:r>
-        <w:t xml:space="preserve"> (DCE)</w:t>
-      </w:r>
-      <w:bookmarkEnd w:id="151"/>
     </w:p>
     <w:p>
       <w:pPr>
@@ -9660,6 +9630,7 @@
         <w:ind w:left="540"/>
       </w:pPr>
       <w:r>
+        <w:lastRenderedPageBreak/>
         <w:t>A user</w:t>
       </w:r>
       <w:r>
@@ -9668,27 +9639,8 @@
       <w:r>
         <w:t xml:space="preserve">be able to </w:t>
       </w:r>
-      <w:commentRangeStart w:id="152"/>
-      <w:commentRangeStart w:id="153"/>
-      <w:r>
-        <w:t>terminate</w:t>
-      </w:r>
-      <w:commentRangeEnd w:id="152"/>
-      <w:r>
-        <w:rPr>
-          <w:rStyle w:val="CommentReference"/>
-        </w:rPr>
-        <w:commentReference w:id="152"/>
-      </w:r>
-      <w:commentRangeEnd w:id="153"/>
-      <w:r>
-        <w:rPr>
-          <w:rStyle w:val="CommentReference"/>
-        </w:rPr>
-        <w:commentReference w:id="153"/>
-      </w:r>
-      <w:r>
-        <w:t xml:space="preserve"> a data collection episode. This will </w:t>
+      <w:r>
+        <w:t xml:space="preserve">terminate a data collection episode. This will </w:t>
       </w:r>
       <w:r>
         <w:t xml:space="preserve">immediately </w:t>
@@ -9717,8 +9669,8 @@
         </w:numPr>
         <w:ind w:left="720" w:hanging="720"/>
       </w:pPr>
-      <w:bookmarkStart w:id="154" w:name="_Toc29721777"/>
-      <w:bookmarkStart w:id="155" w:name="_Toc30628088"/>
+      <w:bookmarkStart w:id="151" w:name="_Toc29721777"/>
+      <w:bookmarkStart w:id="152" w:name="_Toc30863392"/>
       <w:r>
         <w:t>FR1</w:t>
       </w:r>
@@ -9734,8 +9686,8 @@
       <w:r>
         <w:t xml:space="preserve"> IoT Device Data Collection</w:t>
       </w:r>
-      <w:bookmarkEnd w:id="154"/>
-      <w:bookmarkEnd w:id="155"/>
+      <w:bookmarkEnd w:id="151"/>
+      <w:bookmarkEnd w:id="152"/>
     </w:p>
     <w:p>
       <w:pPr>
@@ -9994,7 +9946,7 @@
           <w:szCs w:val="28"/>
         </w:rPr>
       </w:pPr>
-      <w:bookmarkStart w:id="156" w:name="_Toc29721778"/>
+      <w:bookmarkStart w:id="153" w:name="_Toc29721778"/>
       <w:r>
         <w:br w:type="page"/>
       </w:r>
@@ -10008,8 +9960,9 @@
         </w:numPr>
         <w:ind w:left="720" w:hanging="720"/>
       </w:pPr>
-      <w:bookmarkStart w:id="157" w:name="_Toc30628089"/>
-      <w:r>
+      <w:bookmarkStart w:id="154" w:name="_Toc30863393"/>
+      <w:r>
+        <w:lastRenderedPageBreak/>
         <w:t>FR</w:t>
       </w:r>
       <w:r>
@@ -10030,8 +9983,8 @@
       <w:r>
         <w:t>Data Collection Episode Configuration</w:t>
       </w:r>
-      <w:bookmarkEnd w:id="156"/>
-      <w:bookmarkEnd w:id="157"/>
+      <w:bookmarkEnd w:id="153"/>
+      <w:bookmarkEnd w:id="154"/>
     </w:p>
     <w:p>
       <w:pPr>
@@ -10284,8 +10237,8 @@
         </w:numPr>
         <w:ind w:left="720" w:hanging="720"/>
       </w:pPr>
-      <w:bookmarkStart w:id="158" w:name="_Toc29721779"/>
-      <w:bookmarkStart w:id="159" w:name="_Toc30628090"/>
+      <w:bookmarkStart w:id="155" w:name="_Toc29721779"/>
+      <w:bookmarkStart w:id="156" w:name="_Toc30863394"/>
       <w:r>
         <w:t>FR</w:t>
       </w:r>
@@ -10304,8 +10257,8 @@
       <w:r>
         <w:t>Concurrent Network Data Collection</w:t>
       </w:r>
-      <w:bookmarkEnd w:id="158"/>
-      <w:bookmarkEnd w:id="159"/>
+      <w:bookmarkEnd w:id="155"/>
+      <w:bookmarkEnd w:id="156"/>
     </w:p>
     <w:p>
       <w:pPr>
@@ -10374,12 +10327,11 @@
         <w:rPr>
           <w:rFonts w:eastAsiaTheme="majorEastAsia"/>
           <w:b/>
-          <w:bCs/>
           <w:sz w:val="28"/>
           <w:szCs w:val="28"/>
         </w:rPr>
       </w:pPr>
-      <w:bookmarkStart w:id="160" w:name="_Toc29721780"/>
+      <w:bookmarkStart w:id="157" w:name="_Toc29721780"/>
       <w:r>
         <w:br w:type="page"/>
       </w:r>
@@ -10394,6 +10346,7 @@
         <w:ind w:left="864" w:hanging="144"/>
       </w:pPr>
       <w:r>
+        <w:lastRenderedPageBreak/>
         <w:t>FR</w:t>
       </w:r>
       <w:r>
@@ -10414,7 +10367,7 @@
       <w:r>
         <w:t>Concurrent Network Data Collection of Network Sharing IoT Devices</w:t>
       </w:r>
-      <w:bookmarkEnd w:id="160"/>
+      <w:bookmarkEnd w:id="157"/>
     </w:p>
     <w:p>
       <w:pPr>
@@ -10498,13 +10451,13 @@
         </w:numPr>
         <w:ind w:left="720" w:hanging="720"/>
       </w:pPr>
-      <w:bookmarkStart w:id="161" w:name="_Toc29721781"/>
-      <w:bookmarkStart w:id="162" w:name="_Toc30628091"/>
+      <w:bookmarkStart w:id="158" w:name="_Toc29721781"/>
+      <w:bookmarkStart w:id="159" w:name="_Toc30863395"/>
       <w:r>
         <w:t>Data Access</w:t>
       </w:r>
-      <w:bookmarkEnd w:id="161"/>
-      <w:bookmarkEnd w:id="162"/>
+      <w:bookmarkEnd w:id="158"/>
+      <w:bookmarkEnd w:id="159"/>
     </w:p>
     <w:p>
       <w:r>
@@ -10521,8 +10474,8 @@
         </w:numPr>
         <w:ind w:left="720" w:hanging="720"/>
       </w:pPr>
-      <w:bookmarkStart w:id="163" w:name="_Toc29721782"/>
-      <w:bookmarkStart w:id="164" w:name="_Toc30628092"/>
+      <w:bookmarkStart w:id="160" w:name="_Toc29721782"/>
+      <w:bookmarkStart w:id="161" w:name="_Toc30863396"/>
       <w:r>
         <w:t>FR</w:t>
       </w:r>
@@ -10541,8 +10494,8 @@
       <w:r>
         <w:t xml:space="preserve"> Data Storage</w:t>
       </w:r>
-      <w:bookmarkEnd w:id="163"/>
-      <w:bookmarkEnd w:id="164"/>
+      <w:bookmarkEnd w:id="160"/>
+      <w:bookmarkEnd w:id="161"/>
     </w:p>
     <w:p>
       <w:pPr>
@@ -10597,142 +10550,6 @@
       <w:r>
         <w:t>and accessing of collected data.</w:t>
       </w:r>
-    </w:p>
-    <w:p/>
-    <w:p>
-      <w:pPr>
-        <w:pStyle w:val="Heading3"/>
-        <w:numPr>
-          <w:ilvl w:val="0"/>
-          <w:numId w:val="0"/>
-        </w:numPr>
-        <w:rPr>
-          <w:del w:id="165" w:author="Colaire,Kamalludin" w:date="2020-01-22T11:53:00Z"/>
-        </w:rPr>
-      </w:pPr>
-      <w:bookmarkStart w:id="166" w:name="_Toc29721783"/>
-      <w:bookmarkStart w:id="167" w:name="_Toc30628093"/>
-      <w:commentRangeStart w:id="168"/>
-      <w:del w:id="169" w:author="Colaire,Kamalludin" w:date="2020-01-22T11:53:00Z">
-        <w:r>
-          <w:delText>FR2</w:delText>
-        </w:r>
-        <w:r>
-          <w:delText>2</w:delText>
-        </w:r>
-        <w:r>
-          <w:delText xml:space="preserve"> </w:delText>
-        </w:r>
-        <w:r>
-          <w:delText>–</w:delText>
-        </w:r>
-        <w:r>
-          <w:delText xml:space="preserve"> </w:delText>
-        </w:r>
-        <w:r>
-          <w:delText>Live Data Access</w:delText>
-        </w:r>
-      </w:del>
-      <w:bookmarkEnd w:id="166"/>
-      <w:commentRangeEnd w:id="168"/>
-      <w:r>
-        <w:rPr>
-          <w:rStyle w:val="CommentReference"/>
-          <w:b w:val="0"/>
-          <w:bCs w:val="0"/>
-        </w:rPr>
-        <w:commentReference w:id="168"/>
-      </w:r>
-      <w:bookmarkEnd w:id="167"/>
-    </w:p>
-    <w:p>
-      <w:pPr>
-        <w:rPr>
-          <w:del w:id="170" w:author="Colaire,Kamalludin" w:date="2020-01-22T11:53:00Z"/>
-          <w:b/>
-          <w:bCs/>
-        </w:rPr>
-      </w:pPr>
-      <w:del w:id="171" w:author="Colaire,Kamalludin" w:date="2020-01-22T11:53:00Z">
-        <w:r>
-          <w:rPr>
-            <w:b/>
-            <w:bCs/>
-          </w:rPr>
-          <w:delText xml:space="preserve">Priority: </w:delText>
-        </w:r>
-        <w:r>
-          <w:rPr>
-            <w:b/>
-            <w:bCs/>
-          </w:rPr>
-          <w:delText>High</w:delText>
-        </w:r>
-      </w:del>
-    </w:p>
-    <w:p>
-      <w:pPr>
-        <w:rPr>
-          <w:del w:id="172" w:author="Colaire,Kamalludin" w:date="2020-01-22T11:53:00Z"/>
-          <w:b/>
-          <w:bCs/>
-        </w:rPr>
-      </w:pPr>
-      <w:del w:id="173" w:author="Colaire,Kamalludin" w:date="2020-01-22T11:53:00Z">
-        <w:r>
-          <w:rPr>
-            <w:b/>
-            <w:bCs/>
-          </w:rPr>
-          <w:delText>Target User: All</w:delText>
-        </w:r>
-      </w:del>
-    </w:p>
-    <w:p>
-      <w:pPr>
-        <w:rPr>
-          <w:del w:id="174" w:author="Colaire,Kamalludin" w:date="2020-01-22T11:53:00Z"/>
-          <w:b/>
-          <w:bCs/>
-        </w:rPr>
-      </w:pPr>
-      <w:commentRangeStart w:id="175"/>
-      <w:commentRangeStart w:id="176"/>
-      <w:del w:id="177" w:author="Colaire,Kamalludin" w:date="2020-01-22T11:53:00Z">
-        <w:r>
-          <w:delText xml:space="preserve">Chariot shall have interfaces for the access of stored data during a </w:delText>
-        </w:r>
-        <w:r>
-          <w:delText>DCE</w:delText>
-        </w:r>
-        <w:r>
-          <w:delText>.</w:delText>
-        </w:r>
-        <w:r>
-          <w:delText xml:space="preserve"> </w:delText>
-        </w:r>
-        <w:r>
-          <w:rPr>
-            <w:b/>
-            <w:bCs/>
-          </w:rPr>
-          <w:delText>See FR25.</w:delText>
-        </w:r>
-        <w:commentRangeEnd w:id="175"/>
-        <w:r>
-          <w:rPr>
-            <w:rStyle w:val="CommentReference"/>
-          </w:rPr>
-          <w:commentReference w:id="175"/>
-        </w:r>
-        <w:commentRangeEnd w:id="176"/>
-        <w:r>
-          <w:rPr>
-            <w:rStyle w:val="CommentReference"/>
-          </w:rPr>
-          <w:commentReference w:id="176"/>
-        </w:r>
-      </w:del>
     </w:p>
     <w:p>
       <w:pPr>
@@ -10753,13 +10570,13 @@
         </w:numPr>
         <w:ind w:left="720" w:hanging="720"/>
       </w:pPr>
-      <w:bookmarkStart w:id="179" w:name="_Toc29721784"/>
-      <w:bookmarkStart w:id="180" w:name="_Toc30628094"/>
+      <w:bookmarkStart w:id="162" w:name="_Toc29721784"/>
+      <w:bookmarkStart w:id="163" w:name="_Toc30863397"/>
       <w:r>
         <w:t>FR2</w:t>
       </w:r>
       <w:r>
-        <w:t>3</w:t>
+        <w:t>2</w:t>
       </w:r>
       <w:r>
         <w:t xml:space="preserve"> </w:t>
@@ -10782,8 +10599,8 @@
       <w:r>
         <w:t>Received Data</w:t>
       </w:r>
-      <w:bookmarkEnd w:id="179"/>
-      <w:bookmarkEnd w:id="180"/>
+      <w:bookmarkEnd w:id="162"/>
+      <w:bookmarkEnd w:id="163"/>
     </w:p>
     <w:p>
       <w:pPr>
@@ -10873,7 +10690,7 @@
           <w:szCs w:val="28"/>
         </w:rPr>
       </w:pPr>
-      <w:bookmarkStart w:id="181" w:name="_Toc29721785"/>
+      <w:bookmarkStart w:id="164" w:name="_Toc29721785"/>
       <w:r>
         <w:br w:type="page"/>
       </w:r>
@@ -10887,12 +10704,13 @@
         </w:numPr>
         <w:ind w:left="720" w:hanging="720"/>
       </w:pPr>
-      <w:bookmarkStart w:id="182" w:name="_Toc30628095"/>
-      <w:r>
+      <w:bookmarkStart w:id="165" w:name="_Toc30863398"/>
+      <w:r>
+        <w:lastRenderedPageBreak/>
         <w:t>FR2</w:t>
       </w:r>
       <w:r>
-        <w:t>4</w:t>
+        <w:t>3</w:t>
       </w:r>
       <w:r>
         <w:t xml:space="preserve"> </w:t>
@@ -10915,8 +10733,8 @@
       <w:r>
         <w:t>Collected Data</w:t>
       </w:r>
-      <w:bookmarkEnd w:id="181"/>
-      <w:bookmarkEnd w:id="182"/>
+      <w:bookmarkEnd w:id="164"/>
+      <w:bookmarkEnd w:id="165"/>
     </w:p>
     <w:p>
       <w:pPr>
@@ -10978,8 +10796,8 @@
         </w:numPr>
         <w:ind w:left="720" w:hanging="720"/>
       </w:pPr>
-      <w:bookmarkStart w:id="183" w:name="_Toc29721786"/>
-      <w:bookmarkStart w:id="184" w:name="_Toc30628096"/>
+      <w:bookmarkStart w:id="166" w:name="_Toc29721786"/>
+      <w:bookmarkStart w:id="167" w:name="_Toc30863399"/>
       <w:r>
         <w:t>FR</w:t>
       </w:r>
@@ -10987,7 +10805,7 @@
         <w:t>2</w:t>
       </w:r>
       <w:r>
-        <w:t>5</w:t>
+        <w:t>4</w:t>
       </w:r>
       <w:r>
         <w:t xml:space="preserve"> </w:t>
@@ -11004,8 +10822,8 @@
       <w:r>
         <w:t xml:space="preserve"> Data from a File</w:t>
       </w:r>
-      <w:bookmarkEnd w:id="183"/>
-      <w:bookmarkEnd w:id="184"/>
+      <w:bookmarkEnd w:id="166"/>
+      <w:bookmarkEnd w:id="167"/>
     </w:p>
     <w:p>
       <w:pPr>
@@ -11069,7 +10887,7 @@
         <w:t>FR2</w:t>
       </w:r>
       <w:r>
-        <w:t>5</w:t>
+        <w:t>4</w:t>
       </w:r>
       <w:r>
         <w:t xml:space="preserve">.1 </w:t>
@@ -11162,7 +10980,7 @@
         <w:t>FR2</w:t>
       </w:r>
       <w:r>
-        <w:t>5</w:t>
+        <w:t>4</w:t>
       </w:r>
       <w:r>
         <w:t xml:space="preserve">.1 </w:t>
@@ -11262,7 +11080,7 @@
           <w:szCs w:val="28"/>
         </w:rPr>
       </w:pPr>
-      <w:bookmarkStart w:id="185" w:name="_Toc29721787"/>
+      <w:bookmarkStart w:id="168" w:name="_Toc29721787"/>
       <w:r>
         <w:br w:type="page"/>
       </w:r>
@@ -11276,15 +11094,16 @@
         </w:numPr>
         <w:ind w:left="720" w:hanging="720"/>
       </w:pPr>
-      <w:bookmarkStart w:id="186" w:name="_Toc30628097"/>
-      <w:r>
+      <w:bookmarkStart w:id="169" w:name="_Toc30863400"/>
+      <w:r>
+        <w:lastRenderedPageBreak/>
         <w:t xml:space="preserve">Data </w:t>
       </w:r>
       <w:r>
         <w:t>Output</w:t>
       </w:r>
-      <w:bookmarkEnd w:id="185"/>
-      <w:bookmarkEnd w:id="186"/>
+      <w:bookmarkEnd w:id="168"/>
+      <w:bookmarkEnd w:id="169"/>
     </w:p>
     <w:p>
       <w:r>
@@ -11343,9 +11162,8 @@
         </w:numPr>
         <w:ind w:left="720" w:hanging="720"/>
       </w:pPr>
-      <w:bookmarkStart w:id="187" w:name="_Toc29721788"/>
-      <w:bookmarkStart w:id="188" w:name="_Toc30628098"/>
-      <w:commentRangeStart w:id="189"/>
+      <w:bookmarkStart w:id="170" w:name="_Toc29721788"/>
+      <w:bookmarkStart w:id="171" w:name="_Toc30863401"/>
       <w:r>
         <w:t>FR</w:t>
       </w:r>
@@ -11353,7 +11171,7 @@
         <w:t>2</w:t>
       </w:r>
       <w:r>
-        <w:t>6</w:t>
+        <w:t>5</w:t>
       </w:r>
       <w:r>
         <w:t xml:space="preserve"> </w:t>
@@ -11367,17 +11185,8 @@
       <w:r>
         <w:t>Output</w:t>
       </w:r>
-      <w:bookmarkEnd w:id="187"/>
-      <w:commentRangeEnd w:id="189"/>
-      <w:r>
-        <w:rPr>
-          <w:rStyle w:val="CommentReference"/>
-          <w:b w:val="0"/>
-          <w:bCs w:val="0"/>
-        </w:rPr>
-        <w:commentReference w:id="189"/>
-      </w:r>
-      <w:bookmarkEnd w:id="188"/>
+      <w:bookmarkEnd w:id="170"/>
+      <w:bookmarkEnd w:id="171"/>
     </w:p>
     <w:p>
       <w:pPr>
@@ -11413,48 +11222,33 @@
       <w:r>
         <w:t xml:space="preserve">Chariot shall </w:t>
       </w:r>
-      <w:ins w:id="190" w:author="Colaire,Kamalludin" w:date="2020-01-22T11:54:00Z">
-        <w:r>
-          <w:t xml:space="preserve">maintain an </w:t>
-        </w:r>
-        <w:r>
-          <w:t xml:space="preserve">output </w:t>
-        </w:r>
-        <w:r>
-          <w:t xml:space="preserve">source that </w:t>
-        </w:r>
-        <w:r>
-          <w:t xml:space="preserve">internal and </w:t>
-        </w:r>
-        <w:r>
-          <w:t xml:space="preserve">external </w:t>
-        </w:r>
-        <w:r>
-          <w:t>Dat</w:t>
-        </w:r>
-      </w:ins>
-      <w:ins w:id="191" w:author="Colaire,Kamalludin" w:date="2020-01-22T11:55:00Z">
-        <w:r>
-          <w:t>a Output Receivers</w:t>
-        </w:r>
-        <w:r>
-          <w:t xml:space="preserve"> shall </w:t>
-        </w:r>
-        <w:r>
-          <w:t xml:space="preserve">be able to receive data </w:t>
-        </w:r>
-        <w:r>
-          <w:t>from.</w:t>
-        </w:r>
-      </w:ins>
-      <w:del w:id="192" w:author="Colaire,Kamalludin" w:date="2020-01-22T11:54:00Z">
-        <w:r>
-          <w:delText xml:space="preserve">output collected </w:delText>
-        </w:r>
-        <w:r>
-          <w:delText>data to external programs and services in parallel to the storage of said data.</w:delText>
-        </w:r>
-      </w:del>
+      <w:r>
+        <w:t xml:space="preserve">maintain an </w:t>
+      </w:r>
+      <w:r>
+        <w:t xml:space="preserve">output </w:t>
+      </w:r>
+      <w:r>
+        <w:t xml:space="preserve">source that </w:t>
+      </w:r>
+      <w:r>
+        <w:t xml:space="preserve">internal and </w:t>
+      </w:r>
+      <w:r>
+        <w:t xml:space="preserve">external </w:t>
+      </w:r>
+      <w:r>
+        <w:t>Data Output Receivers</w:t>
+      </w:r>
+      <w:r>
+        <w:t xml:space="preserve"> shall </w:t>
+      </w:r>
+      <w:r>
+        <w:t xml:space="preserve">be able to receive data </w:t>
+      </w:r>
+      <w:r>
+        <w:t>from.</w:t>
+      </w:r>
     </w:p>
     <w:p>
       <w:pPr>
@@ -11465,8 +11259,8 @@
         </w:numPr>
         <w:ind w:left="720" w:hanging="720"/>
       </w:pPr>
-      <w:bookmarkStart w:id="193" w:name="_Toc29721789"/>
-      <w:bookmarkStart w:id="194" w:name="_Toc30628099"/>
+      <w:bookmarkStart w:id="172" w:name="_Toc29721789"/>
+      <w:bookmarkStart w:id="173" w:name="_Toc30863402"/>
       <w:r>
         <w:t>FR</w:t>
       </w:r>
@@ -11474,7 +11268,7 @@
         <w:t>2</w:t>
       </w:r>
       <w:r>
-        <w:t>7</w:t>
+        <w:t>6</w:t>
       </w:r>
       <w:r>
         <w:t xml:space="preserve"> </w:t>
@@ -11491,8 +11285,8 @@
       <w:r>
         <w:t xml:space="preserve"> during a Data Collection Episode</w:t>
       </w:r>
-      <w:bookmarkEnd w:id="193"/>
-      <w:bookmarkEnd w:id="194"/>
+      <w:bookmarkEnd w:id="172"/>
+      <w:bookmarkEnd w:id="173"/>
     </w:p>
     <w:p>
       <w:pPr>
@@ -11547,212 +11341,31 @@
         <w:t xml:space="preserve"> or the connection of other outputs.</w:t>
       </w:r>
     </w:p>
-    <w:p/>
-    <w:p>
-      <w:pPr>
-        <w:rPr>
-          <w:del w:id="195" w:author="Colaire,Kamalludin" w:date="2020-01-22T11:57:00Z"/>
-        </w:rPr>
-      </w:pPr>
-      <w:commentRangeStart w:id="196"/>
-      <w:del w:id="197" w:author="Colaire,Kamalludin" w:date="2020-01-22T11:57:00Z">
-        <w:r>
-          <w:rPr>
-            <w:b/>
-            <w:sz w:val="28"/>
-            <w:szCs w:val="28"/>
-          </w:rPr>
-          <w:delText>FR2</w:delText>
-        </w:r>
-        <w:r>
-          <w:rPr>
-            <w:b/>
-            <w:sz w:val="28"/>
-            <w:szCs w:val="28"/>
-          </w:rPr>
-          <w:delText>8</w:delText>
-        </w:r>
-      </w:del>
-      <w:commentRangeEnd w:id="196"/>
-      <w:r>
-        <w:rPr>
-          <w:rStyle w:val="CommentReference"/>
-        </w:rPr>
-        <w:commentReference w:id="196"/>
-      </w:r>
-      <w:del w:id="198" w:author="Colaire,Kamalludin" w:date="2020-01-22T11:57:00Z">
-        <w:r>
-          <w:rPr>
-            <w:b/>
-            <w:sz w:val="28"/>
-            <w:szCs w:val="28"/>
-          </w:rPr>
-          <w:delText xml:space="preserve"> – Data Output Receiver</w:delText>
-        </w:r>
-      </w:del>
-    </w:p>
-    <w:p>
-      <w:pPr>
-        <w:rPr>
-          <w:del w:id="199" w:author="Colaire,Kamalludin" w:date="2020-01-22T11:57:00Z"/>
-          <w:b/>
-          <w:bCs/>
-        </w:rPr>
-      </w:pPr>
-      <w:del w:id="200" w:author="Colaire,Kamalludin" w:date="2020-01-22T11:57:00Z">
-        <w:r>
-          <w:rPr>
-            <w:b/>
-            <w:bCs/>
-          </w:rPr>
-          <w:delText>Priority: Essential</w:delText>
-        </w:r>
-      </w:del>
-    </w:p>
-    <w:p>
-      <w:pPr>
-        <w:rPr>
-          <w:del w:id="201" w:author="Colaire,Kamalludin" w:date="2020-01-22T11:57:00Z"/>
-          <w:b/>
-          <w:bCs/>
-        </w:rPr>
-      </w:pPr>
-      <w:del w:id="202" w:author="Colaire,Kamalludin" w:date="2020-01-22T11:57:00Z">
-        <w:r>
-          <w:rPr>
-            <w:b/>
-            <w:bCs/>
-          </w:rPr>
-          <w:delText>Target User: All</w:delText>
-        </w:r>
-      </w:del>
-    </w:p>
-    <w:p>
-      <w:pPr>
-        <w:rPr>
-          <w:ins w:id="203" w:author="Ho,John" w:date="2020-01-18T11:08:00Z"/>
-          <w:del w:id="204" w:author="Colaire,Kamalludin" w:date="2020-01-22T11:57:00Z"/>
-        </w:rPr>
-      </w:pPr>
-      <w:del w:id="205" w:author="Colaire,Kamalludin" w:date="2020-01-22T11:57:00Z">
-        <w:r>
-          <w:delText xml:space="preserve">A </w:delText>
-        </w:r>
-        <w:r>
-          <w:delText>user shall be able to connect a data output receiver to a Chariot data output</w:delText>
-        </w:r>
-        <w:r>
-          <w:delText xml:space="preserve"> t</w:delText>
-        </w:r>
-        <w:commentRangeStart w:id="206"/>
-        <w:r>
-          <w:delText>o</w:delText>
-        </w:r>
-        <w:r>
-          <w:delText xml:space="preserve"> </w:delText>
-        </w:r>
-        <w:r>
-          <w:delText>manipulat</w:delText>
-        </w:r>
-        <w:commentRangeEnd w:id="206"/>
-        <w:r>
-          <w:rPr>
-            <w:rStyle w:val="CommentReference"/>
-          </w:rPr>
-          <w:commentReference w:id="206"/>
-        </w:r>
-        <w:r>
-          <w:delText>e</w:delText>
-        </w:r>
-        <w:r>
-          <w:delText xml:space="preserve"> the </w:delText>
-        </w:r>
-        <w:r>
-          <w:delText xml:space="preserve">data outside </w:delText>
-        </w:r>
-        <w:r>
-          <w:delText xml:space="preserve">Chariot. </w:delText>
-        </w:r>
-        <w:r>
-          <w:delText>This will be a one</w:delText>
-        </w:r>
-        <w:r>
-          <w:delText>-</w:delText>
-        </w:r>
-        <w:r>
-          <w:delText xml:space="preserve">way </w:delText>
-        </w:r>
-        <w:r>
-          <w:delText>connection</w:delText>
-        </w:r>
-        <w:r>
-          <w:delText xml:space="preserve"> </w:delText>
-        </w:r>
-        <w:r>
-          <w:delText>that will not affect stored data.</w:delText>
-        </w:r>
-        <w:r>
-          <w:delText xml:space="preserve"> </w:delText>
-        </w:r>
-      </w:del>
-    </w:p>
-    <w:p>
-      <w:pPr>
+    <w:p>
+      <w:pPr>
+        <w:spacing w:line="240" w:lineRule="auto"/>
+      </w:pPr>
+    </w:p>
+    <w:p>
+      <w:pPr>
+        <w:spacing w:line="240" w:lineRule="auto"/>
+      </w:pPr>
+      <w:bookmarkStart w:id="174" w:name="_Toc29721790"/>
+      <w:r>
         <w:rPr>
           <w:b/>
           <w:sz w:val="28"/>
           <w:szCs w:val="28"/>
-          <w:rPrChange w:id="207" w:author="Ho,John" w:date="2020-01-19T16:00:00Z">
-            <w:rPr>
-              <w:b/>
-              <w:bCs/>
-              <w:sz w:val="32"/>
-              <w:szCs w:val="32"/>
-            </w:rPr>
-          </w:rPrChange>
-        </w:rPr>
-      </w:pPr>
-    </w:p>
-    <w:p>
-      <w:pPr>
-        <w:spacing w:line="240" w:lineRule="auto"/>
-        <w:rPr>
-          <w:ins w:id="208" w:author="Ho,John" w:date="2020-01-18T11:08:00Z"/>
-        </w:rPr>
-        <w:pPrChange w:id="209" w:author="Ho,John" w:date="2020-01-18T11:09:00Z">
-          <w:pPr>
-            <w:pStyle w:val="Heading3"/>
-            <w:numPr>
-              <w:ilvl w:val="0"/>
-              <w:numId w:val="0"/>
-            </w:numPr>
-            <w:ind w:left="0" w:firstLine="0"/>
-          </w:pPr>
-        </w:pPrChange>
-      </w:pPr>
-    </w:p>
-    <w:p>
-      <w:pPr>
-        <w:spacing w:line="240" w:lineRule="auto"/>
-        <w:pPrChange w:id="210" w:author="Ho,John" w:date="2020-01-19T16:00:00Z">
-          <w:pPr>
-            <w:pStyle w:val="Heading3"/>
-            <w:numPr>
-              <w:ilvl w:val="0"/>
-              <w:numId w:val="0"/>
-            </w:numPr>
-            <w:ind w:left="0" w:firstLine="0"/>
-          </w:pPr>
-        </w:pPrChange>
-      </w:pPr>
-      <w:bookmarkStart w:id="211" w:name="_Toc29721790"/>
+        </w:rPr>
+        <w:t>FR</w:t>
+      </w:r>
       <w:r>
         <w:rPr>
           <w:b/>
           <w:sz w:val="28"/>
           <w:szCs w:val="28"/>
         </w:rPr>
-        <w:t>FR</w:t>
+        <w:t>2</w:t>
       </w:r>
       <w:r>
         <w:rPr>
@@ -11760,7 +11373,7 @@
           <w:sz w:val="28"/>
           <w:szCs w:val="28"/>
         </w:rPr>
-        <w:t>28</w:t>
+        <w:t>7</w:t>
       </w:r>
       <w:r>
         <w:rPr>
@@ -11768,25 +11381,9 @@
           <w:sz w:val="28"/>
           <w:szCs w:val="28"/>
         </w:rPr>
-        <w:t xml:space="preserve"> </w:t>
-      </w:r>
-      <w:commentRangeStart w:id="212"/>
-      <w:commentRangeEnd w:id="212"/>
-      <w:r>
-        <w:rPr>
-          <w:rStyle w:val="CommentReference"/>
-        </w:rPr>
-        <w:commentReference w:id="212"/>
-      </w:r>
-      <w:r>
-        <w:rPr>
-          <w:b/>
-          <w:sz w:val="28"/>
-          <w:szCs w:val="28"/>
-        </w:rPr>
-        <w:t>– Visualizer</w:t>
-      </w:r>
-      <w:bookmarkEnd w:id="211"/>
+        <w:t xml:space="preserve"> – Visualizer</w:t>
+      </w:r>
+      <w:bookmarkEnd w:id="174"/>
     </w:p>
     <w:p>
       <w:pPr>
@@ -11875,7 +11472,7 @@
         <w:t>2</w:t>
       </w:r>
       <w:r>
-        <w:t>8</w:t>
+        <w:t>7</w:t>
       </w:r>
       <w:r>
         <w:t xml:space="preserve">.1 </w:t>
@@ -11933,7 +11530,6 @@
       <w:pPr>
         <w:rPr>
           <w:b/>
-          <w:bCs/>
           <w:sz w:val="28"/>
           <w:szCs w:val="28"/>
         </w:rPr>
@@ -11943,7 +11539,6 @@
       <w:pPr>
         <w:rPr>
           <w:b/>
-          <w:bCs/>
           <w:sz w:val="28"/>
           <w:szCs w:val="28"/>
         </w:rPr>
@@ -11953,13 +11548,14 @@
       <w:pPr>
         <w:pStyle w:val="Heading2"/>
       </w:pPr>
-      <w:bookmarkStart w:id="213" w:name="_Toc29721797"/>
-      <w:bookmarkStart w:id="214" w:name="_Toc30628100"/>
-      <w:r>
+      <w:bookmarkStart w:id="175" w:name="_Toc29721797"/>
+      <w:bookmarkStart w:id="176" w:name="_Toc30863403"/>
+      <w:r>
+        <w:lastRenderedPageBreak/>
         <w:t>Nonfunctional Requirements</w:t>
       </w:r>
-      <w:bookmarkEnd w:id="213"/>
-      <w:bookmarkEnd w:id="214"/>
+      <w:bookmarkEnd w:id="175"/>
+      <w:bookmarkEnd w:id="176"/>
     </w:p>
     <w:p>
       <w:pPr>
@@ -11988,56 +11584,56 @@
         </w:numPr>
         <w:ind w:left="720" w:hanging="720"/>
       </w:pPr>
-      <w:bookmarkStart w:id="215" w:name="_Toc24218423"/>
-      <w:bookmarkStart w:id="216" w:name="_Toc24218468"/>
-      <w:bookmarkStart w:id="217" w:name="_Toc24222604"/>
-      <w:bookmarkStart w:id="218" w:name="_Toc24222960"/>
-      <w:bookmarkStart w:id="219" w:name="_Toc24223056"/>
-      <w:bookmarkStart w:id="220" w:name="_Toc24223144"/>
-      <w:bookmarkStart w:id="221" w:name="_Toc24223232"/>
-      <w:bookmarkStart w:id="222" w:name="_Toc24223321"/>
-      <w:bookmarkStart w:id="223" w:name="_Toc24223425"/>
-      <w:bookmarkStart w:id="224" w:name="_Toc24223513"/>
-      <w:bookmarkStart w:id="225" w:name="_Toc24223609"/>
-      <w:bookmarkStart w:id="226" w:name="_Toc24223697"/>
-      <w:bookmarkStart w:id="227" w:name="_Toc24223786"/>
-      <w:bookmarkStart w:id="228" w:name="_Toc24223874"/>
-      <w:bookmarkStart w:id="229" w:name="_Toc24223962"/>
-      <w:bookmarkStart w:id="230" w:name="_Toc24224050"/>
-      <w:bookmarkStart w:id="231" w:name="_Toc24224138"/>
-      <w:bookmarkStart w:id="232" w:name="_Toc24224226"/>
-      <w:bookmarkStart w:id="233" w:name="_Toc24224311"/>
-      <w:bookmarkStart w:id="234" w:name="_Toc24224395"/>
-      <w:bookmarkStart w:id="235" w:name="_Toc24224476"/>
-      <w:bookmarkStart w:id="236" w:name="_Toc24224549"/>
-      <w:bookmarkStart w:id="237" w:name="_Toc24224622"/>
-      <w:bookmarkStart w:id="238" w:name="_Toc24225101"/>
-      <w:bookmarkStart w:id="239" w:name="_Toc29721798"/>
-      <w:bookmarkStart w:id="240" w:name="_Toc30628101"/>
-      <w:bookmarkEnd w:id="215"/>
-      <w:bookmarkEnd w:id="216"/>
-      <w:bookmarkEnd w:id="217"/>
-      <w:bookmarkEnd w:id="218"/>
-      <w:bookmarkEnd w:id="219"/>
-      <w:bookmarkEnd w:id="220"/>
-      <w:bookmarkEnd w:id="221"/>
-      <w:bookmarkEnd w:id="222"/>
-      <w:bookmarkEnd w:id="223"/>
-      <w:bookmarkEnd w:id="224"/>
-      <w:bookmarkEnd w:id="225"/>
-      <w:bookmarkEnd w:id="226"/>
-      <w:bookmarkEnd w:id="227"/>
-      <w:bookmarkEnd w:id="228"/>
-      <w:bookmarkEnd w:id="229"/>
-      <w:bookmarkEnd w:id="230"/>
-      <w:bookmarkEnd w:id="231"/>
-      <w:bookmarkEnd w:id="232"/>
-      <w:bookmarkEnd w:id="233"/>
-      <w:bookmarkEnd w:id="234"/>
-      <w:bookmarkEnd w:id="235"/>
-      <w:bookmarkEnd w:id="236"/>
-      <w:bookmarkEnd w:id="237"/>
-      <w:bookmarkEnd w:id="238"/>
+      <w:bookmarkStart w:id="177" w:name="_Toc24218423"/>
+      <w:bookmarkStart w:id="178" w:name="_Toc24218468"/>
+      <w:bookmarkStart w:id="179" w:name="_Toc24222604"/>
+      <w:bookmarkStart w:id="180" w:name="_Toc24222960"/>
+      <w:bookmarkStart w:id="181" w:name="_Toc24223056"/>
+      <w:bookmarkStart w:id="182" w:name="_Toc24223144"/>
+      <w:bookmarkStart w:id="183" w:name="_Toc24223232"/>
+      <w:bookmarkStart w:id="184" w:name="_Toc24223321"/>
+      <w:bookmarkStart w:id="185" w:name="_Toc24223425"/>
+      <w:bookmarkStart w:id="186" w:name="_Toc24223513"/>
+      <w:bookmarkStart w:id="187" w:name="_Toc24223609"/>
+      <w:bookmarkStart w:id="188" w:name="_Toc24223697"/>
+      <w:bookmarkStart w:id="189" w:name="_Toc24223786"/>
+      <w:bookmarkStart w:id="190" w:name="_Toc24223874"/>
+      <w:bookmarkStart w:id="191" w:name="_Toc24223962"/>
+      <w:bookmarkStart w:id="192" w:name="_Toc24224050"/>
+      <w:bookmarkStart w:id="193" w:name="_Toc24224138"/>
+      <w:bookmarkStart w:id="194" w:name="_Toc24224226"/>
+      <w:bookmarkStart w:id="195" w:name="_Toc24224311"/>
+      <w:bookmarkStart w:id="196" w:name="_Toc24224395"/>
+      <w:bookmarkStart w:id="197" w:name="_Toc24224476"/>
+      <w:bookmarkStart w:id="198" w:name="_Toc24224549"/>
+      <w:bookmarkStart w:id="199" w:name="_Toc24224622"/>
+      <w:bookmarkStart w:id="200" w:name="_Toc24225101"/>
+      <w:bookmarkStart w:id="201" w:name="_Toc29721798"/>
+      <w:bookmarkStart w:id="202" w:name="_Toc30863404"/>
+      <w:bookmarkEnd w:id="177"/>
+      <w:bookmarkEnd w:id="178"/>
+      <w:bookmarkEnd w:id="179"/>
+      <w:bookmarkEnd w:id="180"/>
+      <w:bookmarkEnd w:id="181"/>
+      <w:bookmarkEnd w:id="182"/>
+      <w:bookmarkEnd w:id="183"/>
+      <w:bookmarkEnd w:id="184"/>
+      <w:bookmarkEnd w:id="185"/>
+      <w:bookmarkEnd w:id="186"/>
+      <w:bookmarkEnd w:id="187"/>
+      <w:bookmarkEnd w:id="188"/>
+      <w:bookmarkEnd w:id="189"/>
+      <w:bookmarkEnd w:id="190"/>
+      <w:bookmarkEnd w:id="191"/>
+      <w:bookmarkEnd w:id="192"/>
+      <w:bookmarkEnd w:id="193"/>
+      <w:bookmarkEnd w:id="194"/>
+      <w:bookmarkEnd w:id="195"/>
+      <w:bookmarkEnd w:id="196"/>
+      <w:bookmarkEnd w:id="197"/>
+      <w:bookmarkEnd w:id="198"/>
+      <w:bookmarkEnd w:id="199"/>
+      <w:bookmarkEnd w:id="200"/>
       <w:r>
         <w:t>NFR</w:t>
       </w:r>
@@ -12050,8 +11646,8 @@
       <w:r>
         <w:t>Extensibility</w:t>
       </w:r>
-      <w:bookmarkEnd w:id="239"/>
-      <w:bookmarkEnd w:id="240"/>
+      <w:bookmarkEnd w:id="201"/>
+      <w:bookmarkEnd w:id="202"/>
     </w:p>
     <w:p>
       <w:pPr>
@@ -12136,8 +11732,8 @@
         </w:numPr>
         <w:ind w:left="720" w:hanging="720"/>
       </w:pPr>
-      <w:bookmarkStart w:id="241" w:name="_Toc29721799"/>
-      <w:bookmarkStart w:id="242" w:name="_Toc30628102"/>
+      <w:bookmarkStart w:id="203" w:name="_Toc29721799"/>
+      <w:bookmarkStart w:id="204" w:name="_Toc30863405"/>
       <w:r>
         <w:t xml:space="preserve">NFR2 </w:t>
       </w:r>
@@ -12151,10 +11747,10 @@
       <w:r>
         <w:t xml:space="preserve"> Deployment</w:t>
       </w:r>
-      <w:bookmarkStart w:id="243" w:name="_Toc24218475"/>
-      <w:bookmarkEnd w:id="241"/>
-      <w:bookmarkEnd w:id="243"/>
-      <w:bookmarkEnd w:id="242"/>
+      <w:bookmarkStart w:id="205" w:name="_Toc24218475"/>
+      <w:bookmarkEnd w:id="203"/>
+      <w:bookmarkEnd w:id="205"/>
+      <w:bookmarkEnd w:id="204"/>
     </w:p>
     <w:p>
       <w:pPr>
@@ -12276,8 +11872,8 @@
         </w:numPr>
         <w:ind w:left="720" w:hanging="720"/>
       </w:pPr>
-      <w:bookmarkStart w:id="244" w:name="_Toc29721800"/>
-      <w:bookmarkStart w:id="245" w:name="_Toc30628103"/>
+      <w:bookmarkStart w:id="206" w:name="_Toc29721800"/>
+      <w:bookmarkStart w:id="207" w:name="_Toc30863406"/>
       <w:r>
         <w:t xml:space="preserve">NFR3 </w:t>
       </w:r>
@@ -12287,8 +11883,8 @@
       <w:r>
         <w:t xml:space="preserve"> Data Integrity</w:t>
       </w:r>
-      <w:bookmarkEnd w:id="244"/>
-      <w:bookmarkEnd w:id="245"/>
+      <w:bookmarkEnd w:id="206"/>
+      <w:bookmarkEnd w:id="207"/>
     </w:p>
     <w:p>
       <w:pPr>
@@ -12369,8 +11965,8 @@
         </w:numPr>
         <w:ind w:left="720" w:hanging="720"/>
       </w:pPr>
-      <w:bookmarkStart w:id="246" w:name="_Toc29721801"/>
-      <w:bookmarkStart w:id="247" w:name="_Toc30628104"/>
+      <w:bookmarkStart w:id="208" w:name="_Toc29721801"/>
+      <w:bookmarkStart w:id="209" w:name="_Toc30863407"/>
       <w:r>
         <w:t>NFR</w:t>
       </w:r>
@@ -12389,8 +11985,8 @@
       <w:r>
         <w:t>Real-Time Data Collection</w:t>
       </w:r>
-      <w:bookmarkEnd w:id="246"/>
-      <w:bookmarkEnd w:id="247"/>
+      <w:bookmarkEnd w:id="208"/>
+      <w:bookmarkEnd w:id="209"/>
     </w:p>
     <w:p>
       <w:pPr>
@@ -12475,36 +12071,17 @@
       <w:r>
         <w:t>receive</w:t>
       </w:r>
-      <w:commentRangeStart w:id="248"/>
       <w:r>
         <w:t xml:space="preserve"> </w:t>
       </w:r>
-      <w:commentRangeStart w:id="249"/>
       <w:r>
         <w:t xml:space="preserve">and </w:t>
       </w:r>
-      <w:commentRangeEnd w:id="248"/>
       <w:r>
         <w:t>save</w:t>
       </w:r>
       <w:r>
-        <w:t xml:space="preserve"> </w:t>
-      </w:r>
-      <w:commentRangeEnd w:id="249"/>
-      <w:r>
-        <w:rPr>
-          <w:rStyle w:val="CommentReference"/>
-        </w:rPr>
-        <w:commentReference w:id="249"/>
-      </w:r>
-      <w:r>
-        <w:rPr>
-          <w:rStyle w:val="CommentReference"/>
-        </w:rPr>
-        <w:commentReference w:id="248"/>
-      </w:r>
-      <w:r>
-        <w:t xml:space="preserve">the data sent in that </w:t>
+        <w:t xml:space="preserve"> the data sent in that </w:t>
       </w:r>
       <w:r>
         <w:t>one</w:t>
@@ -12535,8 +12112,8 @@
         </w:numPr>
         <w:ind w:left="720" w:hanging="720"/>
       </w:pPr>
-      <w:bookmarkStart w:id="250" w:name="_Toc29721802"/>
-      <w:bookmarkStart w:id="251" w:name="_Toc30628105"/>
+      <w:bookmarkStart w:id="210" w:name="_Toc29721802"/>
+      <w:bookmarkStart w:id="211" w:name="_Toc30863408"/>
       <w:r>
         <w:t>NFR</w:t>
       </w:r>
@@ -12555,8 +12132,8 @@
       <w:r>
         <w:t>Error Handling</w:t>
       </w:r>
-      <w:bookmarkEnd w:id="250"/>
-      <w:bookmarkEnd w:id="251"/>
+      <w:bookmarkEnd w:id="210"/>
+      <w:bookmarkEnd w:id="211"/>
     </w:p>
     <w:p>
       <w:pPr>
@@ -12625,8 +12202,8 @@
         </w:numPr>
         <w:ind w:left="720" w:hanging="720"/>
       </w:pPr>
-      <w:bookmarkStart w:id="252" w:name="_Toc29721803"/>
-      <w:bookmarkStart w:id="253" w:name="_Toc30628106"/>
+      <w:bookmarkStart w:id="212" w:name="_Toc29721803"/>
+      <w:bookmarkStart w:id="213" w:name="_Toc30863409"/>
       <w:r>
         <w:t>NFR</w:t>
       </w:r>
@@ -12646,10 +12223,10 @@
       <w:r>
         <w:t xml:space="preserve"> Security</w:t>
       </w:r>
-      <w:bookmarkStart w:id="254" w:name="_Toc24218479"/>
-      <w:bookmarkEnd w:id="252"/>
-      <w:bookmarkEnd w:id="254"/>
-      <w:bookmarkEnd w:id="253"/>
+      <w:bookmarkStart w:id="214" w:name="_Toc24218479"/>
+      <w:bookmarkEnd w:id="212"/>
+      <w:bookmarkEnd w:id="214"/>
+      <w:bookmarkEnd w:id="213"/>
     </w:p>
     <w:p>
       <w:pPr>
@@ -12722,8 +12299,8 @@
         </w:numPr>
         <w:ind w:left="720" w:hanging="720"/>
       </w:pPr>
-      <w:bookmarkStart w:id="255" w:name="_Toc29721804"/>
-      <w:bookmarkStart w:id="256" w:name="_Toc30628107"/>
+      <w:bookmarkStart w:id="215" w:name="_Toc29721804"/>
+      <w:bookmarkStart w:id="216" w:name="_Toc30863410"/>
       <w:r>
         <w:t>NFR</w:t>
       </w:r>
@@ -12742,8 +12319,8 @@
       <w:r>
         <w:t>Documentation</w:t>
       </w:r>
-      <w:bookmarkEnd w:id="255"/>
-      <w:bookmarkEnd w:id="256"/>
+      <w:bookmarkEnd w:id="215"/>
+      <w:bookmarkEnd w:id="216"/>
     </w:p>
     <w:p>
       <w:pPr>
@@ -12833,43 +12410,13 @@
       <w:pPr>
         <w:pStyle w:val="Heading2"/>
       </w:pPr>
-      <w:bookmarkStart w:id="257" w:name="_Toc29721805"/>
-      <w:bookmarkStart w:id="258" w:name="_Toc30628108"/>
-      <w:commentRangeStart w:id="259"/>
-      <w:commentRangeStart w:id="260"/>
-      <w:commentRangeStart w:id="261"/>
+      <w:bookmarkStart w:id="217" w:name="_Toc29721805"/>
+      <w:bookmarkStart w:id="218" w:name="_Toc30863411"/>
       <w:r>
         <w:t>Data Requirements</w:t>
       </w:r>
-      <w:commentRangeEnd w:id="259"/>
-      <w:r>
-        <w:rPr>
-          <w:rStyle w:val="CommentReference"/>
-          <w:b w:val="0"/>
-          <w:bCs w:val="0"/>
-        </w:rPr>
-        <w:commentReference w:id="259"/>
-      </w:r>
-      <w:bookmarkEnd w:id="257"/>
-      <w:commentRangeEnd w:id="260"/>
-      <w:r>
-        <w:rPr>
-          <w:rStyle w:val="CommentReference"/>
-          <w:b w:val="0"/>
-          <w:bCs w:val="0"/>
-        </w:rPr>
-        <w:commentReference w:id="260"/>
-      </w:r>
-      <w:commentRangeEnd w:id="261"/>
-      <w:r>
-        <w:rPr>
-          <w:rStyle w:val="CommentReference"/>
-          <w:b w:val="0"/>
-          <w:bCs w:val="0"/>
-        </w:rPr>
-        <w:commentReference w:id="261"/>
-      </w:r>
-      <w:bookmarkEnd w:id="258"/>
+      <w:bookmarkEnd w:id="217"/>
+      <w:bookmarkEnd w:id="218"/>
     </w:p>
     <w:p>
       <w:r>
@@ -13319,6 +12866,23 @@
             <w:r>
               <w:t>.</w:t>
             </w:r>
+            <w:r>
+              <w:t xml:space="preserve"> </w:t>
+            </w:r>
+            <w:r>
+              <w:rPr>
+                <w:b/>
+                <w:bCs/>
+              </w:rPr>
+              <w:t>See FR</w:t>
+            </w:r>
+            <w:r>
+              <w:rPr>
+                <w:b/>
+                <w:bCs/>
+              </w:rPr>
+              <w:t>9</w:t>
+            </w:r>
           </w:p>
         </w:tc>
       </w:tr>
@@ -13404,7 +12968,7 @@
                 <w:b/>
                 <w:bCs/>
               </w:rPr>
-              <w:t>9</w:t>
+              <w:t>10</w:t>
             </w:r>
           </w:p>
         </w:tc>
@@ -13481,7 +13045,7 @@
                 <w:b/>
                 <w:bCs/>
               </w:rPr>
-              <w:t>14</w:t>
+              <w:t>16</w:t>
             </w:r>
           </w:p>
         </w:tc>
@@ -13770,13 +13334,13 @@
       <w:pPr>
         <w:pStyle w:val="Heading2"/>
       </w:pPr>
-      <w:bookmarkStart w:id="262" w:name="_Toc29721806"/>
-      <w:bookmarkStart w:id="263" w:name="_Toc30628109"/>
+      <w:bookmarkStart w:id="219" w:name="_Toc29721806"/>
+      <w:bookmarkStart w:id="220" w:name="_Toc30863412"/>
       <w:r>
         <w:t>Design Constraints</w:t>
       </w:r>
-      <w:bookmarkEnd w:id="262"/>
-      <w:bookmarkEnd w:id="263"/>
+      <w:bookmarkEnd w:id="219"/>
+      <w:bookmarkEnd w:id="220"/>
     </w:p>
     <w:p>
       <w:r>
@@ -13794,8 +13358,8 @@
           <w:numId w:val="0"/>
         </w:numPr>
       </w:pPr>
-      <w:bookmarkStart w:id="264" w:name="_Toc29721807"/>
-      <w:bookmarkStart w:id="265" w:name="_Toc30628110"/>
+      <w:bookmarkStart w:id="221" w:name="_Toc29721807"/>
+      <w:bookmarkStart w:id="222" w:name="_Toc30863413"/>
       <w:r>
         <w:t>DC</w:t>
       </w:r>
@@ -13817,8 +13381,8 @@
       <w:r>
         <w:t xml:space="preserve"> User Interface</w:t>
       </w:r>
-      <w:bookmarkEnd w:id="264"/>
-      <w:bookmarkEnd w:id="265"/>
+      <w:bookmarkEnd w:id="221"/>
+      <w:bookmarkEnd w:id="222"/>
     </w:p>
     <w:p>
       <w:r>
@@ -13840,8 +13404,8 @@
           <w:numId w:val="0"/>
         </w:numPr>
       </w:pPr>
-      <w:bookmarkStart w:id="266" w:name="_Toc29721808"/>
-      <w:bookmarkStart w:id="267" w:name="_Toc30628111"/>
+      <w:bookmarkStart w:id="223" w:name="_Toc29721808"/>
+      <w:bookmarkStart w:id="224" w:name="_Toc30863414"/>
       <w:r>
         <w:t>DC</w:t>
       </w:r>
@@ -13860,8 +13424,8 @@
       <w:r>
         <w:t>External Library Usage</w:t>
       </w:r>
-      <w:bookmarkEnd w:id="266"/>
-      <w:bookmarkEnd w:id="267"/>
+      <w:bookmarkEnd w:id="223"/>
+      <w:bookmarkEnd w:id="224"/>
     </w:p>
     <w:p>
       <w:r>
@@ -13896,8 +13460,8 @@
         </w:numPr>
         <w:ind w:left="720" w:hanging="720"/>
       </w:pPr>
-      <w:bookmarkStart w:id="268" w:name="_Toc29721809"/>
-      <w:bookmarkStart w:id="269" w:name="_Toc30628112"/>
+      <w:bookmarkStart w:id="225" w:name="_Toc29721809"/>
+      <w:bookmarkStart w:id="226" w:name="_Toc30863415"/>
       <w:r>
         <w:t>DC</w:t>
       </w:r>
@@ -13916,8 +13480,8 @@
       <w:r>
         <w:t>LGPL Licensing</w:t>
       </w:r>
-      <w:bookmarkEnd w:id="268"/>
-      <w:bookmarkEnd w:id="269"/>
+      <w:bookmarkEnd w:id="225"/>
+      <w:bookmarkEnd w:id="226"/>
     </w:p>
     <w:p>
       <w:r>
@@ -13980,8 +13544,8 @@
           <w:numId w:val="0"/>
         </w:numPr>
       </w:pPr>
-      <w:bookmarkStart w:id="270" w:name="_Toc29721810"/>
-      <w:bookmarkStart w:id="271" w:name="_Toc30628113"/>
+      <w:bookmarkStart w:id="227" w:name="_Toc29721810"/>
+      <w:bookmarkStart w:id="228" w:name="_Toc30863416"/>
       <w:r>
         <w:t>DC</w:t>
       </w:r>
@@ -14006,8 +13570,8 @@
       <w:r>
         <w:t xml:space="preserve"> Standard Compliance</w:t>
       </w:r>
-      <w:bookmarkEnd w:id="270"/>
-      <w:bookmarkEnd w:id="271"/>
+      <w:bookmarkEnd w:id="227"/>
+      <w:bookmarkEnd w:id="228"/>
     </w:p>
     <w:p>
       <w:r>
@@ -14122,8 +13686,8 @@
         </w:numPr>
         <w:ind w:left="720" w:hanging="720"/>
       </w:pPr>
-      <w:bookmarkStart w:id="272" w:name="_Toc29721811"/>
-      <w:bookmarkStart w:id="273" w:name="_Toc30628114"/>
+      <w:bookmarkStart w:id="229" w:name="_Toc29721811"/>
+      <w:bookmarkStart w:id="230" w:name="_Toc30863417"/>
       <w:r>
         <w:t>DC</w:t>
       </w:r>
@@ -14148,8 +13712,8 @@
       <w:r>
         <w:t>sor Framework</w:t>
       </w:r>
-      <w:bookmarkEnd w:id="272"/>
-      <w:bookmarkEnd w:id="273"/>
+      <w:bookmarkEnd w:id="229"/>
+      <w:bookmarkEnd w:id="230"/>
     </w:p>
     <w:p>
       <w:r>
@@ -14208,7 +13772,7 @@
         <w:br w:type="page"/>
       </w:r>
     </w:p>
-    <w:bookmarkStart w:id="274" w:name="_Toc30628115" w:displacedByCustomXml="next"/>
+    <w:bookmarkStart w:id="231" w:name="_Toc30863418" w:displacedByCustomXml="next"/>
     <w:sdt>
       <w:sdtPr>
         <w:rPr>
@@ -14224,7 +13788,7 @@
         </w:docPartObj>
       </w:sdtPr>
       <w:sdtContent>
-        <w:bookmarkStart w:id="275" w:name="_Toc29721812" w:displacedByCustomXml="prev"/>
+        <w:bookmarkStart w:id="232" w:name="_Toc29721812" w:displacedByCustomXml="prev"/>
         <w:p>
           <w:pPr>
             <w:pStyle w:val="Heading1"/>
@@ -14232,8 +13796,8 @@
           <w:r>
             <w:t>References</w:t>
           </w:r>
-          <w:bookmarkEnd w:id="275"/>
-          <w:bookmarkEnd w:id="274"/>
+          <w:bookmarkEnd w:id="232"/>
+          <w:bookmarkEnd w:id="231"/>
         </w:p>
         <w:p>
           <w:pPr>
@@ -14349,9 +13913,9 @@
       </w:pPr>
     </w:p>
     <w:sectPr>
-      <w:headerReference w:type="default" r:id="rId14"/>
-      <w:footerReference w:type="default" r:id="rId15"/>
-      <w:footerReference w:type="first" r:id="rId16"/>
+      <w:headerReference w:type="default" r:id="rId11"/>
+      <w:footerReference w:type="default" r:id="rId12"/>
+      <w:footerReference w:type="first" r:id="rId13"/>
       <w:pgSz w:w="12240" w:h="15840"/>
       <w:pgMar w:top="1440" w:right="1440" w:bottom="1440" w:left="1440" w:header="720" w:footer="720" w:gutter="0"/>
       <w:pgNumType w:start="0"/>
@@ -14362,382 +13926,8 @@
 </w:document>
 </file>
 
-<file path=word/comments.xml><?xml version="1.0" encoding="utf-8"?>
-<w:comments xmlns:wpc="http://schemas.microsoft.com/office/word/2010/wordprocessingCanvas" xmlns:cx="http://schemas.microsoft.com/office/drawing/2014/chartex" xmlns:cx1="http://schemas.microsoft.com/office/drawing/2015/9/8/chartex" xmlns:cx2="http://schemas.microsoft.com/office/drawing/2015/10/21/chartex" xmlns:cx3="http://schemas.microsoft.com/office/drawing/2016/5/9/chartex" xmlns:cx4="http://schemas.microsoft.com/office/drawing/2016/5/10/chartex" xmlns:cx5="http://schemas.microsoft.com/office/drawing/2016/5/11/chartex" xmlns:cx6="http://schemas.microsoft.com/office/drawing/2016/5/12/chartex" xmlns:cx7="http://schemas.microsoft.com/office/drawing/2016/5/13/chartex" xmlns:cx8="http://schemas.microsoft.com/office/drawing/2016/5/14/chartex" xmlns:mc="http://schemas.openxmlformats.org/markup-compatibility/2006" xmlns:aink="http://schemas.microsoft.com/office/drawing/2016/ink" xmlns:am3d="http://schemas.microsoft.com/office/drawing/2017/model3d" xmlns:o="urn:schemas-microsoft-com:office:office" xmlns:r="http://schemas.openxmlformats.org/officeDocument/2006/relationships" xmlns:m="http://schemas.openxmlformats.org/officeDocument/2006/math" xmlns:v="urn:schemas-microsoft-com:vml" xmlns:wp14="http://schemas.microsoft.com/office/word/2010/wordprocessingDrawing" xmlns:wp="http://schemas.openxmlformats.org/drawingml/2006/wordprocessingDrawing" xmlns:w10="urn:schemas-microsoft-com:office:word" xmlns:w="http://schemas.openxmlformats.org/wordprocessingml/2006/main" xmlns:w14="http://schemas.microsoft.com/office/word/2010/wordml" xmlns:w15="http://schemas.microsoft.com/office/word/2012/wordml" xmlns:w16cex="http://schemas.microsoft.com/office/word/2018/wordml/cex" xmlns:w16cid="http://schemas.microsoft.com/office/word/2016/wordml/cid" xmlns:w16="http://schemas.microsoft.com/office/word/2018/wordml" xmlns:w16se="http://schemas.microsoft.com/office/word/2015/wordml/symex" xmlns:wpg="http://schemas.microsoft.com/office/word/2010/wordprocessingGroup" xmlns:wpi="http://schemas.microsoft.com/office/word/2010/wordprocessingInk" xmlns:wne="http://schemas.microsoft.com/office/word/2006/wordml" xmlns:wps="http://schemas.microsoft.com/office/word/2010/wordprocessingShape" mc:Ignorable="w14 w15 w16se w16cid w16 w16cex wp14">
-  <w:comment w:id="4" w:author="Ryan Hassing" w:date="2020-01-06T14:17:00Z" w:initials="RH">
-    <w:p>
-      <w:pPr>
-        <w:pStyle w:val="CommentText"/>
-      </w:pPr>
-      <w:r>
-        <w:rPr>
-          <w:rStyle w:val="CommentReference"/>
-        </w:rPr>
-        <w:annotationRef/>
-      </w:r>
-      <w:r>
-        <w:t>Make sure to update TOC before submission</w:t>
-      </w:r>
-    </w:p>
-  </w:comment>
-  <w:comment w:id="133" w:author="Ho,John" w:date="2020-01-18T10:55:00Z" w:initials="Ho">
-    <w:p>
-      <w:pPr>
-        <w:pStyle w:val="CommentText"/>
-      </w:pPr>
-      <w:r>
-        <w:t>Reads weird/Unclear. Not sure what you are trying to say here</w:t>
-      </w:r>
-      <w:r>
-        <w:rPr>
-          <w:rStyle w:val="CommentReference"/>
-        </w:rPr>
-        <w:annotationRef/>
-      </w:r>
-    </w:p>
-  </w:comment>
-  <w:comment w:id="134" w:author="Colaire,Kamalludin [2]" w:date="2020-01-19T16:33:00Z" w:initials="KC">
-    <w:p>
-      <w:pPr>
-        <w:pStyle w:val="CommentText"/>
-      </w:pPr>
-      <w:r>
-        <w:rPr>
-          <w:rStyle w:val="CommentReference"/>
-        </w:rPr>
-        <w:annotationRef/>
-      </w:r>
-      <w:r>
-        <w:t xml:space="preserve">I needed wording for different models, like </w:t>
-      </w:r>
-      <w:proofErr w:type="spellStart"/>
-      <w:r>
-        <w:t>Impnj’s</w:t>
-      </w:r>
-      <w:proofErr w:type="spellEnd"/>
-      <w:r>
-        <w:t xml:space="preserve"> r420 model and the </w:t>
-      </w:r>
-      <w:proofErr w:type="spellStart"/>
-      <w:r>
-        <w:t>xarray</w:t>
-      </w:r>
-      <w:proofErr w:type="spellEnd"/>
-      <w:r>
-        <w:t>. In this case it’s the actual device model, now what it does.</w:t>
-      </w:r>
-    </w:p>
-  </w:comment>
-  <w:comment w:id="152" w:author="Garcia Lopez,Juan" w:date="2020-01-20T18:46:00Z" w:initials="GL">
-    <w:p>
-      <w:pPr>
-        <w:pStyle w:val="CommentText"/>
-      </w:pPr>
-      <w:r>
-        <w:t>Preemptively terminate sounds like we have a timer for how long the collection episode will last. Not sure if that is the case</w:t>
-      </w:r>
-      <w:r>
-        <w:rPr>
-          <w:rStyle w:val="CommentReference"/>
-        </w:rPr>
-        <w:annotationRef/>
-      </w:r>
-    </w:p>
-  </w:comment>
-  <w:comment w:id="153" w:author="Colaire,Kamalludin" w:date="2020-01-22T12:06:00Z" w:initials="C">
-    <w:p>
-      <w:pPr>
-        <w:pStyle w:val="CommentText"/>
-      </w:pPr>
-      <w:r>
-        <w:rPr>
-          <w:rStyle w:val="CommentReference"/>
-        </w:rPr>
-        <w:annotationRef/>
-      </w:r>
-      <w:r>
-        <w:t>Removed “preemptive”</w:t>
-      </w:r>
-    </w:p>
-  </w:comment>
-  <w:comment w:id="168" w:author="Colaire,Kamalludin" w:date="2020-01-22T11:54:00Z" w:initials="C">
-    <w:p>
-      <w:pPr>
-        <w:pStyle w:val="CommentText"/>
-      </w:pPr>
-      <w:r>
-        <w:rPr>
-          <w:rStyle w:val="CommentReference"/>
-        </w:rPr>
-        <w:annotationRef/>
-      </w:r>
-      <w:r>
-        <w:t>Removed as this is essentially what the Data Output is, but forced to be from the Database</w:t>
-      </w:r>
-    </w:p>
-  </w:comment>
-  <w:comment w:id="175" w:author="Ryan Hassing [2]" w:date="2020-01-13T20:42:00Z" w:initials="RH">
-    <w:p>
-      <w:pPr>
-        <w:pStyle w:val="CommentText"/>
-      </w:pPr>
-      <w:r>
-        <w:rPr>
-          <w:rStyle w:val="CommentReference"/>
-        </w:rPr>
-        <w:annotationRef/>
-      </w:r>
-      <w:r>
-        <w:t>Still not sure on this one.</w:t>
-      </w:r>
-      <w:r>
-        <w:t xml:space="preserve"> </w:t>
-      </w:r>
-      <w:r>
-        <w:t xml:space="preserve">If it is stored data, </w:t>
-      </w:r>
-      <w:r>
-        <w:t>users can access it however they want, right?</w:t>
-      </w:r>
-    </w:p>
-  </w:comment>
-  <w:comment w:id="176" w:author="Colaire,Kamalludin" w:date="2020-01-17T10:42:00Z" w:initials="KC">
-    <w:p>
-      <w:pPr>
-        <w:pStyle w:val="CommentText"/>
-      </w:pPr>
-      <w:bookmarkStart w:id="178" w:name="_GoBack"/>
-      <w:r>
-        <w:rPr>
-          <w:rStyle w:val="CommentReference"/>
-        </w:rPr>
-        <w:annotationRef/>
-      </w:r>
-      <w:r>
-        <w:t>This is setup for the Data output</w:t>
-      </w:r>
-      <w:bookmarkEnd w:id="178"/>
-    </w:p>
-  </w:comment>
-  <w:comment w:id="189" w:author="Colaire,Kamalludin" w:date="2020-01-22T11:56:00Z" w:initials="C">
-    <w:p>
-      <w:pPr>
-        <w:pStyle w:val="CommentText"/>
-      </w:pPr>
-      <w:r>
-        <w:rPr>
-          <w:rStyle w:val="CommentReference"/>
-        </w:rPr>
-        <w:annotationRef/>
-      </w:r>
-      <w:r>
-        <w:t xml:space="preserve">Combined with old FR28 as per </w:t>
-      </w:r>
-      <w:proofErr w:type="spellStart"/>
-      <w:r>
-        <w:t>Hislops</w:t>
-      </w:r>
-      <w:proofErr w:type="spellEnd"/>
-      <w:r>
-        <w:t xml:space="preserve"> suggestions.</w:t>
-      </w:r>
-    </w:p>
-  </w:comment>
-  <w:comment w:id="196" w:author="Colaire,Kamalludin" w:date="2020-01-22T11:57:00Z" w:initials="C">
-    <w:p>
-      <w:pPr>
-        <w:pStyle w:val="CommentText"/>
-      </w:pPr>
-      <w:r>
-        <w:rPr>
-          <w:rStyle w:val="CommentReference"/>
-        </w:rPr>
-        <w:annotationRef/>
-      </w:r>
-      <w:r>
-        <w:t>Left in for comparison.</w:t>
-      </w:r>
-    </w:p>
-  </w:comment>
-  <w:comment w:id="206" w:author="Garcia Lopez,Juan" w:date="2020-01-20T18:52:00Z" w:initials="GL">
-    <w:p>
-      <w:pPr>
-        <w:pStyle w:val="CommentText"/>
-      </w:pPr>
-      <w:r>
-        <w:t>Not saying this is wrong, but I would be curious to see whether Dr. Hislop understands the wording.</w:t>
-      </w:r>
-      <w:r>
-        <w:rPr>
-          <w:rStyle w:val="CommentReference"/>
-        </w:rPr>
-        <w:annotationRef/>
-      </w:r>
-    </w:p>
-  </w:comment>
-  <w:comment w:id="212" w:author="Colaire,Kamalludin [3]" w:date="2020-01-10T14:54:00Z" w:initials="C">
-    <w:p>
-      <w:pPr>
-        <w:pStyle w:val="CommentText"/>
-      </w:pPr>
-      <w:r>
-        <w:rPr>
-          <w:rStyle w:val="CommentReference"/>
-        </w:rPr>
-        <w:annotationRef/>
-      </w:r>
-      <w:r>
-        <w:t>Visualizer Requirement – note just for others to see</w:t>
-      </w:r>
-      <w:r>
-        <w:rPr>
-          <w:rStyle w:val="CommentReference"/>
-        </w:rPr>
-        <w:annotationRef/>
-      </w:r>
-      <w:r>
-        <w:rPr>
-          <w:rStyle w:val="CommentReference"/>
-        </w:rPr>
-        <w:annotationRef/>
-      </w:r>
-    </w:p>
-  </w:comment>
-  <w:comment w:id="249" w:author="Ryan Hassing [2]" w:date="2020-01-13T20:53:00Z" w:initials="RH">
-    <w:p>
-      <w:pPr>
-        <w:pStyle w:val="CommentText"/>
-      </w:pPr>
-      <w:r>
-        <w:rPr>
-          <w:rStyle w:val="CommentReference"/>
-        </w:rPr>
-        <w:annotationRef/>
-      </w:r>
-      <w:r>
-        <w:t>Does this mean write to a database?</w:t>
-      </w:r>
-    </w:p>
-  </w:comment>
-  <w:comment w:id="248" w:author="Colaire,Kamalludin" w:date="2020-01-22T12:01:00Z" w:initials="C">
-    <w:p>
-      <w:pPr>
-        <w:pStyle w:val="CommentText"/>
-      </w:pPr>
-      <w:r>
-        <w:rPr>
-          <w:rStyle w:val="CommentReference"/>
-        </w:rPr>
-        <w:annotationRef/>
-      </w:r>
-      <w:r>
-        <w:t>Set to save</w:t>
-      </w:r>
-    </w:p>
-  </w:comment>
-  <w:comment w:id="259" w:author="Kamalludin Colaire" w:date="2020-01-05T21:43:00Z" w:initials="KC">
-    <w:p>
-      <w:pPr>
-        <w:pStyle w:val="CommentText"/>
-      </w:pPr>
-      <w:r>
-        <w:rPr>
-          <w:rStyle w:val="CommentReference"/>
-        </w:rPr>
-        <w:annotationRef/>
-      </w:r>
-      <w:r>
-        <w:t>Untouched as is. I have to compare with the Design Doc and get things like the config files in here. I can probably remove some others.</w:t>
-      </w:r>
-    </w:p>
-  </w:comment>
-  <w:comment w:id="260" w:author="Ryan Hassing [2]" w:date="2020-01-13T20:54:00Z" w:initials="RH">
-    <w:p>
-      <w:pPr>
-        <w:pStyle w:val="CommentText"/>
-      </w:pPr>
-      <w:r>
-        <w:rPr>
-          <w:rStyle w:val="CommentReference"/>
-        </w:rPr>
-        <w:annotationRef/>
-      </w:r>
-      <w:r>
-        <w:t>Made some improvements to the data section in the design doc.</w:t>
-      </w:r>
-      <w:r>
-        <w:t xml:space="preserve"> Pending Hislop’s review, </w:t>
-      </w:r>
-      <w:r>
-        <w:t>we can synchronize these sections.</w:t>
-      </w:r>
-    </w:p>
-  </w:comment>
-  <w:comment w:id="261" w:author="Colaire,Kamalludin" w:date="2020-01-22T12:01:00Z" w:initials="C">
-    <w:p>
-      <w:pPr>
-        <w:pStyle w:val="CommentText"/>
-      </w:pPr>
-      <w:r>
-        <w:rPr>
-          <w:rStyle w:val="CommentReference"/>
-        </w:rPr>
-        <w:annotationRef/>
-      </w:r>
-      <w:r>
-        <w:t>Note to just double check referenced requirements numbers</w:t>
-      </w:r>
-    </w:p>
-  </w:comment>
-</w:comments>
-</file>
-
-<file path=word/commentsExtended.xml><?xml version="1.0" encoding="utf-8"?>
-<w15:commentsEx xmlns:wpc="http://schemas.microsoft.com/office/word/2010/wordprocessingCanvas" xmlns:cx="http://schemas.microsoft.com/office/drawing/2014/chartex" xmlns:cx1="http://schemas.microsoft.com/office/drawing/2015/9/8/chartex" xmlns:cx2="http://schemas.microsoft.com/office/drawing/2015/10/21/chartex" xmlns:cx3="http://schemas.microsoft.com/office/drawing/2016/5/9/chartex" xmlns:cx4="http://schemas.microsoft.com/office/drawing/2016/5/10/chartex" xmlns:cx5="http://schemas.microsoft.com/office/drawing/2016/5/11/chartex" xmlns:cx6="http://schemas.microsoft.com/office/drawing/2016/5/12/chartex" xmlns:cx7="http://schemas.microsoft.com/office/drawing/2016/5/13/chartex" xmlns:cx8="http://schemas.microsoft.com/office/drawing/2016/5/14/chartex" xmlns:mc="http://schemas.openxmlformats.org/markup-compatibility/2006" xmlns:aink="http://schemas.microsoft.com/office/drawing/2016/ink" xmlns:am3d="http://schemas.microsoft.com/office/drawing/2017/model3d" xmlns:o="urn:schemas-microsoft-com:office:office" xmlns:r="http://schemas.openxmlformats.org/officeDocument/2006/relationships" xmlns:m="http://schemas.openxmlformats.org/officeDocument/2006/math" xmlns:v="urn:schemas-microsoft-com:vml" xmlns:wp14="http://schemas.microsoft.com/office/word/2010/wordprocessingDrawing" xmlns:wp="http://schemas.openxmlformats.org/drawingml/2006/wordprocessingDrawing" xmlns:w10="urn:schemas-microsoft-com:office:word" xmlns:w="http://schemas.openxmlformats.org/wordprocessingml/2006/main" xmlns:w14="http://schemas.microsoft.com/office/word/2010/wordml" xmlns:w15="http://schemas.microsoft.com/office/word/2012/wordml" xmlns:w16cex="http://schemas.microsoft.com/office/word/2018/wordml/cex" xmlns:w16cid="http://schemas.microsoft.com/office/word/2016/wordml/cid" xmlns:w16="http://schemas.microsoft.com/office/word/2018/wordml" xmlns:w16se="http://schemas.microsoft.com/office/word/2015/wordml/symex" xmlns:wpg="http://schemas.microsoft.com/office/word/2010/wordprocessingGroup" xmlns:wpi="http://schemas.microsoft.com/office/word/2010/wordprocessingInk" xmlns:wne="http://schemas.microsoft.com/office/word/2006/wordml" xmlns:wps="http://schemas.microsoft.com/office/word/2010/wordprocessingShape" mc:Ignorable="w14 w15 w16se w16cid w16 w16cex wp14">
-  <w15:commentEx w15:paraId="7CF4D95D" w15:done="0"/>
-  <w15:commentEx w15:paraId="64C547BA" w15:done="0"/>
-  <w15:commentEx w15:paraId="6E35E18A" w15:paraIdParent="64C547BA" w15:done="0"/>
-  <w15:commentEx w15:paraId="397EAD42" w15:done="0"/>
-  <w15:commentEx w15:paraId="292214EF" w15:paraIdParent="397EAD42" w15:done="0"/>
-  <w15:commentEx w15:paraId="5B5A63AF" w15:done="0"/>
-  <w15:commentEx w15:paraId="38959772" w15:done="1"/>
-  <w15:commentEx w15:paraId="09144C33" w15:paraIdParent="38959772" w15:done="1"/>
-  <w15:commentEx w15:paraId="5C1CC7B5" w15:done="0"/>
-  <w15:commentEx w15:paraId="3E29545F" w15:done="0"/>
-  <w15:commentEx w15:paraId="32C3362E" w15:done="0"/>
-  <w15:commentEx w15:paraId="464DA4E0" w15:done="1"/>
-  <w15:commentEx w15:paraId="315C1F76" w15:done="1"/>
-  <w15:commentEx w15:paraId="6A7649E8" w15:paraIdParent="315C1F76" w15:done="1"/>
-  <w15:commentEx w15:paraId="49F6761A" w15:done="0"/>
-  <w15:commentEx w15:paraId="1DB1ACE5" w15:paraIdParent="49F6761A" w15:done="0"/>
-  <w15:commentEx w15:paraId="09913DD4" w15:paraIdParent="49F6761A" w15:done="0"/>
-</w15:commentsEx>
-</file>
-
-<file path=word/commentsIds.xml><?xml version="1.0" encoding="utf-8"?>
-<w16cid:commentsIds xmlns:wpc="http://schemas.microsoft.com/office/word/2010/wordprocessingCanvas" xmlns:cx="http://schemas.microsoft.com/office/drawing/2014/chartex" xmlns:cx1="http://schemas.microsoft.com/office/drawing/2015/9/8/chartex" xmlns:cx2="http://schemas.microsoft.com/office/drawing/2015/10/21/chartex" xmlns:cx3="http://schemas.microsoft.com/office/drawing/2016/5/9/chartex" xmlns:cx4="http://schemas.microsoft.com/office/drawing/2016/5/10/chartex" xmlns:cx5="http://schemas.microsoft.com/office/drawing/2016/5/11/chartex" xmlns:cx6="http://schemas.microsoft.com/office/drawing/2016/5/12/chartex" xmlns:cx7="http://schemas.microsoft.com/office/drawing/2016/5/13/chartex" xmlns:cx8="http://schemas.microsoft.com/office/drawing/2016/5/14/chartex" xmlns:mc="http://schemas.openxmlformats.org/markup-compatibility/2006" xmlns:aink="http://schemas.microsoft.com/office/drawing/2016/ink" xmlns:am3d="http://schemas.microsoft.com/office/drawing/2017/model3d" xmlns:o="urn:schemas-microsoft-com:office:office" xmlns:r="http://schemas.openxmlformats.org/officeDocument/2006/relationships" xmlns:m="http://schemas.openxmlformats.org/officeDocument/2006/math" xmlns:v="urn:schemas-microsoft-com:vml" xmlns:wp14="http://schemas.microsoft.com/office/word/2010/wordprocessingDrawing" xmlns:wp="http://schemas.openxmlformats.org/drawingml/2006/wordprocessingDrawing" xmlns:w10="urn:schemas-microsoft-com:office:word" xmlns:w="http://schemas.openxmlformats.org/wordprocessingml/2006/main" xmlns:w14="http://schemas.microsoft.com/office/word/2010/wordml" xmlns:w15="http://schemas.microsoft.com/office/word/2012/wordml" xmlns:w16cex="http://schemas.microsoft.com/office/word/2018/wordml/cex" xmlns:w16cid="http://schemas.microsoft.com/office/word/2016/wordml/cid" xmlns:w16="http://schemas.microsoft.com/office/word/2018/wordml" xmlns:w16se="http://schemas.microsoft.com/office/word/2015/wordml/symex" xmlns:wpg="http://schemas.microsoft.com/office/word/2010/wordprocessingGroup" xmlns:wpi="http://schemas.microsoft.com/office/word/2010/wordprocessingInk" xmlns:wne="http://schemas.microsoft.com/office/word/2006/wordml" xmlns:wps="http://schemas.microsoft.com/office/word/2010/wordprocessingShape" mc:Ignorable="w14 w15 w16se w16cid w16 w16cex wp14">
-  <w16cid:commentId w16cid:paraId="7CF4D95D" w16cid:durableId="21BDBFE4"/>
-  <w16cid:commentId w16cid:paraId="64C547BA" w16cid:durableId="4C3D491F"/>
-  <w16cid:commentId w16cid:paraId="6E35E18A" w16cid:durableId="21CF034B"/>
-  <w16cid:commentId w16cid:paraId="397EAD42" w16cid:durableId="7398A9D1"/>
-  <w16cid:commentId w16cid:paraId="292214EF" w16cid:durableId="21D2B92B"/>
-  <w16cid:commentId w16cid:paraId="5B5A63AF" w16cid:durableId="21D2B658"/>
-  <w16cid:commentId w16cid:paraId="38959772" w16cid:durableId="21C754CB"/>
-  <w16cid:commentId w16cid:paraId="09144C33" w16cid:durableId="21CC0E2C"/>
-  <w16cid:commentId w16cid:paraId="5C1CC7B5" w16cid:durableId="21D2B700"/>
-  <w16cid:commentId w16cid:paraId="3E29545F" w16cid:durableId="21D2B741"/>
-  <w16cid:commentId w16cid:paraId="32C3362E" w16cid:durableId="79666CDF"/>
-  <w16cid:commentId w16cid:paraId="464DA4E0" w16cid:durableId="21C30EAA"/>
-  <w16cid:commentId w16cid:paraId="315C1F76" w16cid:durableId="21C7575F"/>
-  <w16cid:commentId w16cid:paraId="6A7649E8" w16cid:durableId="21D2B7FF"/>
-  <w16cid:commentId w16cid:paraId="49F6761A" w16cid:durableId="21BCD6E7"/>
-  <w16cid:commentId w16cid:paraId="1DB1ACE5" w16cid:durableId="21C75785"/>
-  <w16cid:commentId w16cid:paraId="09913DD4" w16cid:durableId="21D2B813"/>
-</w16cid:commentsIds>
-</file>
-
 <file path=word/endnotes.xml><?xml version="1.0" encoding="utf-8"?>
-<w:endnotes xmlns:wpc="http://schemas.microsoft.com/office/word/2010/wordprocessingCanvas" xmlns:cx="http://schemas.microsoft.com/office/drawing/2014/chartex" xmlns:cx1="http://schemas.microsoft.com/office/drawing/2015/9/8/chartex" xmlns:cx2="http://schemas.microsoft.com/office/drawing/2015/10/21/chartex" xmlns:cx3="http://schemas.microsoft.com/office/drawing/2016/5/9/chartex" xmlns:cx4="http://schemas.microsoft.com/office/drawing/2016/5/10/chartex" xmlns:cx5="http://schemas.microsoft.com/office/drawing/2016/5/11/chartex" xmlns:cx6="http://schemas.microsoft.com/office/drawing/2016/5/12/chartex" xmlns:cx7="http://schemas.microsoft.com/office/drawing/2016/5/13/chartex" xmlns:cx8="http://schemas.microsoft.com/office/drawing/2016/5/14/chartex" xmlns:mc="http://schemas.openxmlformats.org/markup-compatibility/2006" xmlns:aink="http://schemas.microsoft.com/office/drawing/2016/ink" xmlns:am3d="http://schemas.microsoft.com/office/drawing/2017/model3d" xmlns:o="urn:schemas-microsoft-com:office:office" xmlns:r="http://schemas.openxmlformats.org/officeDocument/2006/relationships" xmlns:m="http://schemas.openxmlformats.org/officeDocument/2006/math" xmlns:v="urn:schemas-microsoft-com:vml" xmlns:wp14="http://schemas.microsoft.com/office/word/2010/wordprocessingDrawing" xmlns:wp="http://schemas.openxmlformats.org/drawingml/2006/wordprocessingDrawing" xmlns:w10="urn:schemas-microsoft-com:office:word" xmlns:w="http://schemas.openxmlformats.org/wordprocessingml/2006/main" xmlns:w14="http://schemas.microsoft.com/office/word/2010/wordml" xmlns:w15="http://schemas.microsoft.com/office/word/2012/wordml" xmlns:w16cex="http://schemas.microsoft.com/office/word/2018/wordml/cex" xmlns:w16cid="http://schemas.microsoft.com/office/word/2016/wordml/cid" xmlns:w16="http://schemas.microsoft.com/office/word/2018/wordml" xmlns:w16se="http://schemas.microsoft.com/office/word/2015/wordml/symex" xmlns:wpg="http://schemas.microsoft.com/office/word/2010/wordprocessingGroup" xmlns:wpi="http://schemas.microsoft.com/office/word/2010/wordprocessingInk" xmlns:wne="http://schemas.microsoft.com/office/word/2006/wordml" xmlns:wps="http://schemas.microsoft.com/office/word/2010/wordprocessingShape" mc:Ignorable="w14 w15 w16se w16cid w16 w16cex wp14">
+<w:endnotes xmlns:wpc="http://schemas.microsoft.com/office/word/2010/wordprocessingCanvas" xmlns:cx="http://schemas.microsoft.com/office/drawing/2014/chartex" xmlns:cx1="http://schemas.microsoft.com/office/drawing/2015/9/8/chartex" xmlns:cx2="http://schemas.microsoft.com/office/drawing/2015/10/21/chartex" xmlns:cx3="http://schemas.microsoft.com/office/drawing/2016/5/9/chartex" xmlns:cx4="http://schemas.microsoft.com/office/drawing/2016/5/10/chartex" xmlns:cx5="http://schemas.microsoft.com/office/drawing/2016/5/11/chartex" xmlns:cx6="http://schemas.microsoft.com/office/drawing/2016/5/12/chartex" xmlns:cx7="http://schemas.microsoft.com/office/drawing/2016/5/13/chartex" xmlns:cx8="http://schemas.microsoft.com/office/drawing/2016/5/14/chartex" xmlns:mc="http://schemas.openxmlformats.org/markup-compatibility/2006" xmlns:aink="http://schemas.microsoft.com/office/drawing/2016/ink" xmlns:am3d="http://schemas.microsoft.com/office/drawing/2017/model3d" xmlns:o="urn:schemas-microsoft-com:office:office" xmlns:r="http://schemas.openxmlformats.org/officeDocument/2006/relationships" xmlns:m="http://schemas.openxmlformats.org/officeDocument/2006/math" xmlns:v="urn:schemas-microsoft-com:vml" xmlns:wp14="http://schemas.microsoft.com/office/word/2010/wordprocessingDrawing" xmlns:wp="http://schemas.openxmlformats.org/drawingml/2006/wordprocessingDrawing" xmlns:w10="urn:schemas-microsoft-com:office:word" xmlns:w="http://schemas.openxmlformats.org/wordprocessingml/2006/main" xmlns:w14="http://schemas.microsoft.com/office/word/2010/wordml" xmlns:w15="http://schemas.microsoft.com/office/word/2012/wordml" xmlns:w16cid="http://schemas.microsoft.com/office/word/2016/wordml/cid" xmlns:w16se="http://schemas.microsoft.com/office/word/2015/wordml/symex" xmlns:wpg="http://schemas.microsoft.com/office/word/2010/wordprocessingGroup" xmlns:wpi="http://schemas.microsoft.com/office/word/2010/wordprocessingInk" xmlns:wne="http://schemas.microsoft.com/office/word/2006/wordml" xmlns:wps="http://schemas.microsoft.com/office/word/2010/wordprocessingShape" mc:Ignorable="w14 w15 w16se w16cid wp14">
   <w:endnote w:type="separator" w:id="-1">
     <w:p>
       <w:pPr>
@@ -14769,7 +13959,7 @@
 </file>
 
 <file path=word/footer1.xml><?xml version="1.0" encoding="utf-8"?>
-<w:ftr xmlns:wpc="http://schemas.microsoft.com/office/word/2010/wordprocessingCanvas" xmlns:cx="http://schemas.microsoft.com/office/drawing/2014/chartex" xmlns:cx1="http://schemas.microsoft.com/office/drawing/2015/9/8/chartex" xmlns:cx2="http://schemas.microsoft.com/office/drawing/2015/10/21/chartex" xmlns:cx3="http://schemas.microsoft.com/office/drawing/2016/5/9/chartex" xmlns:cx4="http://schemas.microsoft.com/office/drawing/2016/5/10/chartex" xmlns:cx5="http://schemas.microsoft.com/office/drawing/2016/5/11/chartex" xmlns:cx6="http://schemas.microsoft.com/office/drawing/2016/5/12/chartex" xmlns:cx7="http://schemas.microsoft.com/office/drawing/2016/5/13/chartex" xmlns:cx8="http://schemas.microsoft.com/office/drawing/2016/5/14/chartex" xmlns:mc="http://schemas.openxmlformats.org/markup-compatibility/2006" xmlns:aink="http://schemas.microsoft.com/office/drawing/2016/ink" xmlns:am3d="http://schemas.microsoft.com/office/drawing/2017/model3d" xmlns:o="urn:schemas-microsoft-com:office:office" xmlns:r="http://schemas.openxmlformats.org/officeDocument/2006/relationships" xmlns:m="http://schemas.openxmlformats.org/officeDocument/2006/math" xmlns:v="urn:schemas-microsoft-com:vml" xmlns:wp14="http://schemas.microsoft.com/office/word/2010/wordprocessingDrawing" xmlns:wp="http://schemas.openxmlformats.org/drawingml/2006/wordprocessingDrawing" xmlns:w10="urn:schemas-microsoft-com:office:word" xmlns:w="http://schemas.openxmlformats.org/wordprocessingml/2006/main" xmlns:w14="http://schemas.microsoft.com/office/word/2010/wordml" xmlns:w15="http://schemas.microsoft.com/office/word/2012/wordml" xmlns:w16cex="http://schemas.microsoft.com/office/word/2018/wordml/cex" xmlns:w16cid="http://schemas.microsoft.com/office/word/2016/wordml/cid" xmlns:w16="http://schemas.microsoft.com/office/word/2018/wordml" xmlns:w16se="http://schemas.microsoft.com/office/word/2015/wordml/symex" xmlns:wpg="http://schemas.microsoft.com/office/word/2010/wordprocessingGroup" xmlns:wpi="http://schemas.microsoft.com/office/word/2010/wordprocessingInk" xmlns:wne="http://schemas.microsoft.com/office/word/2006/wordml" xmlns:wps="http://schemas.microsoft.com/office/word/2010/wordprocessingShape" mc:Ignorable="w14 w15 w16se w16cid w16 w16cex wp14">
+<w:ftr xmlns:wpc="http://schemas.microsoft.com/office/word/2010/wordprocessingCanvas" xmlns:cx="http://schemas.microsoft.com/office/drawing/2014/chartex" xmlns:cx1="http://schemas.microsoft.com/office/drawing/2015/9/8/chartex" xmlns:cx2="http://schemas.microsoft.com/office/drawing/2015/10/21/chartex" xmlns:cx3="http://schemas.microsoft.com/office/drawing/2016/5/9/chartex" xmlns:cx4="http://schemas.microsoft.com/office/drawing/2016/5/10/chartex" xmlns:cx5="http://schemas.microsoft.com/office/drawing/2016/5/11/chartex" xmlns:cx6="http://schemas.microsoft.com/office/drawing/2016/5/12/chartex" xmlns:cx7="http://schemas.microsoft.com/office/drawing/2016/5/13/chartex" xmlns:cx8="http://schemas.microsoft.com/office/drawing/2016/5/14/chartex" xmlns:mc="http://schemas.openxmlformats.org/markup-compatibility/2006" xmlns:aink="http://schemas.microsoft.com/office/drawing/2016/ink" xmlns:am3d="http://schemas.microsoft.com/office/drawing/2017/model3d" xmlns:o="urn:schemas-microsoft-com:office:office" xmlns:r="http://schemas.openxmlformats.org/officeDocument/2006/relationships" xmlns:m="http://schemas.openxmlformats.org/officeDocument/2006/math" xmlns:v="urn:schemas-microsoft-com:vml" xmlns:wp14="http://schemas.microsoft.com/office/word/2010/wordprocessingDrawing" xmlns:wp="http://schemas.openxmlformats.org/drawingml/2006/wordprocessingDrawing" xmlns:w10="urn:schemas-microsoft-com:office:word" xmlns:w="http://schemas.openxmlformats.org/wordprocessingml/2006/main" xmlns:w14="http://schemas.microsoft.com/office/word/2010/wordml" xmlns:w15="http://schemas.microsoft.com/office/word/2012/wordml" xmlns:w16cid="http://schemas.microsoft.com/office/word/2016/wordml/cid" xmlns:w16se="http://schemas.microsoft.com/office/word/2015/wordml/symex" xmlns:wpg="http://schemas.microsoft.com/office/word/2010/wordprocessingGroup" xmlns:wpi="http://schemas.microsoft.com/office/word/2010/wordprocessingInk" xmlns:wne="http://schemas.microsoft.com/office/word/2006/wordml" xmlns:wps="http://schemas.microsoft.com/office/word/2010/wordprocessingShape" mc:Ignorable="w14 w15 w16se w16cid wp14">
   <w:sdt>
     <w:sdtPr>
       <w:id w:val="671616340"/>
@@ -14822,7 +14012,7 @@
 </file>
 
 <file path=word/footer2.xml><?xml version="1.0" encoding="utf-8"?>
-<w:ftr xmlns:wpc="http://schemas.microsoft.com/office/word/2010/wordprocessingCanvas" xmlns:cx="http://schemas.microsoft.com/office/drawing/2014/chartex" xmlns:cx1="http://schemas.microsoft.com/office/drawing/2015/9/8/chartex" xmlns:cx2="http://schemas.microsoft.com/office/drawing/2015/10/21/chartex" xmlns:cx3="http://schemas.microsoft.com/office/drawing/2016/5/9/chartex" xmlns:cx4="http://schemas.microsoft.com/office/drawing/2016/5/10/chartex" xmlns:cx5="http://schemas.microsoft.com/office/drawing/2016/5/11/chartex" xmlns:cx6="http://schemas.microsoft.com/office/drawing/2016/5/12/chartex" xmlns:cx7="http://schemas.microsoft.com/office/drawing/2016/5/13/chartex" xmlns:cx8="http://schemas.microsoft.com/office/drawing/2016/5/14/chartex" xmlns:mc="http://schemas.openxmlformats.org/markup-compatibility/2006" xmlns:aink="http://schemas.microsoft.com/office/drawing/2016/ink" xmlns:am3d="http://schemas.microsoft.com/office/drawing/2017/model3d" xmlns:o="urn:schemas-microsoft-com:office:office" xmlns:r="http://schemas.openxmlformats.org/officeDocument/2006/relationships" xmlns:m="http://schemas.openxmlformats.org/officeDocument/2006/math" xmlns:v="urn:schemas-microsoft-com:vml" xmlns:wp14="http://schemas.microsoft.com/office/word/2010/wordprocessingDrawing" xmlns:wp="http://schemas.openxmlformats.org/drawingml/2006/wordprocessingDrawing" xmlns:w10="urn:schemas-microsoft-com:office:word" xmlns:w="http://schemas.openxmlformats.org/wordprocessingml/2006/main" xmlns:w14="http://schemas.microsoft.com/office/word/2010/wordml" xmlns:w15="http://schemas.microsoft.com/office/word/2012/wordml" xmlns:w16cex="http://schemas.microsoft.com/office/word/2018/wordml/cex" xmlns:w16cid="http://schemas.microsoft.com/office/word/2016/wordml/cid" xmlns:w16="http://schemas.microsoft.com/office/word/2018/wordml" xmlns:w16se="http://schemas.microsoft.com/office/word/2015/wordml/symex" xmlns:wpg="http://schemas.microsoft.com/office/word/2010/wordprocessingGroup" xmlns:wpi="http://schemas.microsoft.com/office/word/2010/wordprocessingInk" xmlns:wne="http://schemas.microsoft.com/office/word/2006/wordml" xmlns:wps="http://schemas.microsoft.com/office/word/2010/wordprocessingShape" mc:Ignorable="w14 w15 w16se w16cid w16 w16cex wp14">
+<w:ftr xmlns:wpc="http://schemas.microsoft.com/office/word/2010/wordprocessingCanvas" xmlns:cx="http://schemas.microsoft.com/office/drawing/2014/chartex" xmlns:cx1="http://schemas.microsoft.com/office/drawing/2015/9/8/chartex" xmlns:cx2="http://schemas.microsoft.com/office/drawing/2015/10/21/chartex" xmlns:cx3="http://schemas.microsoft.com/office/drawing/2016/5/9/chartex" xmlns:cx4="http://schemas.microsoft.com/office/drawing/2016/5/10/chartex" xmlns:cx5="http://schemas.microsoft.com/office/drawing/2016/5/11/chartex" xmlns:cx6="http://schemas.microsoft.com/office/drawing/2016/5/12/chartex" xmlns:cx7="http://schemas.microsoft.com/office/drawing/2016/5/13/chartex" xmlns:cx8="http://schemas.microsoft.com/office/drawing/2016/5/14/chartex" xmlns:mc="http://schemas.openxmlformats.org/markup-compatibility/2006" xmlns:aink="http://schemas.microsoft.com/office/drawing/2016/ink" xmlns:am3d="http://schemas.microsoft.com/office/drawing/2017/model3d" xmlns:o="urn:schemas-microsoft-com:office:office" xmlns:r="http://schemas.openxmlformats.org/officeDocument/2006/relationships" xmlns:m="http://schemas.openxmlformats.org/officeDocument/2006/math" xmlns:v="urn:schemas-microsoft-com:vml" xmlns:wp14="http://schemas.microsoft.com/office/word/2010/wordprocessingDrawing" xmlns:wp="http://schemas.openxmlformats.org/drawingml/2006/wordprocessingDrawing" xmlns:w10="urn:schemas-microsoft-com:office:word" xmlns:w="http://schemas.openxmlformats.org/wordprocessingml/2006/main" xmlns:w14="http://schemas.microsoft.com/office/word/2010/wordml" xmlns:w15="http://schemas.microsoft.com/office/word/2012/wordml" xmlns:w16cid="http://schemas.microsoft.com/office/word/2016/wordml/cid" xmlns:w16se="http://schemas.microsoft.com/office/word/2015/wordml/symex" xmlns:wpg="http://schemas.microsoft.com/office/word/2010/wordprocessingGroup" xmlns:wpi="http://schemas.microsoft.com/office/word/2010/wordprocessingInk" xmlns:wne="http://schemas.microsoft.com/office/word/2006/wordml" xmlns:wps="http://schemas.microsoft.com/office/word/2010/wordprocessingShape" mc:Ignorable="w14 w15 w16se w16cid wp14">
   <w:p>
     <w:pPr>
       <w:pBdr>
@@ -14858,7 +14048,7 @@
 </file>
 
 <file path=word/footnotes.xml><?xml version="1.0" encoding="utf-8"?>
-<w:footnotes xmlns:wpc="http://schemas.microsoft.com/office/word/2010/wordprocessingCanvas" xmlns:cx="http://schemas.microsoft.com/office/drawing/2014/chartex" xmlns:cx1="http://schemas.microsoft.com/office/drawing/2015/9/8/chartex" xmlns:cx2="http://schemas.microsoft.com/office/drawing/2015/10/21/chartex" xmlns:cx3="http://schemas.microsoft.com/office/drawing/2016/5/9/chartex" xmlns:cx4="http://schemas.microsoft.com/office/drawing/2016/5/10/chartex" xmlns:cx5="http://schemas.microsoft.com/office/drawing/2016/5/11/chartex" xmlns:cx6="http://schemas.microsoft.com/office/drawing/2016/5/12/chartex" xmlns:cx7="http://schemas.microsoft.com/office/drawing/2016/5/13/chartex" xmlns:cx8="http://schemas.microsoft.com/office/drawing/2016/5/14/chartex" xmlns:mc="http://schemas.openxmlformats.org/markup-compatibility/2006" xmlns:aink="http://schemas.microsoft.com/office/drawing/2016/ink" xmlns:am3d="http://schemas.microsoft.com/office/drawing/2017/model3d" xmlns:o="urn:schemas-microsoft-com:office:office" xmlns:r="http://schemas.openxmlformats.org/officeDocument/2006/relationships" xmlns:m="http://schemas.openxmlformats.org/officeDocument/2006/math" xmlns:v="urn:schemas-microsoft-com:vml" xmlns:wp14="http://schemas.microsoft.com/office/word/2010/wordprocessingDrawing" xmlns:wp="http://schemas.openxmlformats.org/drawingml/2006/wordprocessingDrawing" xmlns:w10="urn:schemas-microsoft-com:office:word" xmlns:w="http://schemas.openxmlformats.org/wordprocessingml/2006/main" xmlns:w14="http://schemas.microsoft.com/office/word/2010/wordml" xmlns:w15="http://schemas.microsoft.com/office/word/2012/wordml" xmlns:w16cex="http://schemas.microsoft.com/office/word/2018/wordml/cex" xmlns:w16cid="http://schemas.microsoft.com/office/word/2016/wordml/cid" xmlns:w16="http://schemas.microsoft.com/office/word/2018/wordml" xmlns:w16se="http://schemas.microsoft.com/office/word/2015/wordml/symex" xmlns:wpg="http://schemas.microsoft.com/office/word/2010/wordprocessingGroup" xmlns:wpi="http://schemas.microsoft.com/office/word/2010/wordprocessingInk" xmlns:wne="http://schemas.microsoft.com/office/word/2006/wordml" xmlns:wps="http://schemas.microsoft.com/office/word/2010/wordprocessingShape" mc:Ignorable="w14 w15 w16se w16cid w16 w16cex wp14">
+<w:footnotes xmlns:wpc="http://schemas.microsoft.com/office/word/2010/wordprocessingCanvas" xmlns:cx="http://schemas.microsoft.com/office/drawing/2014/chartex" xmlns:cx1="http://schemas.microsoft.com/office/drawing/2015/9/8/chartex" xmlns:cx2="http://schemas.microsoft.com/office/drawing/2015/10/21/chartex" xmlns:cx3="http://schemas.microsoft.com/office/drawing/2016/5/9/chartex" xmlns:cx4="http://schemas.microsoft.com/office/drawing/2016/5/10/chartex" xmlns:cx5="http://schemas.microsoft.com/office/drawing/2016/5/11/chartex" xmlns:cx6="http://schemas.microsoft.com/office/drawing/2016/5/12/chartex" xmlns:cx7="http://schemas.microsoft.com/office/drawing/2016/5/13/chartex" xmlns:cx8="http://schemas.microsoft.com/office/drawing/2016/5/14/chartex" xmlns:mc="http://schemas.openxmlformats.org/markup-compatibility/2006" xmlns:aink="http://schemas.microsoft.com/office/drawing/2016/ink" xmlns:am3d="http://schemas.microsoft.com/office/drawing/2017/model3d" xmlns:o="urn:schemas-microsoft-com:office:office" xmlns:r="http://schemas.openxmlformats.org/officeDocument/2006/relationships" xmlns:m="http://schemas.openxmlformats.org/officeDocument/2006/math" xmlns:v="urn:schemas-microsoft-com:vml" xmlns:wp14="http://schemas.microsoft.com/office/word/2010/wordprocessingDrawing" xmlns:wp="http://schemas.openxmlformats.org/drawingml/2006/wordprocessingDrawing" xmlns:w10="urn:schemas-microsoft-com:office:word" xmlns:w="http://schemas.openxmlformats.org/wordprocessingml/2006/main" xmlns:w14="http://schemas.microsoft.com/office/word/2010/wordml" xmlns:w15="http://schemas.microsoft.com/office/word/2012/wordml" xmlns:w16cid="http://schemas.microsoft.com/office/word/2016/wordml/cid" xmlns:w16se="http://schemas.microsoft.com/office/word/2015/wordml/symex" xmlns:wpg="http://schemas.microsoft.com/office/word/2010/wordprocessingGroup" xmlns:wpi="http://schemas.microsoft.com/office/word/2010/wordprocessingInk" xmlns:wne="http://schemas.microsoft.com/office/word/2006/wordml" xmlns:wps="http://schemas.microsoft.com/office/word/2010/wordprocessingShape" mc:Ignorable="w14 w15 w16se w16cid wp14">
   <w:footnote w:type="separator" w:id="-1">
     <w:p>
       <w:pPr>
@@ -14890,7 +14080,7 @@
 </file>
 
 <file path=word/header1.xml><?xml version="1.0" encoding="utf-8"?>
-<w:hdr xmlns:wpc="http://schemas.microsoft.com/office/word/2010/wordprocessingCanvas" xmlns:cx="http://schemas.microsoft.com/office/drawing/2014/chartex" xmlns:cx1="http://schemas.microsoft.com/office/drawing/2015/9/8/chartex" xmlns:cx2="http://schemas.microsoft.com/office/drawing/2015/10/21/chartex" xmlns:cx3="http://schemas.microsoft.com/office/drawing/2016/5/9/chartex" xmlns:cx4="http://schemas.microsoft.com/office/drawing/2016/5/10/chartex" xmlns:cx5="http://schemas.microsoft.com/office/drawing/2016/5/11/chartex" xmlns:cx6="http://schemas.microsoft.com/office/drawing/2016/5/12/chartex" xmlns:cx7="http://schemas.microsoft.com/office/drawing/2016/5/13/chartex" xmlns:cx8="http://schemas.microsoft.com/office/drawing/2016/5/14/chartex" xmlns:mc="http://schemas.openxmlformats.org/markup-compatibility/2006" xmlns:aink="http://schemas.microsoft.com/office/drawing/2016/ink" xmlns:am3d="http://schemas.microsoft.com/office/drawing/2017/model3d" xmlns:o="urn:schemas-microsoft-com:office:office" xmlns:r="http://schemas.openxmlformats.org/officeDocument/2006/relationships" xmlns:m="http://schemas.openxmlformats.org/officeDocument/2006/math" xmlns:v="urn:schemas-microsoft-com:vml" xmlns:wp14="http://schemas.microsoft.com/office/word/2010/wordprocessingDrawing" xmlns:wp="http://schemas.openxmlformats.org/drawingml/2006/wordprocessingDrawing" xmlns:w10="urn:schemas-microsoft-com:office:word" xmlns:w="http://schemas.openxmlformats.org/wordprocessingml/2006/main" xmlns:w14="http://schemas.microsoft.com/office/word/2010/wordml" xmlns:w15="http://schemas.microsoft.com/office/word/2012/wordml" xmlns:w16cex="http://schemas.microsoft.com/office/word/2018/wordml/cex" xmlns:w16cid="http://schemas.microsoft.com/office/word/2016/wordml/cid" xmlns:w16="http://schemas.microsoft.com/office/word/2018/wordml" xmlns:w16se="http://schemas.microsoft.com/office/word/2015/wordml/symex" xmlns:wpg="http://schemas.microsoft.com/office/word/2010/wordprocessingGroup" xmlns:wpi="http://schemas.microsoft.com/office/word/2010/wordprocessingInk" xmlns:wne="http://schemas.microsoft.com/office/word/2006/wordml" xmlns:wps="http://schemas.microsoft.com/office/word/2010/wordprocessingShape" mc:Ignorable="w14 w15 w16se w16cid w16 w16cex wp14">
+<w:hdr xmlns:wpc="http://schemas.microsoft.com/office/word/2010/wordprocessingCanvas" xmlns:cx="http://schemas.microsoft.com/office/drawing/2014/chartex" xmlns:cx1="http://schemas.microsoft.com/office/drawing/2015/9/8/chartex" xmlns:cx2="http://schemas.microsoft.com/office/drawing/2015/10/21/chartex" xmlns:cx3="http://schemas.microsoft.com/office/drawing/2016/5/9/chartex" xmlns:cx4="http://schemas.microsoft.com/office/drawing/2016/5/10/chartex" xmlns:cx5="http://schemas.microsoft.com/office/drawing/2016/5/11/chartex" xmlns:cx6="http://schemas.microsoft.com/office/drawing/2016/5/12/chartex" xmlns:cx7="http://schemas.microsoft.com/office/drawing/2016/5/13/chartex" xmlns:cx8="http://schemas.microsoft.com/office/drawing/2016/5/14/chartex" xmlns:mc="http://schemas.openxmlformats.org/markup-compatibility/2006" xmlns:aink="http://schemas.microsoft.com/office/drawing/2016/ink" xmlns:am3d="http://schemas.microsoft.com/office/drawing/2017/model3d" xmlns:o="urn:schemas-microsoft-com:office:office" xmlns:r="http://schemas.openxmlformats.org/officeDocument/2006/relationships" xmlns:m="http://schemas.openxmlformats.org/officeDocument/2006/math" xmlns:v="urn:schemas-microsoft-com:vml" xmlns:wp14="http://schemas.microsoft.com/office/word/2010/wordprocessingDrawing" xmlns:wp="http://schemas.openxmlformats.org/drawingml/2006/wordprocessingDrawing" xmlns:w10="urn:schemas-microsoft-com:office:word" xmlns:w="http://schemas.openxmlformats.org/wordprocessingml/2006/main" xmlns:w14="http://schemas.microsoft.com/office/word/2010/wordml" xmlns:w15="http://schemas.microsoft.com/office/word/2012/wordml" xmlns:w16cid="http://schemas.microsoft.com/office/word/2016/wordml/cid" xmlns:w16se="http://schemas.microsoft.com/office/word/2015/wordml/symex" xmlns:wpg="http://schemas.microsoft.com/office/word/2010/wordprocessingGroup" xmlns:wpi="http://schemas.microsoft.com/office/word/2010/wordprocessingInk" xmlns:wne="http://schemas.microsoft.com/office/word/2006/wordml" xmlns:wps="http://schemas.microsoft.com/office/word/2010/wordprocessingShape" mc:Ignorable="w14 w15 w16se w16cid wp14">
   <w:tbl>
     <w:tblPr>
       <w:tblW w:w="0" w:type="auto"/>
@@ -14948,7 +14138,7 @@
 </file>
 
 <file path=word/numbering.xml><?xml version="1.0" encoding="utf-8"?>
-<w:numbering xmlns:wpc="http://schemas.microsoft.com/office/word/2010/wordprocessingCanvas" xmlns:cx="http://schemas.microsoft.com/office/drawing/2014/chartex" xmlns:cx1="http://schemas.microsoft.com/office/drawing/2015/9/8/chartex" xmlns:cx2="http://schemas.microsoft.com/office/drawing/2015/10/21/chartex" xmlns:cx3="http://schemas.microsoft.com/office/drawing/2016/5/9/chartex" xmlns:cx4="http://schemas.microsoft.com/office/drawing/2016/5/10/chartex" xmlns:cx5="http://schemas.microsoft.com/office/drawing/2016/5/11/chartex" xmlns:cx6="http://schemas.microsoft.com/office/drawing/2016/5/12/chartex" xmlns:cx7="http://schemas.microsoft.com/office/drawing/2016/5/13/chartex" xmlns:cx8="http://schemas.microsoft.com/office/drawing/2016/5/14/chartex" xmlns:mc="http://schemas.openxmlformats.org/markup-compatibility/2006" xmlns:aink="http://schemas.microsoft.com/office/drawing/2016/ink" xmlns:am3d="http://schemas.microsoft.com/office/drawing/2017/model3d" xmlns:o="urn:schemas-microsoft-com:office:office" xmlns:r="http://schemas.openxmlformats.org/officeDocument/2006/relationships" xmlns:m="http://schemas.openxmlformats.org/officeDocument/2006/math" xmlns:v="urn:schemas-microsoft-com:vml" xmlns:wp14="http://schemas.microsoft.com/office/word/2010/wordprocessingDrawing" xmlns:wp="http://schemas.openxmlformats.org/drawingml/2006/wordprocessingDrawing" xmlns:w10="urn:schemas-microsoft-com:office:word" xmlns:w="http://schemas.openxmlformats.org/wordprocessingml/2006/main" xmlns:w14="http://schemas.microsoft.com/office/word/2010/wordml" xmlns:w15="http://schemas.microsoft.com/office/word/2012/wordml" xmlns:w16cex="http://schemas.microsoft.com/office/word/2018/wordml/cex" xmlns:w16cid="http://schemas.microsoft.com/office/word/2016/wordml/cid" xmlns:w16="http://schemas.microsoft.com/office/word/2018/wordml" xmlns:w16se="http://schemas.microsoft.com/office/word/2015/wordml/symex" xmlns:wpg="http://schemas.microsoft.com/office/word/2010/wordprocessingGroup" xmlns:wpi="http://schemas.microsoft.com/office/word/2010/wordprocessingInk" xmlns:wne="http://schemas.microsoft.com/office/word/2006/wordml" xmlns:wps="http://schemas.microsoft.com/office/word/2010/wordprocessingShape" mc:Ignorable="w14 w15 w16se w16cid w16 w16cex wp14">
+<w:numbering xmlns:wpc="http://schemas.microsoft.com/office/word/2010/wordprocessingCanvas" xmlns:cx="http://schemas.microsoft.com/office/drawing/2014/chartex" xmlns:cx1="http://schemas.microsoft.com/office/drawing/2015/9/8/chartex" xmlns:cx2="http://schemas.microsoft.com/office/drawing/2015/10/21/chartex" xmlns:cx3="http://schemas.microsoft.com/office/drawing/2016/5/9/chartex" xmlns:cx4="http://schemas.microsoft.com/office/drawing/2016/5/10/chartex" xmlns:cx5="http://schemas.microsoft.com/office/drawing/2016/5/11/chartex" xmlns:cx6="http://schemas.microsoft.com/office/drawing/2016/5/12/chartex" xmlns:cx7="http://schemas.microsoft.com/office/drawing/2016/5/13/chartex" xmlns:cx8="http://schemas.microsoft.com/office/drawing/2016/5/14/chartex" xmlns:mc="http://schemas.openxmlformats.org/markup-compatibility/2006" xmlns:aink="http://schemas.microsoft.com/office/drawing/2016/ink" xmlns:am3d="http://schemas.microsoft.com/office/drawing/2017/model3d" xmlns:o="urn:schemas-microsoft-com:office:office" xmlns:r="http://schemas.openxmlformats.org/officeDocument/2006/relationships" xmlns:m="http://schemas.openxmlformats.org/officeDocument/2006/math" xmlns:v="urn:schemas-microsoft-com:vml" xmlns:wp14="http://schemas.microsoft.com/office/word/2010/wordprocessingDrawing" xmlns:wp="http://schemas.openxmlformats.org/drawingml/2006/wordprocessingDrawing" xmlns:w10="urn:schemas-microsoft-com:office:word" xmlns:w="http://schemas.openxmlformats.org/wordprocessingml/2006/main" xmlns:w14="http://schemas.microsoft.com/office/word/2010/wordml" xmlns:w15="http://schemas.microsoft.com/office/word/2012/wordml" xmlns:w16cid="http://schemas.microsoft.com/office/word/2016/wordml/cid" xmlns:w16se="http://schemas.microsoft.com/office/word/2015/wordml/symex" xmlns:wpg="http://schemas.microsoft.com/office/word/2010/wordprocessingGroup" xmlns:wpi="http://schemas.microsoft.com/office/word/2010/wordprocessingInk" xmlns:wne="http://schemas.microsoft.com/office/word/2006/wordml" xmlns:wps="http://schemas.microsoft.com/office/word/2010/wordprocessingShape" mc:Ignorable="w14 w15 w16se w16cid wp14">
   <w:abstractNum w:abstractNumId="0" w15:restartNumberingAfterBreak="0">
     <w:nsid w:val="0593171C"/>
     <w:multiLevelType w:val="hybridMultilevel"/>
@@ -16396,30 +15586,15 @@
 </file>
 
 <file path=word/people.xml><?xml version="1.0" encoding="utf-8"?>
-<w15:people xmlns:wpc="http://schemas.microsoft.com/office/word/2010/wordprocessingCanvas" xmlns:cx="http://schemas.microsoft.com/office/drawing/2014/chartex" xmlns:cx1="http://schemas.microsoft.com/office/drawing/2015/9/8/chartex" xmlns:cx2="http://schemas.microsoft.com/office/drawing/2015/10/21/chartex" xmlns:cx3="http://schemas.microsoft.com/office/drawing/2016/5/9/chartex" xmlns:cx4="http://schemas.microsoft.com/office/drawing/2016/5/10/chartex" xmlns:cx5="http://schemas.microsoft.com/office/drawing/2016/5/11/chartex" xmlns:cx6="http://schemas.microsoft.com/office/drawing/2016/5/12/chartex" xmlns:cx7="http://schemas.microsoft.com/office/drawing/2016/5/13/chartex" xmlns:cx8="http://schemas.microsoft.com/office/drawing/2016/5/14/chartex" xmlns:mc="http://schemas.openxmlformats.org/markup-compatibility/2006" xmlns:aink="http://schemas.microsoft.com/office/drawing/2016/ink" xmlns:am3d="http://schemas.microsoft.com/office/drawing/2017/model3d" xmlns:o="urn:schemas-microsoft-com:office:office" xmlns:r="http://schemas.openxmlformats.org/officeDocument/2006/relationships" xmlns:m="http://schemas.openxmlformats.org/officeDocument/2006/math" xmlns:v="urn:schemas-microsoft-com:vml" xmlns:wp14="http://schemas.microsoft.com/office/word/2010/wordprocessingDrawing" xmlns:wp="http://schemas.openxmlformats.org/drawingml/2006/wordprocessingDrawing" xmlns:w10="urn:schemas-microsoft-com:office:word" xmlns:w="http://schemas.openxmlformats.org/wordprocessingml/2006/main" xmlns:w14="http://schemas.microsoft.com/office/word/2010/wordml" xmlns:w15="http://schemas.microsoft.com/office/word/2012/wordml" xmlns:w16cex="http://schemas.microsoft.com/office/word/2018/wordml/cex" xmlns:w16cid="http://schemas.microsoft.com/office/word/2016/wordml/cid" xmlns:w16="http://schemas.microsoft.com/office/word/2018/wordml" xmlns:w16se="http://schemas.microsoft.com/office/word/2015/wordml/symex" xmlns:wpg="http://schemas.microsoft.com/office/word/2010/wordprocessingGroup" xmlns:wpi="http://schemas.microsoft.com/office/word/2010/wordprocessingInk" xmlns:wne="http://schemas.microsoft.com/office/word/2006/wordml" xmlns:wps="http://schemas.microsoft.com/office/word/2010/wordprocessingShape" mc:Ignorable="w14 w15 w16se w16cid w16 w16cex wp14">
-  <w15:person w15:author="Ryan Hassing">
-    <w15:presenceInfo w15:providerId="Windows Live" w15:userId="b38db8280fb9ecf5"/>
-  </w15:person>
+<w15:people xmlns:wpc="http://schemas.microsoft.com/office/word/2010/wordprocessingCanvas" xmlns:cx="http://schemas.microsoft.com/office/drawing/2014/chartex" xmlns:cx1="http://schemas.microsoft.com/office/drawing/2015/9/8/chartex" xmlns:cx2="http://schemas.microsoft.com/office/drawing/2015/10/21/chartex" xmlns:cx3="http://schemas.microsoft.com/office/drawing/2016/5/9/chartex" xmlns:cx4="http://schemas.microsoft.com/office/drawing/2016/5/10/chartex" xmlns:cx5="http://schemas.microsoft.com/office/drawing/2016/5/11/chartex" xmlns:cx6="http://schemas.microsoft.com/office/drawing/2016/5/12/chartex" xmlns:cx7="http://schemas.microsoft.com/office/drawing/2016/5/13/chartex" xmlns:cx8="http://schemas.microsoft.com/office/drawing/2016/5/14/chartex" xmlns:mc="http://schemas.openxmlformats.org/markup-compatibility/2006" xmlns:aink="http://schemas.microsoft.com/office/drawing/2016/ink" xmlns:am3d="http://schemas.microsoft.com/office/drawing/2017/model3d" xmlns:o="urn:schemas-microsoft-com:office:office" xmlns:r="http://schemas.openxmlformats.org/officeDocument/2006/relationships" xmlns:m="http://schemas.openxmlformats.org/officeDocument/2006/math" xmlns:v="urn:schemas-microsoft-com:vml" xmlns:wp14="http://schemas.microsoft.com/office/word/2010/wordprocessingDrawing" xmlns:wp="http://schemas.openxmlformats.org/drawingml/2006/wordprocessingDrawing" xmlns:w10="urn:schemas-microsoft-com:office:word" xmlns:w="http://schemas.openxmlformats.org/wordprocessingml/2006/main" xmlns:w14="http://schemas.microsoft.com/office/word/2010/wordml" xmlns:w15="http://schemas.microsoft.com/office/word/2012/wordml" xmlns:w16cid="http://schemas.microsoft.com/office/word/2016/wordml/cid" xmlns:w16se="http://schemas.microsoft.com/office/word/2015/wordml/symex" xmlns:wpg="http://schemas.microsoft.com/office/word/2010/wordprocessingGroup" xmlns:wpi="http://schemas.microsoft.com/office/word/2010/wordprocessingInk" xmlns:wne="http://schemas.microsoft.com/office/word/2006/wordml" xmlns:wps="http://schemas.microsoft.com/office/word/2010/wordprocessingShape" mc:Ignorable="w14 w15 w16se w16cid wp14">
   <w15:person w15:author="Colaire,Kamalludin">
     <w15:presenceInfo w15:providerId="AD" w15:userId="S::kac486@drexel.edu::162628fe-fb2a-4807-81ff-374ec7cb6a7b"/>
-  </w15:person>
-  <w15:person w15:author="Colaire,Kamalludin [2]">
-    <w15:presenceInfo w15:providerId="AD" w15:userId="S-1-5-21-683943941-1419459275-927750060-236333"/>
-  </w15:person>
-  <w15:person w15:author="Ryan Hassing [2]">
-    <w15:presenceInfo w15:providerId="None" w15:userId="Ryan Hassing"/>
-  </w15:person>
-  <w15:person w15:author="Colaire,Kamalludin [3]">
-    <w15:presenceInfo w15:providerId="None" w15:userId="Colaire,Kamalludin"/>
-  </w15:person>
-  <w15:person w15:author="Kamalludin Colaire">
-    <w15:presenceInfo w15:providerId="None" w15:userId="Kamalludin Colaire"/>
   </w15:person>
 </w15:people>
 </file>
 
 <file path=word/styles.xml><?xml version="1.0" encoding="utf-8"?>
-<w:styles xmlns:mc="http://schemas.openxmlformats.org/markup-compatibility/2006" xmlns:r="http://schemas.openxmlformats.org/officeDocument/2006/relationships" xmlns:w="http://schemas.openxmlformats.org/wordprocessingml/2006/main" xmlns:w14="http://schemas.microsoft.com/office/word/2010/wordml" xmlns:w15="http://schemas.microsoft.com/office/word/2012/wordml" xmlns:w16cex="http://schemas.microsoft.com/office/word/2018/wordml/cex" xmlns:w16cid="http://schemas.microsoft.com/office/word/2016/wordml/cid" xmlns:w16="http://schemas.microsoft.com/office/word/2018/wordml" xmlns:w16se="http://schemas.microsoft.com/office/word/2015/wordml/symex" mc:Ignorable="w14 w15 w16se w16cid w16 w16cex">
+<w:styles xmlns:mc="http://schemas.openxmlformats.org/markup-compatibility/2006" xmlns:r="http://schemas.openxmlformats.org/officeDocument/2006/relationships" xmlns:w="http://schemas.openxmlformats.org/wordprocessingml/2006/main" xmlns:w14="http://schemas.microsoft.com/office/word/2010/wordml" xmlns:w15="http://schemas.microsoft.com/office/word/2012/wordml" xmlns:w16cid="http://schemas.microsoft.com/office/word/2016/wordml/cid" xmlns:w16se="http://schemas.microsoft.com/office/word/2015/wordml/symex" mc:Ignorable="w14 w15 w16se w16cid">
   <w:docDefaults>
     <w:rPrDefault>
       <w:rPr>
@@ -17911,71 +17086,12 @@
 </file>
 
 <file path=customXml/item1.xml><?xml version="1.0" encoding="utf-8"?>
-<b:Sources xmlns:b="http://schemas.openxmlformats.org/officeDocument/2006/bibliography" xmlns="http://schemas.openxmlformats.org/officeDocument/2006/bibliography" SelectedStyle="\APASixthEditionOfficeOnline.xsl" StyleName="APA" Version="6">
-  <b:Source>
-    <b:Tag>Fre07</b:Tag>
-    <b:SourceType>InternetSite</b:SourceType>
-    <b:Guid>{D0FC1461-32B2-49A3-AF49-6BD04F5AFBA8}</b:Guid>
-    <b:Author>
-      <b:Author>
-        <b:Corporate>Free Software Foundation, Inc.</b:Corporate>
-      </b:Author>
-    </b:Author>
-    <b:Title>GNU Lesser General Public License</b:Title>
-    <b:InternetSiteTitle>GNU Operating System</b:InternetSiteTitle>
-    <b:Year>2007</b:Year>
-    <b:Month>June</b:Month>
-    <b:Day>29</b:Day>
-    <b:URL>https://www.gnu.org/licenses/lgpl-3.0.en.html</b:URL>
-    <b:RefOrder>1</b:RefOrder>
-  </b:Source>
-  <b:Source>
-    <b:Tag>Ins18</b:Tag>
-    <b:SourceType>DocumentFromInternetSite</b:SourceType>
-    <b:Guid>{63BF9034-716E-4D4A-B1F9-8EC0B972267B}</b:Guid>
-    <b:Author>
-      <b:Author>
-        <b:Corporate>Institute of Electrical and Electronics Engineers</b:Corporate>
-      </b:Author>
-    </b:Author>
-    <b:Title>IEEE Standards Activities in the Internet of Things</b:Title>
-    <b:InternetSiteTitle>IEEE Standards Association Web site</b:InternetSiteTitle>
-    <b:Year>2018</b:Year>
-    <b:Month>November</b:Month>
-    <b:Day>14</b:Day>
-    <b:URL>https://standards.ieee.org/content/dam/ieee-standards/standards/web/documents/other/iot.pdf</b:URL>
-    <b:RefOrder>2</b:RefOrder>
-  </b:Source>
-  <b:Source>
-    <b:Tag>Wil19</b:Tag>
-    <b:SourceType>InternetSite</b:SourceType>
-    <b:Guid>{E202A684-AF74-4A7F-9E09-4AD13EB68952}</b:Guid>
-    <b:Title>IoT Sensor Framework</b:Title>
-    <b:InternetSiteTitle>William Mongan portfolio</b:InternetSiteTitle>
-    <b:Year>2019</b:Year>
-    <b:URL>http://www.billmongan.com/portfolio/iotframework/</b:URL>
-    <b:Author>
-      <b:Author>
-        <b:NameList>
-          <b:Person>
-            <b:Last>Mongan</b:Last>
-            <b:First>William</b:First>
-          </b:Person>
-        </b:NameList>
-      </b:Author>
-    </b:Author>
-    <b:RefOrder>3</b:RefOrder>
-  </b:Source>
-</b:Sources>
-</file>
-
-<file path=customXml/item2.xml><?xml version="1.0" encoding="utf-8"?>
 <p:properties xmlns:p="http://schemas.microsoft.com/office/2006/metadata/properties" xmlns:xsi="http://www.w3.org/2001/XMLSchema-instance" xmlns:pc="http://schemas.microsoft.com/office/infopath/2007/PartnerControls">
   <documentManagement/>
 </p:properties>
 </file>
 
-<file path=customXml/item3.xml><?xml version="1.0" encoding="utf-8"?>
+<file path=customXml/item2.xml><?xml version="1.0" encoding="utf-8"?>
 <?mso-contentType ?>
 <FormTemplates xmlns="http://schemas.microsoft.com/sharepoint/v3/contenttype/forms">
   <Display>DocumentLibraryForm</Display>
@@ -17984,7 +17100,7 @@
 </FormTemplates>
 </file>
 
-<file path=customXml/item4.xml><?xml version="1.0" encoding="utf-8"?>
+<file path=customXml/item3.xml><?xml version="1.0" encoding="utf-8"?>
 <ct:contentTypeSchema xmlns:ct="http://schemas.microsoft.com/office/2006/metadata/contentType" xmlns:ma="http://schemas.microsoft.com/office/2006/metadata/properties/metaAttributes" ct:_="" ma:_="" ma:contentTypeName="Document" ma:contentTypeID="0x0101007C0CC88B3AE36643BF0BD7A413531491" ma:contentTypeVersion="12" ma:contentTypeDescription="Create a new document." ma:contentTypeScope="" ma:versionID="64367ef588530bed7efc62c721c8481e">
   <xsd:schema xmlns:xsd="http://www.w3.org/2001/XMLSchema" xmlns:xs="http://www.w3.org/2001/XMLSchema" xmlns:p="http://schemas.microsoft.com/office/2006/metadata/properties" xmlns:ns2="33016df0-9538-4115-bc28-c889696c02ab" xmlns:ns3="dc1003f6-c370-4934-b2aa-5d4c66116abe" targetNamespace="http://schemas.microsoft.com/office/2006/metadata/properties" ma:root="true" ma:fieldsID="a816eb5d6828cdc54c34ff03f78245c3" ns2:_="" ns3:_="">
     <xsd:import namespace="33016df0-9538-4115-bc28-c889696c02ab"/>
@@ -18201,32 +17317,83 @@
 </ct:contentTypeSchema>
 </file>
 
+<file path=customXml/item4.xml><?xml version="1.0" encoding="utf-8"?>
+<b:Sources xmlns:b="http://schemas.openxmlformats.org/officeDocument/2006/bibliography" xmlns="http://schemas.openxmlformats.org/officeDocument/2006/bibliography" SelectedStyle="\APASixthEditionOfficeOnline.xsl" StyleName="APA" Version="6">
+  <b:Source>
+    <b:Tag>Fre07</b:Tag>
+    <b:SourceType>InternetSite</b:SourceType>
+    <b:Guid>{D0FC1461-32B2-49A3-AF49-6BD04F5AFBA8}</b:Guid>
+    <b:Author>
+      <b:Author>
+        <b:Corporate>Free Software Foundation, Inc.</b:Corporate>
+      </b:Author>
+    </b:Author>
+    <b:Title>GNU Lesser General Public License</b:Title>
+    <b:InternetSiteTitle>GNU Operating System</b:InternetSiteTitle>
+    <b:Year>2007</b:Year>
+    <b:Month>June</b:Month>
+    <b:Day>29</b:Day>
+    <b:URL>https://www.gnu.org/licenses/lgpl-3.0.en.html</b:URL>
+    <b:RefOrder>1</b:RefOrder>
+  </b:Source>
+  <b:Source>
+    <b:Tag>Ins18</b:Tag>
+    <b:SourceType>DocumentFromInternetSite</b:SourceType>
+    <b:Guid>{63BF9034-716E-4D4A-B1F9-8EC0B972267B}</b:Guid>
+    <b:Author>
+      <b:Author>
+        <b:Corporate>Institute of Electrical and Electronics Engineers</b:Corporate>
+      </b:Author>
+    </b:Author>
+    <b:Title>IEEE Standards Activities in the Internet of Things</b:Title>
+    <b:InternetSiteTitle>IEEE Standards Association Web site</b:InternetSiteTitle>
+    <b:Year>2018</b:Year>
+    <b:Month>November</b:Month>
+    <b:Day>14</b:Day>
+    <b:URL>https://standards.ieee.org/content/dam/ieee-standards/standards/web/documents/other/iot.pdf</b:URL>
+    <b:RefOrder>2</b:RefOrder>
+  </b:Source>
+  <b:Source>
+    <b:Tag>Wil19</b:Tag>
+    <b:SourceType>InternetSite</b:SourceType>
+    <b:Guid>{E202A684-AF74-4A7F-9E09-4AD13EB68952}</b:Guid>
+    <b:Title>IoT Sensor Framework</b:Title>
+    <b:InternetSiteTitle>William Mongan portfolio</b:InternetSiteTitle>
+    <b:Year>2019</b:Year>
+    <b:URL>http://www.billmongan.com/portfolio/iotframework/</b:URL>
+    <b:Author>
+      <b:Author>
+        <b:NameList>
+          <b:Person>
+            <b:Last>Mongan</b:Last>
+            <b:First>William</b:First>
+          </b:Person>
+        </b:NameList>
+      </b:Author>
+    </b:Author>
+    <b:RefOrder>3</b:RefOrder>
+  </b:Source>
+</b:Sources>
+</file>
+
 <file path=customXml/itemProps1.xml><?xml version="1.0" encoding="utf-8"?>
-<ds:datastoreItem xmlns:ds="http://schemas.openxmlformats.org/officeDocument/2006/customXml" ds:itemID="{E748C113-D41C-4CD0-95EF-BD6E7192EF70}">
+<ds:datastoreItem xmlns:ds="http://schemas.openxmlformats.org/officeDocument/2006/customXml" ds:itemID="{5EEE6237-6D4C-4CB9-84AB-8A06C8CA4DF0}">
   <ds:schemaRefs>
-    <ds:schemaRef ds:uri="http://schemas.openxmlformats.org/officeDocument/2006/bibliography"/>
+    <ds:schemaRef ds:uri="http://purl.org/dc/terms/"/>
+    <ds:schemaRef ds:uri="http://schemas.openxmlformats.org/package/2006/metadata/core-properties"/>
+    <ds:schemaRef ds:uri="http://schemas.microsoft.com/office/2006/documentManagement/types"/>
+    <ds:schemaRef ds:uri="http://schemas.microsoft.com/office/infopath/2007/PartnerControls"/>
+    <ds:schemaRef ds:uri="33016df0-9538-4115-bc28-c889696c02ab"/>
+    <ds:schemaRef ds:uri="dc1003f6-c370-4934-b2aa-5d4c66116abe"/>
+    <ds:schemaRef ds:uri="http://purl.org/dc/elements/1.1/"/>
+    <ds:schemaRef ds:uri="http://schemas.microsoft.com/office/2006/metadata/properties"/>
+    <ds:schemaRef ds:uri="http://www.w3.org/XML/1998/namespace"/>
+    <ds:schemaRef ds:uri="http://purl.org/dc/dcmitype/"/>
   </ds:schemaRefs>
 </ds:datastoreItem>
 </file>
 
 <file path=customXml/itemProps2.xml><?xml version="1.0" encoding="utf-8"?>
-<ds:datastoreItem xmlns:ds="http://schemas.openxmlformats.org/officeDocument/2006/customXml" ds:itemID="{5EEE6237-6D4C-4CB9-84AB-8A06C8CA4DF0}">
-  <ds:schemaRefs>
-    <ds:schemaRef ds:uri="http://schemas.microsoft.com/office/2006/metadata/properties"/>
-    <ds:schemaRef ds:uri="http://purl.org/dc/terms/"/>
-    <ds:schemaRef ds:uri="http://schemas.openxmlformats.org/package/2006/metadata/core-properties"/>
-    <ds:schemaRef ds:uri="http://purl.org/dc/dcmitype/"/>
-    <ds:schemaRef ds:uri="http://schemas.microsoft.com/office/2006/documentManagement/types"/>
-    <ds:schemaRef ds:uri="33016df0-9538-4115-bc28-c889696c02ab"/>
-    <ds:schemaRef ds:uri="dc1003f6-c370-4934-b2aa-5d4c66116abe"/>
-    <ds:schemaRef ds:uri="http://purl.org/dc/elements/1.1/"/>
-    <ds:schemaRef ds:uri="http://schemas.microsoft.com/office/infopath/2007/PartnerControls"/>
-    <ds:schemaRef ds:uri="http://www.w3.org/XML/1998/namespace"/>
-  </ds:schemaRefs>
-</ds:datastoreItem>
-</file>
-
-<file path=customXml/itemProps3.xml><?xml version="1.0" encoding="utf-8"?>
 <ds:datastoreItem xmlns:ds="http://schemas.openxmlformats.org/officeDocument/2006/customXml" ds:itemID="{5C99B348-C1F6-45F8-9F6C-1C6B26C633A6}">
   <ds:schemaRefs>
     <ds:schemaRef ds:uri="http://schemas.microsoft.com/sharepoint/v3/contenttype/forms"/>
@@ -18234,7 +17401,7 @@
 </ds:datastoreItem>
 </file>
 
-<file path=customXml/itemProps4.xml><?xml version="1.0" encoding="utf-8"?>
+<file path=customXml/itemProps3.xml><?xml version="1.0" encoding="utf-8"?>
 <ds:datastoreItem xmlns:ds="http://schemas.openxmlformats.org/officeDocument/2006/customXml" ds:itemID="{52D099DF-BA7D-4523-BE29-3B3217A95027}">
   <ds:schemaRefs>
     <ds:schemaRef ds:uri="http://schemas.microsoft.com/office/2006/metadata/contentType"/>
@@ -18251,4 +17418,12 @@
     <ds:schemaRef ds:uri="http://schemas.microsoft.com/internal/obd"/>
   </ds:schemaRefs>
 </ds:datastoreItem>
+</file>
+
+<file path=customXml/itemProps4.xml><?xml version="1.0" encoding="utf-8"?>
+<ds:datastoreItem xmlns:ds="http://schemas.openxmlformats.org/officeDocument/2006/customXml" ds:itemID="{4E5B5CE8-851B-4914-97DB-6DFDBD639F6E}">
+  <ds:schemaRefs>
+    <ds:schemaRef ds:uri="http://schemas.openxmlformats.org/officeDocument/2006/bibliography"/>
+  </ds:schemaRefs>
+</ds:datastoreItem>
 </file>
</xml_diff>